<commit_message>
ECOM3 assignment 3 q1-5
</commit_message>
<xml_diff>
--- a/2025/S1/ECOM90013/Assignment 3/Assignment 3.docx
+++ b/2025/S1/ECOM90013/Assignment 3/Assignment 3.docx
@@ -425,7 +425,2041 @@
         <w:t>.</w:t>
       </w:r>
     </w:p>
+    <w:p>
+      <w:pPr>
+        <w:pStyle w:val="ListParagraph"/>
+        <w:ind w:left="360"/>
+      </w:pPr>
+    </w:p>
+    <w:p>
+      <w:pPr>
+        <w:pStyle w:val="ListParagraph"/>
+        <w:ind w:left="360"/>
+        <w:rPr>
+          <w:b/>
+          <w:bCs/>
+        </w:rPr>
+      </w:pPr>
+      <w:r>
+        <w:rPr>
+          <w:b/>
+          <w:bCs/>
+        </w:rPr>
+        <w:t>Hint: first derive the mean of the population and then remember that laws of large numbers are your friends.</w:t>
+      </w:r>
+    </w:p>
+    <w:p>
+      <w:r>
+        <w:t>First, we derive the mean of the population:</w:t>
+      </w:r>
+    </w:p>
+    <w:p>
+      <m:oMathPara>
+        <m:oMath>
+          <m:r>
+            <w:rPr>
+              <w:rFonts w:ascii="Cambria Math" w:hAnsi="Cambria Math"/>
+            </w:rPr>
+            <m:t>E</m:t>
+          </m:r>
+          <m:d>
+            <m:dPr>
+              <m:begChr m:val="["/>
+              <m:endChr m:val="]"/>
+              <m:ctrlPr>
+                <w:rPr>
+                  <w:rFonts w:ascii="Cambria Math" w:hAnsi="Cambria Math"/>
+                  <w:i/>
+                </w:rPr>
+              </m:ctrlPr>
+            </m:dPr>
+            <m:e>
+              <m:r>
+                <w:rPr>
+                  <w:rFonts w:ascii="Cambria Math" w:hAnsi="Cambria Math"/>
+                </w:rPr>
+                <m:t>Y</m:t>
+              </m:r>
+            </m:e>
+          </m:d>
+          <m:r>
+            <w:rPr>
+              <w:rFonts w:ascii="Cambria Math" w:hAnsi="Cambria Math"/>
+            </w:rPr>
+            <m:t>=</m:t>
+          </m:r>
+          <m:nary>
+            <m:naryPr>
+              <m:limLoc m:val="subSup"/>
+              <m:ctrlPr>
+                <w:rPr>
+                  <w:rFonts w:ascii="Cambria Math" w:hAnsi="Cambria Math"/>
+                  <w:i/>
+                </w:rPr>
+              </m:ctrlPr>
+            </m:naryPr>
+            <m:sub>
+              <m:r>
+                <w:rPr>
+                  <w:rFonts w:ascii="Cambria Math" w:hAnsi="Cambria Math"/>
+                </w:rPr>
+                <m:t>0</m:t>
+              </m:r>
+            </m:sub>
+            <m:sup>
+              <m:r>
+                <w:rPr>
+                  <w:rFonts w:ascii="Cambria Math" w:hAnsi="Cambria Math"/>
+                </w:rPr>
+                <m:t>1</m:t>
+              </m:r>
+            </m:sup>
+            <m:e>
+              <m:r>
+                <w:rPr>
+                  <w:rFonts w:ascii="Cambria Math" w:hAnsi="Cambria Math"/>
+                </w:rPr>
+                <m:t>y</m:t>
+              </m:r>
+              <m:r>
+                <w:rPr>
+                  <w:rFonts w:ascii="Cambria Math" w:hAnsi="Cambria Math"/>
+                </w:rPr>
+                <m:t>f</m:t>
+              </m:r>
+              <m:d>
+                <m:dPr>
+                  <m:ctrlPr>
+                    <w:rPr>
+                      <w:rFonts w:ascii="Cambria Math" w:hAnsi="Cambria Math"/>
+                      <w:i/>
+                    </w:rPr>
+                  </m:ctrlPr>
+                </m:dPr>
+                <m:e>
+                  <m:r>
+                    <w:rPr>
+                      <w:rFonts w:ascii="Cambria Math" w:hAnsi="Cambria Math"/>
+                    </w:rPr>
+                    <m:t>y</m:t>
+                  </m:r>
+                </m:e>
+              </m:d>
+              <m:r>
+                <w:rPr>
+                  <w:rFonts w:ascii="Cambria Math" w:hAnsi="Cambria Math"/>
+                </w:rPr>
+                <m:t xml:space="preserve">   dy</m:t>
+              </m:r>
+            </m:e>
+          </m:nary>
+        </m:oMath>
+      </m:oMathPara>
+    </w:p>
+    <w:p>
+      <w:pPr>
+        <w:rPr>
+          <w:rFonts w:eastAsiaTheme="minorEastAsia"/>
+        </w:rPr>
+      </w:pPr>
+      <m:oMathPara>
+        <m:oMath>
+          <m:r>
+            <w:rPr>
+              <w:rFonts w:ascii="Cambria Math" w:hAnsi="Cambria Math"/>
+            </w:rPr>
+            <m:t xml:space="preserve">= </m:t>
+          </m:r>
+          <m:nary>
+            <m:naryPr>
+              <m:limLoc m:val="subSup"/>
+              <m:ctrlPr>
+                <w:rPr>
+                  <w:rFonts w:ascii="Cambria Math" w:hAnsi="Cambria Math"/>
+                  <w:i/>
+                </w:rPr>
+              </m:ctrlPr>
+            </m:naryPr>
+            <m:sub>
+              <m:r>
+                <w:rPr>
+                  <w:rFonts w:ascii="Cambria Math" w:hAnsi="Cambria Math"/>
+                </w:rPr>
+                <m:t>0</m:t>
+              </m:r>
+            </m:sub>
+            <m:sup>
+              <m:r>
+                <w:rPr>
+                  <w:rFonts w:ascii="Cambria Math" w:hAnsi="Cambria Math"/>
+                </w:rPr>
+                <m:t>1</m:t>
+              </m:r>
+            </m:sup>
+            <m:e>
+              <m:r>
+                <w:rPr>
+                  <w:rFonts w:ascii="Cambria Math" w:hAnsi="Cambria Math"/>
+                </w:rPr>
+                <m:t>y</m:t>
+              </m:r>
+              <m:r>
+                <w:rPr>
+                  <w:rFonts w:ascii="Cambria Math" w:hAnsi="Cambria Math"/>
+                </w:rPr>
+                <m:t>θ</m:t>
+              </m:r>
+              <m:sSup>
+                <m:sSupPr>
+                  <m:ctrlPr>
+                    <w:rPr>
+                      <w:rFonts w:ascii="Cambria Math" w:hAnsi="Cambria Math"/>
+                      <w:bCs/>
+                      <w:i/>
+                    </w:rPr>
+                  </m:ctrlPr>
+                </m:sSupPr>
+                <m:e>
+                  <m:r>
+                    <w:rPr>
+                      <w:rFonts w:ascii="Cambria Math" w:hAnsi="Cambria Math"/>
+                    </w:rPr>
+                    <m:t>y</m:t>
+                  </m:r>
+                </m:e>
+                <m:sup>
+                  <m:r>
+                    <w:rPr>
+                      <w:rFonts w:ascii="Cambria Math" w:hAnsi="Cambria Math"/>
+                    </w:rPr>
+                    <m:t>θ-1</m:t>
+                  </m:r>
+                </m:sup>
+              </m:sSup>
+              <m:r>
+                <w:rPr>
+                  <w:rFonts w:ascii="Cambria Math" w:hAnsi="Cambria Math"/>
+                </w:rPr>
+                <m:t xml:space="preserve">  dy</m:t>
+              </m:r>
+            </m:e>
+          </m:nary>
+        </m:oMath>
+      </m:oMathPara>
+    </w:p>
+    <w:p>
+      <w:pPr>
+        <w:rPr>
+          <w:rFonts w:eastAsiaTheme="minorEastAsia"/>
+        </w:rPr>
+      </w:pPr>
+      <m:oMathPara>
+        <m:oMath>
+          <m:r>
+            <w:rPr>
+              <w:rFonts w:ascii="Cambria Math" w:hAnsi="Cambria Math"/>
+            </w:rPr>
+            <m:t xml:space="preserve">= </m:t>
+          </m:r>
+          <m:r>
+            <w:rPr>
+              <w:rFonts w:ascii="Cambria Math" w:hAnsi="Cambria Math"/>
+            </w:rPr>
+            <m:t>θ</m:t>
+          </m:r>
+          <m:nary>
+            <m:naryPr>
+              <m:limLoc m:val="subSup"/>
+              <m:ctrlPr>
+                <w:rPr>
+                  <w:rFonts w:ascii="Cambria Math" w:hAnsi="Cambria Math"/>
+                  <w:i/>
+                </w:rPr>
+              </m:ctrlPr>
+            </m:naryPr>
+            <m:sub>
+              <m:r>
+                <w:rPr>
+                  <w:rFonts w:ascii="Cambria Math" w:hAnsi="Cambria Math"/>
+                </w:rPr>
+                <m:t>0</m:t>
+              </m:r>
+            </m:sub>
+            <m:sup>
+              <m:r>
+                <w:rPr>
+                  <w:rFonts w:ascii="Cambria Math" w:hAnsi="Cambria Math"/>
+                </w:rPr>
+                <m:t>1</m:t>
+              </m:r>
+            </m:sup>
+            <m:e>
+              <m:sSup>
+                <m:sSupPr>
+                  <m:ctrlPr>
+                    <w:rPr>
+                      <w:rFonts w:ascii="Cambria Math" w:hAnsi="Cambria Math"/>
+                      <w:bCs/>
+                      <w:i/>
+                    </w:rPr>
+                  </m:ctrlPr>
+                </m:sSupPr>
+                <m:e>
+                  <m:r>
+                    <w:rPr>
+                      <w:rFonts w:ascii="Cambria Math" w:hAnsi="Cambria Math"/>
+                    </w:rPr>
+                    <m:t>y</m:t>
+                  </m:r>
+                  <m:ctrlPr>
+                    <w:rPr>
+                      <w:rFonts w:ascii="Cambria Math" w:hAnsi="Cambria Math"/>
+                      <w:i/>
+                    </w:rPr>
+                  </m:ctrlPr>
+                </m:e>
+                <m:sup>
+                  <m:r>
+                    <w:rPr>
+                      <w:rFonts w:ascii="Cambria Math" w:hAnsi="Cambria Math"/>
+                    </w:rPr>
+                    <m:t>θ</m:t>
+                  </m:r>
+                </m:sup>
+              </m:sSup>
+              <m:r>
+                <w:rPr>
+                  <w:rFonts w:ascii="Cambria Math" w:hAnsi="Cambria Math"/>
+                </w:rPr>
+                <m:t xml:space="preserve">  dy</m:t>
+              </m:r>
+            </m:e>
+          </m:nary>
+        </m:oMath>
+      </m:oMathPara>
+    </w:p>
+    <w:p>
+      <w:pPr>
+        <w:rPr>
+          <w:rFonts w:eastAsiaTheme="minorEastAsia"/>
+        </w:rPr>
+      </w:pPr>
+      <w:r>
+        <w:rPr>
+          <w:rFonts w:eastAsiaTheme="minorEastAsia"/>
+        </w:rPr>
+        <w:t>Using</w:t>
+      </w:r>
+      <w:r>
+        <w:rPr>
+          <w:rFonts w:eastAsiaTheme="minorEastAsia"/>
+        </w:rPr>
+        <w:t xml:space="preserve"> the power rule of integration, noting </w:t>
+      </w:r>
+      <m:oMath>
+        <m:r>
+          <w:rPr>
+            <w:rFonts w:ascii="Cambria Math" w:eastAsiaTheme="minorEastAsia" w:hAnsi="Cambria Math"/>
+          </w:rPr>
+          <m:t>θ&gt;0</m:t>
+        </m:r>
+      </m:oMath>
+      <w:r>
+        <w:rPr>
+          <w:rFonts w:eastAsiaTheme="minorEastAsia"/>
+        </w:rPr>
+        <w:t xml:space="preserve"> by assumption:</w:t>
+      </w:r>
+    </w:p>
+    <w:p>
+      <w:pPr>
+        <w:rPr>
+          <w:rFonts w:eastAsiaTheme="minorEastAsia"/>
+        </w:rPr>
+      </w:pPr>
+      <m:oMathPara>
+        <m:oMath>
+          <m:nary>
+            <m:naryPr>
+              <m:limLoc m:val="subSup"/>
+              <m:ctrlPr>
+                <w:rPr>
+                  <w:rFonts w:ascii="Cambria Math" w:hAnsi="Cambria Math"/>
+                  <w:i/>
+                </w:rPr>
+              </m:ctrlPr>
+            </m:naryPr>
+            <m:sub>
+              <m:r>
+                <w:rPr>
+                  <w:rFonts w:ascii="Cambria Math" w:hAnsi="Cambria Math"/>
+                </w:rPr>
+                <m:t>0</m:t>
+              </m:r>
+            </m:sub>
+            <m:sup>
+              <m:r>
+                <w:rPr>
+                  <w:rFonts w:ascii="Cambria Math" w:hAnsi="Cambria Math"/>
+                </w:rPr>
+                <m:t>1</m:t>
+              </m:r>
+            </m:sup>
+            <m:e>
+              <m:sSup>
+                <m:sSupPr>
+                  <m:ctrlPr>
+                    <w:rPr>
+                      <w:rFonts w:ascii="Cambria Math" w:hAnsi="Cambria Math"/>
+                      <w:bCs/>
+                      <w:i/>
+                    </w:rPr>
+                  </m:ctrlPr>
+                </m:sSupPr>
+                <m:e>
+                  <m:r>
+                    <w:rPr>
+                      <w:rFonts w:ascii="Cambria Math" w:hAnsi="Cambria Math"/>
+                    </w:rPr>
+                    <m:t>y</m:t>
+                  </m:r>
+                </m:e>
+                <m:sup>
+                  <m:r>
+                    <w:rPr>
+                      <w:rFonts w:ascii="Cambria Math" w:hAnsi="Cambria Math"/>
+                    </w:rPr>
+                    <m:t>k+</m:t>
+                  </m:r>
+                  <m:r>
+                    <w:rPr>
+                      <w:rFonts w:ascii="Cambria Math" w:hAnsi="Cambria Math"/>
+                    </w:rPr>
+                    <m:t>1</m:t>
+                  </m:r>
+                </m:sup>
+              </m:sSup>
+              <m:r>
+                <w:rPr>
+                  <w:rFonts w:ascii="Cambria Math" w:hAnsi="Cambria Math"/>
+                </w:rPr>
+                <m:t xml:space="preserve">  dy</m:t>
+              </m:r>
+              <m:r>
+                <w:rPr>
+                  <w:rFonts w:ascii="Cambria Math" w:hAnsi="Cambria Math"/>
+                </w:rPr>
+                <m:t>=</m:t>
+              </m:r>
+              <m:f>
+                <m:fPr>
+                  <m:ctrlPr>
+                    <w:rPr>
+                      <w:rFonts w:ascii="Cambria Math" w:hAnsi="Cambria Math"/>
+                      <w:i/>
+                    </w:rPr>
+                  </m:ctrlPr>
+                </m:fPr>
+                <m:num>
+                  <m:r>
+                    <w:rPr>
+                      <w:rFonts w:ascii="Cambria Math" w:hAnsi="Cambria Math"/>
+                    </w:rPr>
+                    <m:t>1</m:t>
+                  </m:r>
+                </m:num>
+                <m:den>
+                  <m:r>
+                    <w:rPr>
+                      <w:rFonts w:ascii="Cambria Math" w:hAnsi="Cambria Math"/>
+                    </w:rPr>
+                    <m:t>k+1</m:t>
+                  </m:r>
+                </m:den>
+              </m:f>
+            </m:e>
+          </m:nary>
+        </m:oMath>
+      </m:oMathPara>
+    </w:p>
+    <w:p>
+      <w:pPr>
+        <w:rPr>
+          <w:rFonts w:eastAsiaTheme="minorEastAsia"/>
+        </w:rPr>
+      </w:pPr>
+    </w:p>
+    <w:p>
+      <w:pPr>
+        <w:rPr>
+          <w:rFonts w:eastAsiaTheme="minorEastAsia"/>
+        </w:rPr>
+      </w:pPr>
+      <w:r>
+        <w:rPr>
+          <w:rFonts w:eastAsiaTheme="minorEastAsia"/>
+        </w:rPr>
+        <w:t>Hence</w:t>
+      </w:r>
+      <w:r>
+        <w:rPr>
+          <w:rFonts w:eastAsiaTheme="minorEastAsia"/>
+        </w:rPr>
+        <w:t>,</w:t>
+      </w:r>
+      <w:r>
+        <w:rPr>
+          <w:rFonts w:eastAsiaTheme="minorEastAsia"/>
+        </w:rPr>
+        <w:t xml:space="preserve"> we get:</w:t>
+      </w:r>
+    </w:p>
+    <w:p>
+      <w:pPr>
+        <w:rPr>
+          <w:rFonts w:eastAsiaTheme="minorEastAsia"/>
+        </w:rPr>
+      </w:pPr>
+      <m:oMathPara>
+        <m:oMath>
+          <m:r>
+            <w:rPr>
+              <w:rFonts w:ascii="Cambria Math" w:eastAsiaTheme="minorEastAsia" w:hAnsi="Cambria Math"/>
+            </w:rPr>
+            <m:t>=</m:t>
+          </m:r>
+          <m:f>
+            <m:fPr>
+              <m:ctrlPr>
+                <w:rPr>
+                  <w:rFonts w:ascii="Cambria Math" w:eastAsiaTheme="minorEastAsia" w:hAnsi="Cambria Math"/>
+                  <w:i/>
+                </w:rPr>
+              </m:ctrlPr>
+            </m:fPr>
+            <m:num>
+              <m:r>
+                <w:rPr>
+                  <w:rFonts w:ascii="Cambria Math" w:eastAsiaTheme="minorEastAsia" w:hAnsi="Cambria Math"/>
+                </w:rPr>
+                <m:t>θ</m:t>
+              </m:r>
+            </m:num>
+            <m:den>
+              <m:r>
+                <w:rPr>
+                  <w:rFonts w:ascii="Cambria Math" w:eastAsiaTheme="minorEastAsia" w:hAnsi="Cambria Math"/>
+                </w:rPr>
+                <m:t>θ+1</m:t>
+              </m:r>
+            </m:den>
+          </m:f>
+        </m:oMath>
+      </m:oMathPara>
+    </w:p>
+    <w:p>
+      <w:pPr>
+        <w:rPr>
+          <w:rFonts w:eastAsiaTheme="minorEastAsia"/>
+        </w:rPr>
+      </w:pPr>
+      <w:r>
+        <w:rPr>
+          <w:rFonts w:eastAsiaTheme="minorEastAsia"/>
+        </w:rPr>
+        <w:t>Therefore:</w:t>
+      </w:r>
+    </w:p>
+    <w:p>
+      <w:pPr>
+        <w:rPr>
+          <w:rFonts w:eastAsiaTheme="minorEastAsia"/>
+        </w:rPr>
+      </w:pPr>
+      <m:oMathPara>
+        <m:oMath>
+          <m:r>
+            <w:rPr>
+              <w:rFonts w:ascii="Cambria Math" w:eastAsiaTheme="minorEastAsia" w:hAnsi="Cambria Math"/>
+            </w:rPr>
+            <m:t>E[Y]=</m:t>
+          </m:r>
+          <m:nary>
+            <m:naryPr>
+              <m:limLoc m:val="subSup"/>
+              <m:ctrlPr>
+                <w:rPr>
+                  <w:rFonts w:ascii="Cambria Math" w:hAnsi="Cambria Math"/>
+                  <w:i/>
+                </w:rPr>
+              </m:ctrlPr>
+            </m:naryPr>
+            <m:sub>
+              <m:r>
+                <w:rPr>
+                  <w:rFonts w:ascii="Cambria Math" w:hAnsi="Cambria Math"/>
+                </w:rPr>
+                <m:t>0</m:t>
+              </m:r>
+            </m:sub>
+            <m:sup>
+              <m:r>
+                <w:rPr>
+                  <w:rFonts w:ascii="Cambria Math" w:hAnsi="Cambria Math"/>
+                </w:rPr>
+                <m:t>1</m:t>
+              </m:r>
+            </m:sup>
+            <m:e>
+              <m:r>
+                <w:rPr>
+                  <w:rFonts w:ascii="Cambria Math" w:hAnsi="Cambria Math"/>
+                </w:rPr>
+                <m:t>y</m:t>
+              </m:r>
+              <m:r>
+                <w:rPr>
+                  <w:rFonts w:ascii="Cambria Math" w:hAnsi="Cambria Math"/>
+                </w:rPr>
+                <m:t>θ</m:t>
+              </m:r>
+              <m:sSup>
+                <m:sSupPr>
+                  <m:ctrlPr>
+                    <w:rPr>
+                      <w:rFonts w:ascii="Cambria Math" w:hAnsi="Cambria Math"/>
+                      <w:bCs/>
+                      <w:i/>
+                    </w:rPr>
+                  </m:ctrlPr>
+                </m:sSupPr>
+                <m:e>
+                  <m:r>
+                    <w:rPr>
+                      <w:rFonts w:ascii="Cambria Math" w:hAnsi="Cambria Math"/>
+                    </w:rPr>
+                    <m:t>y</m:t>
+                  </m:r>
+                </m:e>
+                <m:sup>
+                  <m:r>
+                    <w:rPr>
+                      <w:rFonts w:ascii="Cambria Math" w:hAnsi="Cambria Math"/>
+                    </w:rPr>
+                    <m:t>θ-1</m:t>
+                  </m:r>
+                </m:sup>
+              </m:sSup>
+              <m:r>
+                <w:rPr>
+                  <w:rFonts w:ascii="Cambria Math" w:hAnsi="Cambria Math"/>
+                </w:rPr>
+                <m:t xml:space="preserve">  dy</m:t>
+              </m:r>
+            </m:e>
+          </m:nary>
+          <m:r>
+            <w:rPr>
+              <w:rFonts w:ascii="Cambria Math" w:hAnsi="Cambria Math"/>
+            </w:rPr>
+            <m:t>=</m:t>
+          </m:r>
+          <m:f>
+            <m:fPr>
+              <m:ctrlPr>
+                <w:rPr>
+                  <w:rFonts w:ascii="Cambria Math" w:eastAsiaTheme="minorEastAsia" w:hAnsi="Cambria Math"/>
+                  <w:i/>
+                </w:rPr>
+              </m:ctrlPr>
+            </m:fPr>
+            <m:num>
+              <m:r>
+                <w:rPr>
+                  <w:rFonts w:ascii="Cambria Math" w:eastAsiaTheme="minorEastAsia" w:hAnsi="Cambria Math"/>
+                </w:rPr>
+                <m:t>θ</m:t>
+              </m:r>
+            </m:num>
+            <m:den>
+              <m:r>
+                <w:rPr>
+                  <w:rFonts w:ascii="Cambria Math" w:eastAsiaTheme="minorEastAsia" w:hAnsi="Cambria Math"/>
+                </w:rPr>
+                <m:t>θ+1</m:t>
+              </m:r>
+            </m:den>
+          </m:f>
+        </m:oMath>
+      </m:oMathPara>
+    </w:p>
+    <w:p>
+      <w:r>
+        <w:t>The Weak Law of Large Numbers (WLLN) can only be applied in the instances of finite variance. Hence</w:t>
+      </w:r>
+      <w:r>
+        <w:t>,</w:t>
+      </w:r>
+      <w:r>
+        <w:t xml:space="preserve"> we confirm this:</w:t>
+      </w:r>
+    </w:p>
+    <w:p>
+      <w:pPr>
+        <w:rPr>
+          <w:rFonts w:eastAsiaTheme="minorEastAsia"/>
+        </w:rPr>
+      </w:pPr>
+      <m:oMathPara>
+        <m:oMath>
+          <m:r>
+            <w:rPr>
+              <w:rFonts w:ascii="Cambria Math" w:hAnsi="Cambria Math"/>
+            </w:rPr>
+            <m:t>E</m:t>
+          </m:r>
+          <m:d>
+            <m:dPr>
+              <m:begChr m:val="["/>
+              <m:endChr m:val="]"/>
+              <m:ctrlPr>
+                <w:rPr>
+                  <w:rFonts w:ascii="Cambria Math" w:hAnsi="Cambria Math"/>
+                  <w:i/>
+                </w:rPr>
+              </m:ctrlPr>
+            </m:dPr>
+            <m:e>
+              <m:sSup>
+                <m:sSupPr>
+                  <m:ctrlPr>
+                    <w:rPr>
+                      <w:rFonts w:ascii="Cambria Math" w:hAnsi="Cambria Math"/>
+                      <w:i/>
+                    </w:rPr>
+                  </m:ctrlPr>
+                </m:sSupPr>
+                <m:e>
+                  <m:r>
+                    <w:rPr>
+                      <w:rFonts w:ascii="Cambria Math" w:hAnsi="Cambria Math"/>
+                    </w:rPr>
+                    <m:t>Y</m:t>
+                  </m:r>
+                </m:e>
+                <m:sup>
+                  <m:r>
+                    <w:rPr>
+                      <w:rFonts w:ascii="Cambria Math" w:hAnsi="Cambria Math"/>
+                    </w:rPr>
+                    <m:t>2</m:t>
+                  </m:r>
+                </m:sup>
+              </m:sSup>
+            </m:e>
+          </m:d>
+          <m:r>
+            <w:rPr>
+              <w:rFonts w:ascii="Cambria Math" w:hAnsi="Cambria Math"/>
+            </w:rPr>
+            <m:t>=E</m:t>
+          </m:r>
+          <m:d>
+            <m:dPr>
+              <m:begChr m:val="["/>
+              <m:endChr m:val="]"/>
+              <m:ctrlPr>
+                <w:rPr>
+                  <w:rFonts w:ascii="Cambria Math" w:hAnsi="Cambria Math"/>
+                  <w:i/>
+                </w:rPr>
+              </m:ctrlPr>
+            </m:dPr>
+            <m:e>
+              <m:sSup>
+                <m:sSupPr>
+                  <m:ctrlPr>
+                    <w:rPr>
+                      <w:rFonts w:ascii="Cambria Math" w:hAnsi="Cambria Math"/>
+                      <w:i/>
+                    </w:rPr>
+                  </m:ctrlPr>
+                </m:sSupPr>
+                <m:e>
+                  <m:r>
+                    <w:rPr>
+                      <w:rFonts w:ascii="Cambria Math" w:hAnsi="Cambria Math"/>
+                    </w:rPr>
+                    <m:t>Y</m:t>
+                  </m:r>
+                </m:e>
+                <m:sup>
+                  <m:r>
+                    <w:rPr>
+                      <w:rFonts w:ascii="Cambria Math" w:hAnsi="Cambria Math"/>
+                    </w:rPr>
+                    <m:t>2</m:t>
+                  </m:r>
+                </m:sup>
+              </m:sSup>
+            </m:e>
+          </m:d>
+          <m:r>
+            <w:rPr>
+              <w:rFonts w:ascii="Cambria Math" w:eastAsiaTheme="minorEastAsia" w:hAnsi="Cambria Math"/>
+            </w:rPr>
+            <m:t>-E</m:t>
+          </m:r>
+          <m:sSup>
+            <m:sSupPr>
+              <m:ctrlPr>
+                <w:rPr>
+                  <w:rFonts w:ascii="Cambria Math" w:eastAsiaTheme="minorEastAsia" w:hAnsi="Cambria Math"/>
+                  <w:i/>
+                </w:rPr>
+              </m:ctrlPr>
+            </m:sSupPr>
+            <m:e>
+              <m:d>
+                <m:dPr>
+                  <m:ctrlPr>
+                    <w:rPr>
+                      <w:rFonts w:ascii="Cambria Math" w:eastAsiaTheme="minorEastAsia" w:hAnsi="Cambria Math"/>
+                      <w:i/>
+                    </w:rPr>
+                  </m:ctrlPr>
+                </m:dPr>
+                <m:e>
+                  <m:r>
+                    <w:rPr>
+                      <w:rFonts w:ascii="Cambria Math" w:eastAsiaTheme="minorEastAsia" w:hAnsi="Cambria Math"/>
+                    </w:rPr>
+                    <m:t>Y</m:t>
+                  </m:r>
+                </m:e>
+              </m:d>
+            </m:e>
+            <m:sup>
+              <m:r>
+                <w:rPr>
+                  <w:rFonts w:ascii="Cambria Math" w:eastAsiaTheme="minorEastAsia" w:hAnsi="Cambria Math"/>
+                </w:rPr>
+                <m:t>2</m:t>
+              </m:r>
+            </m:sup>
+          </m:sSup>
+        </m:oMath>
+      </m:oMathPara>
+    </w:p>
+    <w:p>
+      <w:pPr>
+        <w:rPr>
+          <w:rFonts w:eastAsiaTheme="minorEastAsia"/>
+        </w:rPr>
+      </w:pPr>
+      <w:r>
+        <w:rPr>
+          <w:rFonts w:eastAsiaTheme="minorEastAsia"/>
+        </w:rPr>
+        <w:t>Using the power rule again, applied to the square term</w:t>
+      </w:r>
+      <w:r>
+        <w:rPr>
+          <w:rFonts w:eastAsiaTheme="minorEastAsia"/>
+        </w:rPr>
+        <w:t>, we first evaluate for first term</w:t>
+      </w:r>
+      <w:r>
+        <w:rPr>
+          <w:rFonts w:eastAsiaTheme="minorEastAsia"/>
+        </w:rPr>
+        <w:t>:</w:t>
+      </w:r>
+    </w:p>
+    <w:p>
+      <w:pPr>
+        <w:rPr>
+          <w:rFonts w:eastAsiaTheme="minorEastAsia"/>
+        </w:rPr>
+      </w:pPr>
+      <m:oMathPara>
+        <m:oMath>
+          <m:r>
+            <w:rPr>
+              <w:rFonts w:ascii="Cambria Math" w:eastAsiaTheme="minorEastAsia" w:hAnsi="Cambria Math"/>
+            </w:rPr>
+            <w:lastRenderedPageBreak/>
+            <m:t>E</m:t>
+          </m:r>
+          <m:d>
+            <m:dPr>
+              <m:begChr m:val="["/>
+              <m:endChr m:val="]"/>
+              <m:ctrlPr>
+                <w:rPr>
+                  <w:rFonts w:ascii="Cambria Math" w:eastAsiaTheme="minorEastAsia" w:hAnsi="Cambria Math"/>
+                  <w:i/>
+                </w:rPr>
+              </m:ctrlPr>
+            </m:dPr>
+            <m:e>
+              <m:sSup>
+                <m:sSupPr>
+                  <m:ctrlPr>
+                    <w:rPr>
+                      <w:rFonts w:ascii="Cambria Math" w:eastAsiaTheme="minorEastAsia" w:hAnsi="Cambria Math"/>
+                      <w:i/>
+                    </w:rPr>
+                  </m:ctrlPr>
+                </m:sSupPr>
+                <m:e>
+                  <m:r>
+                    <w:rPr>
+                      <w:rFonts w:ascii="Cambria Math" w:eastAsiaTheme="minorEastAsia" w:hAnsi="Cambria Math"/>
+                    </w:rPr>
+                    <m:t>Y</m:t>
+                  </m:r>
+                </m:e>
+                <m:sup>
+                  <m:r>
+                    <w:rPr>
+                      <w:rFonts w:ascii="Cambria Math" w:eastAsiaTheme="minorEastAsia" w:hAnsi="Cambria Math"/>
+                    </w:rPr>
+                    <m:t>2</m:t>
+                  </m:r>
+                </m:sup>
+              </m:sSup>
+            </m:e>
+          </m:d>
+          <m:r>
+            <w:rPr>
+              <w:rFonts w:ascii="Cambria Math" w:eastAsiaTheme="minorEastAsia" w:hAnsi="Cambria Math"/>
+            </w:rPr>
+            <m:t>=</m:t>
+          </m:r>
+          <m:nary>
+            <m:naryPr>
+              <m:limLoc m:val="subSup"/>
+              <m:ctrlPr>
+                <w:rPr>
+                  <w:rFonts w:ascii="Cambria Math" w:hAnsi="Cambria Math"/>
+                  <w:i/>
+                </w:rPr>
+              </m:ctrlPr>
+            </m:naryPr>
+            <m:sub>
+              <m:r>
+                <w:rPr>
+                  <w:rFonts w:ascii="Cambria Math" w:hAnsi="Cambria Math"/>
+                </w:rPr>
+                <m:t>0</m:t>
+              </m:r>
+            </m:sub>
+            <m:sup>
+              <m:r>
+                <w:rPr>
+                  <w:rFonts w:ascii="Cambria Math" w:hAnsi="Cambria Math"/>
+                </w:rPr>
+                <m:t>1</m:t>
+              </m:r>
+            </m:sup>
+            <m:e>
+              <m:sSup>
+                <m:sSupPr>
+                  <m:ctrlPr>
+                    <w:rPr>
+                      <w:rFonts w:ascii="Cambria Math" w:hAnsi="Cambria Math"/>
+                      <w:bCs/>
+                      <w:i/>
+                    </w:rPr>
+                  </m:ctrlPr>
+                </m:sSupPr>
+                <m:e>
+                  <m:r>
+                    <w:rPr>
+                      <w:rFonts w:ascii="Cambria Math" w:hAnsi="Cambria Math"/>
+                    </w:rPr>
+                    <m:t>y</m:t>
+                  </m:r>
+                </m:e>
+                <m:sup>
+                  <m:r>
+                    <w:rPr>
+                      <w:rFonts w:ascii="Cambria Math" w:hAnsi="Cambria Math"/>
+                    </w:rPr>
+                    <m:t>2</m:t>
+                  </m:r>
+                </m:sup>
+              </m:sSup>
+              <m:r>
+                <w:rPr>
+                  <w:rFonts w:ascii="Cambria Math" w:hAnsi="Cambria Math"/>
+                </w:rPr>
+                <m:t>f(y)</m:t>
+              </m:r>
+              <m:r>
+                <w:rPr>
+                  <w:rFonts w:ascii="Cambria Math" w:hAnsi="Cambria Math"/>
+                </w:rPr>
+                <m:t xml:space="preserve">  dy</m:t>
+              </m:r>
+            </m:e>
+          </m:nary>
+          <m:r>
+            <w:rPr>
+              <w:rFonts w:ascii="Cambria Math" w:hAnsi="Cambria Math"/>
+            </w:rPr>
+            <m:t>=</m:t>
+          </m:r>
+          <m:nary>
+            <m:naryPr>
+              <m:limLoc m:val="subSup"/>
+              <m:ctrlPr>
+                <w:rPr>
+                  <w:rFonts w:ascii="Cambria Math" w:hAnsi="Cambria Math"/>
+                  <w:i/>
+                </w:rPr>
+              </m:ctrlPr>
+            </m:naryPr>
+            <m:sub>
+              <m:r>
+                <w:rPr>
+                  <w:rFonts w:ascii="Cambria Math" w:hAnsi="Cambria Math"/>
+                </w:rPr>
+                <m:t>0</m:t>
+              </m:r>
+            </m:sub>
+            <m:sup>
+              <m:r>
+                <w:rPr>
+                  <w:rFonts w:ascii="Cambria Math" w:hAnsi="Cambria Math"/>
+                </w:rPr>
+                <m:t>1</m:t>
+              </m:r>
+            </m:sup>
+            <m:e>
+              <m:sSup>
+                <m:sSupPr>
+                  <m:ctrlPr>
+                    <w:rPr>
+                      <w:rFonts w:ascii="Cambria Math" w:hAnsi="Cambria Math"/>
+                      <w:bCs/>
+                      <w:i/>
+                    </w:rPr>
+                  </m:ctrlPr>
+                </m:sSupPr>
+                <m:e>
+                  <m:sSup>
+                    <m:sSupPr>
+                      <m:ctrlPr>
+                        <w:rPr>
+                          <w:rFonts w:ascii="Cambria Math" w:hAnsi="Cambria Math"/>
+                          <w:bCs/>
+                          <w:i/>
+                        </w:rPr>
+                      </m:ctrlPr>
+                    </m:sSupPr>
+                    <m:e>
+                      <m:r>
+                        <w:rPr>
+                          <w:rFonts w:ascii="Cambria Math" w:hAnsi="Cambria Math"/>
+                        </w:rPr>
+                        <m:t>y</m:t>
+                      </m:r>
+                    </m:e>
+                    <m:sup>
+                      <m:r>
+                        <w:rPr>
+                          <w:rFonts w:ascii="Cambria Math" w:hAnsi="Cambria Math"/>
+                        </w:rPr>
+                        <m:t>2</m:t>
+                      </m:r>
+                    </m:sup>
+                  </m:sSup>
+                  <m:r>
+                    <w:rPr>
+                      <w:rFonts w:ascii="Cambria Math" w:hAnsi="Cambria Math"/>
+                    </w:rPr>
+                    <m:t>y</m:t>
+                  </m:r>
+                </m:e>
+                <m:sup>
+                  <m:r>
+                    <w:rPr>
+                      <w:rFonts w:ascii="Cambria Math" w:hAnsi="Cambria Math"/>
+                    </w:rPr>
+                    <m:t>θ+</m:t>
+                  </m:r>
+                  <m:r>
+                    <w:rPr>
+                      <w:rFonts w:ascii="Cambria Math" w:hAnsi="Cambria Math"/>
+                    </w:rPr>
+                    <m:t>1</m:t>
+                  </m:r>
+                </m:sup>
+              </m:sSup>
+              <m:r>
+                <w:rPr>
+                  <w:rFonts w:ascii="Cambria Math" w:hAnsi="Cambria Math"/>
+                </w:rPr>
+                <m:t xml:space="preserve">  dy</m:t>
+              </m:r>
+            </m:e>
+          </m:nary>
+        </m:oMath>
+      </m:oMathPara>
+    </w:p>
     <w:p/>
+    <w:p>
+      <w:r>
+        <w:t>Applying the same logic as previously, this simplifies to:</w:t>
+      </w:r>
+    </w:p>
+    <w:p>
+      <m:oMathPara>
+        <m:oMath>
+          <m:r>
+            <w:rPr>
+              <w:rFonts w:ascii="Cambria Math" w:hAnsi="Cambria Math"/>
+            </w:rPr>
+            <m:t>E</m:t>
+          </m:r>
+          <m:d>
+            <m:dPr>
+              <m:begChr m:val="["/>
+              <m:endChr m:val="]"/>
+              <m:ctrlPr>
+                <w:rPr>
+                  <w:rFonts w:ascii="Cambria Math" w:hAnsi="Cambria Math"/>
+                  <w:i/>
+                </w:rPr>
+              </m:ctrlPr>
+            </m:dPr>
+            <m:e>
+              <m:sSup>
+                <m:sSupPr>
+                  <m:ctrlPr>
+                    <w:rPr>
+                      <w:rFonts w:ascii="Cambria Math" w:hAnsi="Cambria Math"/>
+                      <w:i/>
+                    </w:rPr>
+                  </m:ctrlPr>
+                </m:sSupPr>
+                <m:e>
+                  <m:r>
+                    <w:rPr>
+                      <w:rFonts w:ascii="Cambria Math" w:hAnsi="Cambria Math"/>
+                    </w:rPr>
+                    <m:t>Y</m:t>
+                  </m:r>
+                </m:e>
+                <m:sup>
+                  <m:r>
+                    <w:rPr>
+                      <w:rFonts w:ascii="Cambria Math" w:hAnsi="Cambria Math"/>
+                    </w:rPr>
+                    <m:t>2</m:t>
+                  </m:r>
+                </m:sup>
+              </m:sSup>
+            </m:e>
+          </m:d>
+          <m:r>
+            <w:rPr>
+              <w:rFonts w:ascii="Cambria Math" w:hAnsi="Cambria Math"/>
+            </w:rPr>
+            <m:t>=</m:t>
+          </m:r>
+          <m:f>
+            <m:fPr>
+              <m:ctrlPr>
+                <w:rPr>
+                  <w:rFonts w:ascii="Cambria Math" w:hAnsi="Cambria Math"/>
+                  <w:i/>
+                </w:rPr>
+              </m:ctrlPr>
+            </m:fPr>
+            <m:num>
+              <m:r>
+                <w:rPr>
+                  <w:rFonts w:ascii="Cambria Math" w:hAnsi="Cambria Math"/>
+                </w:rPr>
+                <m:t>θ</m:t>
+              </m:r>
+            </m:num>
+            <m:den>
+              <m:r>
+                <w:rPr>
+                  <w:rFonts w:ascii="Cambria Math" w:hAnsi="Cambria Math"/>
+                </w:rPr>
+                <m:t>θ+2</m:t>
+              </m:r>
+            </m:den>
+          </m:f>
+          <m:r>
+            <w:rPr>
+              <w:rFonts w:ascii="Cambria Math" w:hAnsi="Cambria Math"/>
+            </w:rPr>
+            <m:t xml:space="preserve"> </m:t>
+          </m:r>
+        </m:oMath>
+      </m:oMathPara>
+    </w:p>
+    <w:p>
+      <w:r>
+        <w:t>Now we can evaluate this with the second term for the variance:</w:t>
+      </w:r>
+    </w:p>
+    <w:p>
+      <w:pPr>
+        <w:rPr>
+          <w:rFonts w:eastAsiaTheme="minorEastAsia"/>
+        </w:rPr>
+      </w:pPr>
+      <m:oMathPara>
+        <m:oMath>
+          <m:r>
+            <w:rPr>
+              <w:rFonts w:ascii="Cambria Math" w:hAnsi="Cambria Math"/>
+            </w:rPr>
+            <m:t>E</m:t>
+          </m:r>
+          <m:d>
+            <m:dPr>
+              <m:begChr m:val="["/>
+              <m:endChr m:val="]"/>
+              <m:ctrlPr>
+                <w:rPr>
+                  <w:rFonts w:ascii="Cambria Math" w:hAnsi="Cambria Math"/>
+                  <w:i/>
+                </w:rPr>
+              </m:ctrlPr>
+            </m:dPr>
+            <m:e>
+              <m:sSup>
+                <m:sSupPr>
+                  <m:ctrlPr>
+                    <w:rPr>
+                      <w:rFonts w:ascii="Cambria Math" w:hAnsi="Cambria Math"/>
+                      <w:i/>
+                    </w:rPr>
+                  </m:ctrlPr>
+                </m:sSupPr>
+                <m:e>
+                  <m:r>
+                    <w:rPr>
+                      <w:rFonts w:ascii="Cambria Math" w:hAnsi="Cambria Math"/>
+                    </w:rPr>
+                    <m:t>Y</m:t>
+                  </m:r>
+                </m:e>
+                <m:sup>
+                  <m:r>
+                    <w:rPr>
+                      <w:rFonts w:ascii="Cambria Math" w:hAnsi="Cambria Math"/>
+                    </w:rPr>
+                    <m:t>2</m:t>
+                  </m:r>
+                </m:sup>
+              </m:sSup>
+            </m:e>
+          </m:d>
+          <m:r>
+            <w:rPr>
+              <w:rFonts w:ascii="Cambria Math" w:hAnsi="Cambria Math"/>
+            </w:rPr>
+            <m:t>=E</m:t>
+          </m:r>
+          <m:d>
+            <m:dPr>
+              <m:begChr m:val="["/>
+              <m:endChr m:val="]"/>
+              <m:ctrlPr>
+                <w:rPr>
+                  <w:rFonts w:ascii="Cambria Math" w:hAnsi="Cambria Math"/>
+                  <w:i/>
+                </w:rPr>
+              </m:ctrlPr>
+            </m:dPr>
+            <m:e>
+              <m:sSup>
+                <m:sSupPr>
+                  <m:ctrlPr>
+                    <w:rPr>
+                      <w:rFonts w:ascii="Cambria Math" w:hAnsi="Cambria Math"/>
+                      <w:i/>
+                    </w:rPr>
+                  </m:ctrlPr>
+                </m:sSupPr>
+                <m:e>
+                  <m:r>
+                    <w:rPr>
+                      <w:rFonts w:ascii="Cambria Math" w:hAnsi="Cambria Math"/>
+                    </w:rPr>
+                    <m:t>Y</m:t>
+                  </m:r>
+                </m:e>
+                <m:sup>
+                  <m:r>
+                    <w:rPr>
+                      <w:rFonts w:ascii="Cambria Math" w:hAnsi="Cambria Math"/>
+                    </w:rPr>
+                    <m:t>2</m:t>
+                  </m:r>
+                </m:sup>
+              </m:sSup>
+            </m:e>
+          </m:d>
+          <m:r>
+            <w:rPr>
+              <w:rFonts w:ascii="Cambria Math" w:eastAsiaTheme="minorEastAsia" w:hAnsi="Cambria Math"/>
+            </w:rPr>
+            <m:t>-E</m:t>
+          </m:r>
+          <m:sSup>
+            <m:sSupPr>
+              <m:ctrlPr>
+                <w:rPr>
+                  <w:rFonts w:ascii="Cambria Math" w:eastAsiaTheme="minorEastAsia" w:hAnsi="Cambria Math"/>
+                  <w:i/>
+                </w:rPr>
+              </m:ctrlPr>
+            </m:sSupPr>
+            <m:e>
+              <m:d>
+                <m:dPr>
+                  <m:ctrlPr>
+                    <w:rPr>
+                      <w:rFonts w:ascii="Cambria Math" w:eastAsiaTheme="minorEastAsia" w:hAnsi="Cambria Math"/>
+                      <w:i/>
+                    </w:rPr>
+                  </m:ctrlPr>
+                </m:dPr>
+                <m:e>
+                  <m:r>
+                    <w:rPr>
+                      <w:rFonts w:ascii="Cambria Math" w:eastAsiaTheme="minorEastAsia" w:hAnsi="Cambria Math"/>
+                    </w:rPr>
+                    <m:t>Y</m:t>
+                  </m:r>
+                </m:e>
+              </m:d>
+            </m:e>
+            <m:sup>
+              <m:r>
+                <w:rPr>
+                  <w:rFonts w:ascii="Cambria Math" w:eastAsiaTheme="minorEastAsia" w:hAnsi="Cambria Math"/>
+                </w:rPr>
+                <m:t>2</m:t>
+              </m:r>
+            </m:sup>
+          </m:sSup>
+        </m:oMath>
+      </m:oMathPara>
+    </w:p>
+    <w:p>
+      <w:pPr>
+        <w:rPr>
+          <w:rFonts w:eastAsiaTheme="minorEastAsia"/>
+        </w:rPr>
+      </w:pPr>
+      <w:commentRangeStart w:id="0"/>
+      <m:oMathPara>
+        <m:oMath>
+          <m:r>
+            <w:rPr>
+              <w:rFonts w:ascii="Cambria Math" w:hAnsi="Cambria Math"/>
+            </w:rPr>
+            <m:t xml:space="preserve">= </m:t>
+          </m:r>
+          <m:f>
+            <m:fPr>
+              <m:ctrlPr>
+                <w:rPr>
+                  <w:rFonts w:ascii="Cambria Math" w:hAnsi="Cambria Math"/>
+                  <w:i/>
+                </w:rPr>
+              </m:ctrlPr>
+            </m:fPr>
+            <m:num>
+              <m:r>
+                <w:rPr>
+                  <w:rFonts w:ascii="Cambria Math" w:hAnsi="Cambria Math"/>
+                </w:rPr>
+                <m:t>θ</m:t>
+              </m:r>
+            </m:num>
+            <m:den>
+              <m:r>
+                <w:rPr>
+                  <w:rFonts w:ascii="Cambria Math" w:hAnsi="Cambria Math"/>
+                </w:rPr>
+                <m:t>θ+2</m:t>
+              </m:r>
+            </m:den>
+          </m:f>
+          <m:r>
+            <w:rPr>
+              <w:rFonts w:ascii="Cambria Math" w:hAnsi="Cambria Math"/>
+            </w:rPr>
+            <m:t>-</m:t>
+          </m:r>
+          <m:sSup>
+            <m:sSupPr>
+              <m:ctrlPr>
+                <w:rPr>
+                  <w:rFonts w:ascii="Cambria Math" w:eastAsiaTheme="minorEastAsia" w:hAnsi="Cambria Math"/>
+                  <w:i/>
+                </w:rPr>
+              </m:ctrlPr>
+            </m:sSupPr>
+            <m:e>
+              <m:d>
+                <m:dPr>
+                  <m:ctrlPr>
+                    <w:rPr>
+                      <w:rFonts w:ascii="Cambria Math" w:hAnsi="Cambria Math"/>
+                      <w:i/>
+                    </w:rPr>
+                  </m:ctrlPr>
+                </m:dPr>
+                <m:e>
+                  <m:f>
+                    <m:fPr>
+                      <m:ctrlPr>
+                        <w:rPr>
+                          <w:rFonts w:ascii="Cambria Math" w:hAnsi="Cambria Math"/>
+                          <w:i/>
+                        </w:rPr>
+                      </m:ctrlPr>
+                    </m:fPr>
+                    <m:num>
+                      <m:r>
+                        <w:rPr>
+                          <w:rFonts w:ascii="Cambria Math" w:hAnsi="Cambria Math"/>
+                        </w:rPr>
+                        <m:t>θ</m:t>
+                      </m:r>
+                    </m:num>
+                    <m:den>
+                      <m:r>
+                        <w:rPr>
+                          <w:rFonts w:ascii="Cambria Math" w:hAnsi="Cambria Math"/>
+                        </w:rPr>
+                        <m:t>θ+1</m:t>
+                      </m:r>
+                    </m:den>
+                  </m:f>
+                </m:e>
+              </m:d>
+              <m:ctrlPr>
+                <w:rPr>
+                  <w:rFonts w:ascii="Cambria Math" w:hAnsi="Cambria Math"/>
+                  <w:i/>
+                </w:rPr>
+              </m:ctrlPr>
+            </m:e>
+            <m:sup>
+              <m:r>
+                <w:rPr>
+                  <w:rFonts w:ascii="Cambria Math" w:eastAsiaTheme="minorEastAsia" w:hAnsi="Cambria Math"/>
+                </w:rPr>
+                <m:t>2</m:t>
+              </m:r>
+            </m:sup>
+          </m:sSup>
+          <w:commentRangeEnd w:id="0"/>
+          <m:r>
+            <m:rPr>
+              <m:sty m:val="p"/>
+            </m:rPr>
+            <w:rPr>
+              <w:rStyle w:val="CommentReference"/>
+            </w:rPr>
+            <w:commentReference w:id="0"/>
+          </m:r>
+        </m:oMath>
+      </m:oMathPara>
+    </w:p>
+    <w:p>
+      <w:r>
+        <w:t>Although un-simplified, this expression tells us there is a finite variance. Therefore, we can apply the WLLN to it.</w:t>
+      </w:r>
+    </w:p>
+    <w:p>
+      <w:pPr>
+        <w:rPr>
+          <w:rFonts w:eastAsiaTheme="minorEastAsia"/>
+        </w:rPr>
+      </w:pPr>
+      <m:oMathPara>
+        <m:oMath>
+          <m:r>
+            <w:rPr>
+              <w:rFonts w:ascii="Cambria Math" w:hAnsi="Cambria Math"/>
+            </w:rPr>
+            <m:t>E</m:t>
+          </m:r>
+          <m:d>
+            <m:dPr>
+              <m:begChr m:val="["/>
+              <m:endChr m:val="]"/>
+              <m:ctrlPr>
+                <w:rPr>
+                  <w:rFonts w:ascii="Cambria Math" w:hAnsi="Cambria Math"/>
+                  <w:i/>
+                </w:rPr>
+              </m:ctrlPr>
+            </m:dPr>
+            <m:e>
+              <m:sSub>
+                <m:sSubPr>
+                  <m:ctrlPr>
+                    <w:rPr>
+                      <w:rFonts w:ascii="Cambria Math" w:hAnsi="Cambria Math"/>
+                      <w:i/>
+                    </w:rPr>
+                  </m:ctrlPr>
+                </m:sSubPr>
+                <m:e>
+                  <m:acc>
+                    <m:accPr>
+                      <m:chr m:val="̅"/>
+                      <m:ctrlPr>
+                        <w:rPr>
+                          <w:rFonts w:ascii="Cambria Math" w:hAnsi="Cambria Math"/>
+                          <w:i/>
+                        </w:rPr>
+                      </m:ctrlPr>
+                    </m:accPr>
+                    <m:e>
+                      <m:r>
+                        <w:rPr>
+                          <w:rFonts w:ascii="Cambria Math" w:hAnsi="Cambria Math"/>
+                        </w:rPr>
+                        <m:t>Y</m:t>
+                      </m:r>
+                    </m:e>
+                  </m:acc>
+                </m:e>
+                <m:sub>
+                  <m:r>
+                    <w:rPr>
+                      <w:rFonts w:ascii="Cambria Math" w:hAnsi="Cambria Math"/>
+                    </w:rPr>
+                    <m:t>N</m:t>
+                  </m:r>
+                </m:sub>
+              </m:sSub>
+            </m:e>
+          </m:d>
+          <m:r>
+            <w:rPr>
+              <w:rFonts w:ascii="Cambria Math" w:hAnsi="Cambria Math"/>
+            </w:rPr>
+            <m:t>=E</m:t>
+          </m:r>
+          <m:d>
+            <m:dPr>
+              <m:begChr m:val="["/>
+              <m:endChr m:val="]"/>
+              <m:ctrlPr>
+                <w:rPr>
+                  <w:rFonts w:ascii="Cambria Math" w:hAnsi="Cambria Math"/>
+                  <w:i/>
+                </w:rPr>
+              </m:ctrlPr>
+            </m:dPr>
+            <m:e>
+              <m:f>
+                <m:fPr>
+                  <m:ctrlPr>
+                    <w:rPr>
+                      <w:rFonts w:ascii="Cambria Math" w:hAnsi="Cambria Math"/>
+                      <w:i/>
+                    </w:rPr>
+                  </m:ctrlPr>
+                </m:fPr>
+                <m:num>
+                  <m:r>
+                    <w:rPr>
+                      <w:rFonts w:ascii="Cambria Math" w:hAnsi="Cambria Math"/>
+                    </w:rPr>
+                    <m:t>1</m:t>
+                  </m:r>
+                </m:num>
+                <m:den>
+                  <m:r>
+                    <w:rPr>
+                      <w:rFonts w:ascii="Cambria Math" w:hAnsi="Cambria Math"/>
+                    </w:rPr>
+                    <m:t>n</m:t>
+                  </m:r>
+                </m:den>
+              </m:f>
+              <m:nary>
+                <m:naryPr>
+                  <m:chr m:val="∑"/>
+                  <m:limLoc m:val="undOvr"/>
+                  <m:ctrlPr>
+                    <w:rPr>
+                      <w:rFonts w:ascii="Cambria Math" w:hAnsi="Cambria Math"/>
+                      <w:i/>
+                    </w:rPr>
+                  </m:ctrlPr>
+                </m:naryPr>
+                <m:sub>
+                  <m:r>
+                    <w:rPr>
+                      <w:rFonts w:ascii="Cambria Math" w:hAnsi="Cambria Math"/>
+                    </w:rPr>
+                    <m:t>i=1</m:t>
+                  </m:r>
+                </m:sub>
+                <m:sup>
+                  <m:r>
+                    <w:rPr>
+                      <w:rFonts w:ascii="Cambria Math" w:hAnsi="Cambria Math"/>
+                    </w:rPr>
+                    <m:t>n</m:t>
+                  </m:r>
+                </m:sup>
+                <m:e>
+                  <m:sSub>
+                    <m:sSubPr>
+                      <m:ctrlPr>
+                        <w:rPr>
+                          <w:rFonts w:ascii="Cambria Math" w:hAnsi="Cambria Math"/>
+                          <w:i/>
+                        </w:rPr>
+                      </m:ctrlPr>
+                    </m:sSubPr>
+                    <m:e>
+                      <m:r>
+                        <w:rPr>
+                          <w:rFonts w:ascii="Cambria Math" w:hAnsi="Cambria Math"/>
+                        </w:rPr>
+                        <m:t>y</m:t>
+                      </m:r>
+                    </m:e>
+                    <m:sub>
+                      <m:r>
+                        <w:rPr>
+                          <w:rFonts w:ascii="Cambria Math" w:hAnsi="Cambria Math"/>
+                        </w:rPr>
+                        <m:t>i</m:t>
+                      </m:r>
+                    </m:sub>
+                  </m:sSub>
+                </m:e>
+              </m:nary>
+            </m:e>
+          </m:d>
+        </m:oMath>
+      </m:oMathPara>
+    </w:p>
+    <w:p>
+      <w:pPr>
+        <w:rPr>
+          <w:rFonts w:eastAsiaTheme="minorEastAsia"/>
+        </w:rPr>
+      </w:pPr>
+      <m:oMathPara>
+        <m:oMath>
+          <m:r>
+            <w:rPr>
+              <w:rFonts w:ascii="Cambria Math" w:hAnsi="Cambria Math"/>
+            </w:rPr>
+            <m:t>=</m:t>
+          </m:r>
+          <m:f>
+            <m:fPr>
+              <m:ctrlPr>
+                <w:rPr>
+                  <w:rFonts w:ascii="Cambria Math" w:hAnsi="Cambria Math"/>
+                  <w:i/>
+                </w:rPr>
+              </m:ctrlPr>
+            </m:fPr>
+            <m:num>
+              <m:r>
+                <w:rPr>
+                  <w:rFonts w:ascii="Cambria Math" w:hAnsi="Cambria Math"/>
+                </w:rPr>
+                <m:t>1</m:t>
+              </m:r>
+            </m:num>
+            <m:den>
+              <m:r>
+                <w:rPr>
+                  <w:rFonts w:ascii="Cambria Math" w:hAnsi="Cambria Math"/>
+                </w:rPr>
+                <m:t>n</m:t>
+              </m:r>
+            </m:den>
+          </m:f>
+          <m:nary>
+            <m:naryPr>
+              <m:chr m:val="∑"/>
+              <m:limLoc m:val="undOvr"/>
+              <m:ctrlPr>
+                <w:rPr>
+                  <w:rFonts w:ascii="Cambria Math" w:hAnsi="Cambria Math"/>
+                  <w:i/>
+                </w:rPr>
+              </m:ctrlPr>
+            </m:naryPr>
+            <m:sub>
+              <m:r>
+                <w:rPr>
+                  <w:rFonts w:ascii="Cambria Math" w:hAnsi="Cambria Math"/>
+                </w:rPr>
+                <m:t>i=1</m:t>
+              </m:r>
+            </m:sub>
+            <m:sup>
+              <m:r>
+                <w:rPr>
+                  <w:rFonts w:ascii="Cambria Math" w:hAnsi="Cambria Math"/>
+                </w:rPr>
+                <m:t>n</m:t>
+              </m:r>
+            </m:sup>
+            <m:e>
+              <m:sSub>
+                <m:sSubPr>
+                  <m:ctrlPr>
+                    <w:rPr>
+                      <w:rFonts w:ascii="Cambria Math" w:hAnsi="Cambria Math"/>
+                      <w:i/>
+                    </w:rPr>
+                  </m:ctrlPr>
+                </m:sSubPr>
+                <m:e>
+                  <m:r>
+                    <w:rPr>
+                      <w:rFonts w:ascii="Cambria Math" w:hAnsi="Cambria Math"/>
+                    </w:rPr>
+                    <m:t>E[</m:t>
+                  </m:r>
+                  <m:r>
+                    <w:rPr>
+                      <w:rFonts w:ascii="Cambria Math" w:hAnsi="Cambria Math"/>
+                    </w:rPr>
+                    <m:t>y</m:t>
+                  </m:r>
+                </m:e>
+                <m:sub>
+                  <m:r>
+                    <w:rPr>
+                      <w:rFonts w:ascii="Cambria Math" w:hAnsi="Cambria Math"/>
+                    </w:rPr>
+                    <m:t>i</m:t>
+                  </m:r>
+                </m:sub>
+              </m:sSub>
+              <m:r>
+                <w:rPr>
+                  <w:rFonts w:ascii="Cambria Math" w:hAnsi="Cambria Math"/>
+                </w:rPr>
+                <m:t>]</m:t>
+              </m:r>
+            </m:e>
+          </m:nary>
+        </m:oMath>
+      </m:oMathPara>
+    </w:p>
+    <w:p>
+      <w:pPr>
+        <w:rPr>
+          <w:rFonts w:eastAsiaTheme="minorEastAsia"/>
+        </w:rPr>
+      </w:pPr>
+      <m:oMathPara>
+        <m:oMath>
+          <m:r>
+            <w:rPr>
+              <w:rFonts w:ascii="Cambria Math" w:hAnsi="Cambria Math"/>
+            </w:rPr>
+            <m:t>=</m:t>
+          </m:r>
+          <m:f>
+            <m:fPr>
+              <m:ctrlPr>
+                <w:rPr>
+                  <w:rFonts w:ascii="Cambria Math" w:hAnsi="Cambria Math"/>
+                  <w:i/>
+                </w:rPr>
+              </m:ctrlPr>
+            </m:fPr>
+            <m:num>
+              <m:r>
+                <w:rPr>
+                  <w:rFonts w:ascii="Cambria Math" w:hAnsi="Cambria Math"/>
+                </w:rPr>
+                <m:t>nE</m:t>
+              </m:r>
+              <m:d>
+                <m:dPr>
+                  <m:begChr m:val="["/>
+                  <m:endChr m:val="]"/>
+                  <m:ctrlPr>
+                    <w:rPr>
+                      <w:rFonts w:ascii="Cambria Math" w:hAnsi="Cambria Math"/>
+                      <w:i/>
+                    </w:rPr>
+                  </m:ctrlPr>
+                </m:dPr>
+                <m:e>
+                  <m:sSub>
+                    <m:sSubPr>
+                      <m:ctrlPr>
+                        <w:rPr>
+                          <w:rFonts w:ascii="Cambria Math" w:hAnsi="Cambria Math"/>
+                          <w:i/>
+                        </w:rPr>
+                      </m:ctrlPr>
+                    </m:sSubPr>
+                    <m:e>
+                      <m:r>
+                        <w:rPr>
+                          <w:rFonts w:ascii="Cambria Math" w:hAnsi="Cambria Math"/>
+                        </w:rPr>
+                        <m:t>Y</m:t>
+                      </m:r>
+                    </m:e>
+                    <m:sub>
+                      <m:r>
+                        <w:rPr>
+                          <w:rFonts w:ascii="Cambria Math" w:hAnsi="Cambria Math"/>
+                        </w:rPr>
+                        <m:t>i</m:t>
+                      </m:r>
+                    </m:sub>
+                  </m:sSub>
+                </m:e>
+              </m:d>
+            </m:num>
+            <m:den>
+              <m:r>
+                <w:rPr>
+                  <w:rFonts w:ascii="Cambria Math" w:hAnsi="Cambria Math"/>
+                </w:rPr>
+                <m:t>n</m:t>
+              </m:r>
+            </m:den>
+          </m:f>
+        </m:oMath>
+      </m:oMathPara>
+    </w:p>
+    <w:p>
+      <w:pPr>
+        <w:rPr>
+          <w:rFonts w:eastAsiaTheme="minorEastAsia"/>
+        </w:rPr>
+      </w:pPr>
+      <m:oMathPara>
+        <m:oMath>
+          <m:r>
+            <w:rPr>
+              <w:rFonts w:ascii="Cambria Math" w:eastAsiaTheme="minorEastAsia" w:hAnsi="Cambria Math"/>
+            </w:rPr>
+            <m:t>=</m:t>
+          </m:r>
+          <m:f>
+            <m:fPr>
+              <m:ctrlPr>
+                <w:rPr>
+                  <w:rFonts w:ascii="Cambria Math" w:hAnsi="Cambria Math"/>
+                  <w:i/>
+                </w:rPr>
+              </m:ctrlPr>
+            </m:fPr>
+            <m:num>
+              <m:r>
+                <w:rPr>
+                  <w:rFonts w:ascii="Cambria Math" w:hAnsi="Cambria Math"/>
+                </w:rPr>
+                <m:t>θ</m:t>
+              </m:r>
+            </m:num>
+            <m:den>
+              <m:r>
+                <w:rPr>
+                  <w:rFonts w:ascii="Cambria Math" w:hAnsi="Cambria Math"/>
+                </w:rPr>
+                <m:t>θ+1</m:t>
+              </m:r>
+            </m:den>
+          </m:f>
+        </m:oMath>
+      </m:oMathPara>
+    </w:p>
+    <w:p>
+      <w:pPr>
+        <w:rPr>
+          <w:rFonts w:eastAsiaTheme="minorEastAsia"/>
+        </w:rPr>
+      </w:pPr>
+      <w:r>
+        <w:rPr>
+          <w:rFonts w:eastAsiaTheme="minorEastAsia"/>
+        </w:rPr>
+        <w:t xml:space="preserve">Therefore, </w:t>
+      </w:r>
+      <w:r>
+        <w:rPr>
+          <w:rFonts w:eastAsiaTheme="minorEastAsia"/>
+        </w:rPr>
+        <w:t>as this term is bounded according to the WLLN, we can say the sample average is a consistent estimator for the mean. Or, more formally:</w:t>
+      </w:r>
+    </w:p>
+    <w:p>
+      <m:oMathPara>
+        <m:oMath>
+          <m:f>
+            <m:fPr>
+              <m:ctrlPr>
+                <w:rPr>
+                  <w:rFonts w:ascii="Cambria Math" w:hAnsi="Cambria Math"/>
+                  <w:i/>
+                </w:rPr>
+              </m:ctrlPr>
+            </m:fPr>
+            <m:num>
+              <m:r>
+                <w:rPr>
+                  <w:rFonts w:ascii="Cambria Math" w:hAnsi="Cambria Math"/>
+                </w:rPr>
+                <m:t>1</m:t>
+              </m:r>
+            </m:num>
+            <m:den>
+              <m:r>
+                <w:rPr>
+                  <w:rFonts w:ascii="Cambria Math" w:hAnsi="Cambria Math"/>
+                </w:rPr>
+                <m:t>n</m:t>
+              </m:r>
+            </m:den>
+          </m:f>
+          <m:nary>
+            <m:naryPr>
+              <m:chr m:val="∑"/>
+              <m:limLoc m:val="undOvr"/>
+              <m:ctrlPr>
+                <w:rPr>
+                  <w:rFonts w:ascii="Cambria Math" w:hAnsi="Cambria Math"/>
+                  <w:i/>
+                </w:rPr>
+              </m:ctrlPr>
+            </m:naryPr>
+            <m:sub>
+              <m:r>
+                <w:rPr>
+                  <w:rFonts w:ascii="Cambria Math" w:hAnsi="Cambria Math"/>
+                </w:rPr>
+                <m:t>i=1</m:t>
+              </m:r>
+            </m:sub>
+            <m:sup>
+              <m:r>
+                <w:rPr>
+                  <w:rFonts w:ascii="Cambria Math" w:hAnsi="Cambria Math"/>
+                </w:rPr>
+                <m:t>n</m:t>
+              </m:r>
+            </m:sup>
+            <m:e>
+              <m:sSub>
+                <m:sSubPr>
+                  <m:ctrlPr>
+                    <w:rPr>
+                      <w:rFonts w:ascii="Cambria Math" w:hAnsi="Cambria Math"/>
+                      <w:i/>
+                    </w:rPr>
+                  </m:ctrlPr>
+                </m:sSubPr>
+                <m:e>
+                  <m:r>
+                    <w:rPr>
+                      <w:rFonts w:ascii="Cambria Math" w:hAnsi="Cambria Math"/>
+                    </w:rPr>
+                    <m:t>y</m:t>
+                  </m:r>
+                </m:e>
+                <m:sub>
+                  <m:r>
+                    <w:rPr>
+                      <w:rFonts w:ascii="Cambria Math" w:hAnsi="Cambria Math"/>
+                    </w:rPr>
+                    <m:t>i</m:t>
+                  </m:r>
+                </m:sub>
+              </m:sSub>
+            </m:e>
+          </m:nary>
+          <m:sSup>
+            <m:sSupPr>
+              <m:ctrlPr>
+                <w:rPr>
+                  <w:rFonts w:ascii="Cambria Math" w:eastAsiaTheme="minorEastAsia" w:hAnsi="Cambria Math"/>
+                  <w:i/>
+                </w:rPr>
+              </m:ctrlPr>
+            </m:sSupPr>
+            <m:e>
+              <m:r>
+                <w:rPr>
+                  <w:rFonts w:ascii="Cambria Math" w:eastAsiaTheme="minorEastAsia" w:hAnsi="Cambria Math"/>
+                </w:rPr>
+                <m:t>→</m:t>
+              </m:r>
+            </m:e>
+            <m:sup>
+              <m:r>
+                <w:rPr>
+                  <w:rFonts w:ascii="Cambria Math" w:eastAsiaTheme="minorEastAsia" w:hAnsi="Cambria Math"/>
+                </w:rPr>
+                <m:t>p</m:t>
+              </m:r>
+            </m:sup>
+          </m:sSup>
+          <m:f>
+            <m:fPr>
+              <m:ctrlPr>
+                <w:rPr>
+                  <w:rFonts w:ascii="Cambria Math" w:eastAsiaTheme="minorEastAsia" w:hAnsi="Cambria Math"/>
+                  <w:i/>
+                </w:rPr>
+              </m:ctrlPr>
+            </m:fPr>
+            <m:num>
+              <m:r>
+                <w:rPr>
+                  <w:rFonts w:ascii="Cambria Math" w:eastAsiaTheme="minorEastAsia" w:hAnsi="Cambria Math"/>
+                </w:rPr>
+                <m:t>θ</m:t>
+              </m:r>
+            </m:num>
+            <m:den>
+              <m:r>
+                <w:rPr>
+                  <w:rFonts w:ascii="Cambria Math" w:eastAsiaTheme="minorEastAsia" w:hAnsi="Cambria Math"/>
+                </w:rPr>
+                <m:t>θ+1</m:t>
+              </m:r>
+            </m:den>
+          </m:f>
+          <m:r>
+            <w:rPr>
+              <w:rFonts w:ascii="Cambria Math" w:eastAsiaTheme="minorEastAsia" w:hAnsi="Cambria Math"/>
+            </w:rPr>
+            <m:t xml:space="preserve"> </m:t>
+          </m:r>
+        </m:oMath>
+      </m:oMathPara>
+    </w:p>
     <w:p>
       <w:pPr>
         <w:pStyle w:val="ListParagraph"/>
@@ -499,7 +2533,900 @@
         <w:t>.</w:t>
       </w:r>
     </w:p>
-    <w:p/>
+    <w:p>
+      <w:pPr>
+        <w:rPr>
+          <w:rFonts w:eastAsiaTheme="minorEastAsia"/>
+        </w:rPr>
+      </w:pPr>
+      <w:r>
+        <w:t xml:space="preserve">To derive the consistent method of moments estimator, </w:t>
+      </w:r>
+      <m:oMath>
+        <m:acc>
+          <m:accPr>
+            <m:chr m:val="̃"/>
+            <m:ctrlPr>
+              <w:rPr>
+                <w:rFonts w:ascii="Cambria Math" w:hAnsi="Cambria Math"/>
+                <w:i/>
+              </w:rPr>
+            </m:ctrlPr>
+          </m:accPr>
+          <m:e>
+            <m:r>
+              <w:rPr>
+                <w:rFonts w:ascii="Cambria Math" w:hAnsi="Cambria Math"/>
+              </w:rPr>
+              <m:t>θ</m:t>
+            </m:r>
+          </m:e>
+        </m:acc>
+      </m:oMath>
+      <w:r>
+        <w:rPr>
+          <w:rFonts w:eastAsiaTheme="minorEastAsia"/>
+        </w:rPr>
+        <w:t xml:space="preserve">, for </w:t>
+      </w:r>
+      <m:oMath>
+        <m:r>
+          <w:rPr>
+            <w:rFonts w:ascii="Cambria Math" w:eastAsiaTheme="minorEastAsia" w:hAnsi="Cambria Math"/>
+          </w:rPr>
+          <m:t>θ</m:t>
+        </m:r>
+      </m:oMath>
+      <w:r>
+        <w:rPr>
+          <w:rFonts w:eastAsiaTheme="minorEastAsia"/>
+        </w:rPr>
+        <w:t xml:space="preserve"> we use the observed sample mean to solve for our estimator rather than computing the population mean.</w:t>
+      </w:r>
+      <w:r>
+        <w:rPr>
+          <w:rFonts w:eastAsiaTheme="minorEastAsia"/>
+        </w:rPr>
+        <w:t xml:space="preserve"> Therefore, we need to take our definition of the sample average and solve for our unknown.</w:t>
+      </w:r>
+    </w:p>
+    <w:commentRangeStart w:id="1"/>
+    <w:p>
+      <w:pPr>
+        <w:rPr>
+          <w:rFonts w:eastAsiaTheme="minorEastAsia"/>
+        </w:rPr>
+      </w:pPr>
+      <m:oMathPara>
+        <m:oMath>
+          <m:acc>
+            <m:accPr>
+              <m:chr m:val="̅"/>
+              <m:ctrlPr>
+                <w:rPr>
+                  <w:rFonts w:ascii="Cambria Math" w:hAnsi="Cambria Math"/>
+                  <w:i/>
+                </w:rPr>
+              </m:ctrlPr>
+            </m:accPr>
+            <m:e>
+              <m:sSub>
+                <m:sSubPr>
+                  <m:ctrlPr>
+                    <w:rPr>
+                      <w:rFonts w:ascii="Cambria Math" w:hAnsi="Cambria Math"/>
+                      <w:i/>
+                    </w:rPr>
+                  </m:ctrlPr>
+                </m:sSubPr>
+                <m:e>
+                  <m:r>
+                    <w:rPr>
+                      <w:rFonts w:ascii="Cambria Math" w:hAnsi="Cambria Math"/>
+                    </w:rPr>
+                    <m:t>Y</m:t>
+                  </m:r>
+                </m:e>
+                <m:sub>
+                  <m:r>
+                    <w:rPr>
+                      <w:rFonts w:ascii="Cambria Math" w:hAnsi="Cambria Math"/>
+                    </w:rPr>
+                    <m:t>N</m:t>
+                  </m:r>
+                </m:sub>
+              </m:sSub>
+            </m:e>
+          </m:acc>
+          <m:r>
+            <w:rPr>
+              <w:rFonts w:ascii="Cambria Math" w:hAnsi="Cambria Math"/>
+            </w:rPr>
+            <m:t>=</m:t>
+          </m:r>
+          <m:f>
+            <m:fPr>
+              <m:ctrlPr>
+                <w:rPr>
+                  <w:rFonts w:ascii="Cambria Math" w:hAnsi="Cambria Math"/>
+                  <w:i/>
+                </w:rPr>
+              </m:ctrlPr>
+            </m:fPr>
+            <m:num>
+              <m:r>
+                <w:rPr>
+                  <w:rFonts w:ascii="Cambria Math" w:hAnsi="Cambria Math"/>
+                </w:rPr>
+                <m:t>1</m:t>
+              </m:r>
+            </m:num>
+            <m:den>
+              <m:r>
+                <w:rPr>
+                  <w:rFonts w:ascii="Cambria Math" w:hAnsi="Cambria Math"/>
+                </w:rPr>
+                <m:t>n</m:t>
+              </m:r>
+            </m:den>
+          </m:f>
+          <m:nary>
+            <m:naryPr>
+              <m:chr m:val="∑"/>
+              <m:limLoc m:val="undOvr"/>
+              <m:ctrlPr>
+                <w:rPr>
+                  <w:rFonts w:ascii="Cambria Math" w:hAnsi="Cambria Math"/>
+                  <w:i/>
+                </w:rPr>
+              </m:ctrlPr>
+            </m:naryPr>
+            <m:sub>
+              <m:r>
+                <w:rPr>
+                  <w:rFonts w:ascii="Cambria Math" w:hAnsi="Cambria Math"/>
+                </w:rPr>
+                <m:t>i=1</m:t>
+              </m:r>
+            </m:sub>
+            <m:sup>
+              <m:r>
+                <w:rPr>
+                  <w:rFonts w:ascii="Cambria Math" w:hAnsi="Cambria Math"/>
+                </w:rPr>
+                <m:t>n</m:t>
+              </m:r>
+            </m:sup>
+            <m:e>
+              <m:sSub>
+                <m:sSubPr>
+                  <m:ctrlPr>
+                    <w:rPr>
+                      <w:rFonts w:ascii="Cambria Math" w:hAnsi="Cambria Math"/>
+                      <w:i/>
+                    </w:rPr>
+                  </m:ctrlPr>
+                </m:sSubPr>
+                <m:e>
+                  <m:r>
+                    <w:rPr>
+                      <w:rFonts w:ascii="Cambria Math" w:hAnsi="Cambria Math"/>
+                    </w:rPr>
+                    <m:t>y</m:t>
+                  </m:r>
+                </m:e>
+                <m:sub>
+                  <m:r>
+                    <w:rPr>
+                      <w:rFonts w:ascii="Cambria Math" w:hAnsi="Cambria Math"/>
+                    </w:rPr>
+                    <m:t>i</m:t>
+                  </m:r>
+                </m:sub>
+              </m:sSub>
+            </m:e>
+          </m:nary>
+          <m:r>
+            <w:rPr>
+              <w:rFonts w:ascii="Cambria Math" w:hAnsi="Cambria Math"/>
+            </w:rPr>
+            <m:t>=</m:t>
+          </m:r>
+          <m:f>
+            <m:fPr>
+              <m:ctrlPr>
+                <w:rPr>
+                  <w:rFonts w:ascii="Cambria Math" w:eastAsiaTheme="minorEastAsia" w:hAnsi="Cambria Math"/>
+                  <w:i/>
+                </w:rPr>
+              </m:ctrlPr>
+            </m:fPr>
+            <m:num>
+              <m:r>
+                <w:rPr>
+                  <w:rFonts w:ascii="Cambria Math" w:eastAsiaTheme="minorEastAsia" w:hAnsi="Cambria Math"/>
+                </w:rPr>
+                <m:t>θ</m:t>
+              </m:r>
+            </m:num>
+            <m:den>
+              <m:r>
+                <w:rPr>
+                  <w:rFonts w:ascii="Cambria Math" w:eastAsiaTheme="minorEastAsia" w:hAnsi="Cambria Math"/>
+                </w:rPr>
+                <m:t>θ+1</m:t>
+              </m:r>
+            </m:den>
+          </m:f>
+          <w:commentRangeEnd w:id="1"/>
+          <m:r>
+            <m:rPr>
+              <m:sty m:val="p"/>
+            </m:rPr>
+            <w:rPr>
+              <w:rStyle w:val="CommentReference"/>
+            </w:rPr>
+            <w:commentReference w:id="1"/>
+          </m:r>
+        </m:oMath>
+      </m:oMathPara>
+    </w:p>
+    <w:p>
+      <w:pPr>
+        <w:rPr>
+          <w:rFonts w:eastAsiaTheme="minorEastAsia"/>
+        </w:rPr>
+      </w:pPr>
+      <w:r>
+        <w:rPr>
+          <w:rFonts w:eastAsiaTheme="minorEastAsia"/>
+        </w:rPr>
+        <w:t xml:space="preserve">Now we simply need to solve for </w:t>
+      </w:r>
+      <m:oMath>
+        <m:r>
+          <w:rPr>
+            <w:rFonts w:ascii="Cambria Math" w:eastAsiaTheme="minorEastAsia" w:hAnsi="Cambria Math"/>
+          </w:rPr>
+          <m:t>θ</m:t>
+        </m:r>
+      </m:oMath>
+      <w:r>
+        <w:rPr>
+          <w:rFonts w:eastAsiaTheme="minorEastAsia"/>
+        </w:rPr>
+        <w:t>:</w:t>
+      </w:r>
+    </w:p>
+    <w:p>
+      <w:pPr>
+        <w:rPr>
+          <w:rFonts w:eastAsiaTheme="minorEastAsia"/>
+        </w:rPr>
+      </w:pPr>
+      <m:oMathPara>
+        <m:oMath>
+          <m:acc>
+            <m:accPr>
+              <m:chr m:val="̅"/>
+              <m:ctrlPr>
+                <w:rPr>
+                  <w:rFonts w:ascii="Cambria Math" w:hAnsi="Cambria Math"/>
+                  <w:i/>
+                </w:rPr>
+              </m:ctrlPr>
+            </m:accPr>
+            <m:e>
+              <m:sSub>
+                <m:sSubPr>
+                  <m:ctrlPr>
+                    <w:rPr>
+                      <w:rFonts w:ascii="Cambria Math" w:hAnsi="Cambria Math"/>
+                      <w:i/>
+                    </w:rPr>
+                  </m:ctrlPr>
+                </m:sSubPr>
+                <m:e>
+                  <m:r>
+                    <w:rPr>
+                      <w:rFonts w:ascii="Cambria Math" w:hAnsi="Cambria Math"/>
+                    </w:rPr>
+                    <m:t>Y</m:t>
+                  </m:r>
+                </m:e>
+                <m:sub>
+                  <m:r>
+                    <w:rPr>
+                      <w:rFonts w:ascii="Cambria Math" w:hAnsi="Cambria Math"/>
+                    </w:rPr>
+                    <m:t>n</m:t>
+                  </m:r>
+                </m:sub>
+              </m:sSub>
+            </m:e>
+          </m:acc>
+          <m:r>
+            <w:rPr>
+              <w:rFonts w:ascii="Cambria Math" w:hAnsi="Cambria Math"/>
+            </w:rPr>
+            <m:t>=</m:t>
+          </m:r>
+          <m:f>
+            <m:fPr>
+              <m:ctrlPr>
+                <w:rPr>
+                  <w:rFonts w:ascii="Cambria Math" w:eastAsiaTheme="minorEastAsia" w:hAnsi="Cambria Math"/>
+                  <w:i/>
+                </w:rPr>
+              </m:ctrlPr>
+            </m:fPr>
+            <m:num>
+              <m:r>
+                <w:rPr>
+                  <w:rFonts w:ascii="Cambria Math" w:eastAsiaTheme="minorEastAsia" w:hAnsi="Cambria Math"/>
+                </w:rPr>
+                <m:t>θ</m:t>
+              </m:r>
+            </m:num>
+            <m:den>
+              <m:r>
+                <w:rPr>
+                  <w:rFonts w:ascii="Cambria Math" w:eastAsiaTheme="minorEastAsia" w:hAnsi="Cambria Math"/>
+                </w:rPr>
+                <m:t>θ+1</m:t>
+              </m:r>
+            </m:den>
+          </m:f>
+        </m:oMath>
+      </m:oMathPara>
+    </w:p>
+    <w:p>
+      <w:pPr>
+        <w:rPr>
+          <w:rFonts w:eastAsiaTheme="minorEastAsia"/>
+        </w:rPr>
+      </w:pPr>
+      <m:oMathPara>
+        <m:oMath>
+          <m:acc>
+            <m:accPr>
+              <m:chr m:val="̅"/>
+              <m:ctrlPr>
+                <w:rPr>
+                  <w:rFonts w:ascii="Cambria Math" w:hAnsi="Cambria Math"/>
+                  <w:i/>
+                </w:rPr>
+              </m:ctrlPr>
+            </m:accPr>
+            <m:e>
+              <m:sSub>
+                <m:sSubPr>
+                  <m:ctrlPr>
+                    <w:rPr>
+                      <w:rFonts w:ascii="Cambria Math" w:hAnsi="Cambria Math"/>
+                      <w:i/>
+                    </w:rPr>
+                  </m:ctrlPr>
+                </m:sSubPr>
+                <m:e>
+                  <m:r>
+                    <w:rPr>
+                      <w:rFonts w:ascii="Cambria Math" w:hAnsi="Cambria Math"/>
+                    </w:rPr>
+                    <m:t>Y</m:t>
+                  </m:r>
+                </m:e>
+                <m:sub>
+                  <m:r>
+                    <w:rPr>
+                      <w:rFonts w:ascii="Cambria Math" w:hAnsi="Cambria Math"/>
+                    </w:rPr>
+                    <m:t>n</m:t>
+                  </m:r>
+                </m:sub>
+              </m:sSub>
+            </m:e>
+          </m:acc>
+          <m:r>
+            <w:rPr>
+              <w:rFonts w:ascii="Cambria Math" w:hAnsi="Cambria Math"/>
+            </w:rPr>
+            <m:t>(θ+1)</m:t>
+          </m:r>
+          <m:r>
+            <w:rPr>
+              <w:rFonts w:ascii="Cambria Math" w:hAnsi="Cambria Math"/>
+            </w:rPr>
+            <m:t>=</m:t>
+          </m:r>
+          <m:r>
+            <w:rPr>
+              <w:rFonts w:ascii="Cambria Math" w:hAnsi="Cambria Math"/>
+            </w:rPr>
+            <m:t>θ</m:t>
+          </m:r>
+        </m:oMath>
+      </m:oMathPara>
+    </w:p>
+    <w:p>
+      <w:pPr>
+        <w:rPr>
+          <w:rFonts w:eastAsiaTheme="minorEastAsia"/>
+        </w:rPr>
+      </w:pPr>
+      <m:oMathPara>
+        <m:oMath>
+          <m:acc>
+            <m:accPr>
+              <m:chr m:val="̅"/>
+              <m:ctrlPr>
+                <w:rPr>
+                  <w:rFonts w:ascii="Cambria Math" w:hAnsi="Cambria Math"/>
+                  <w:i/>
+                </w:rPr>
+              </m:ctrlPr>
+            </m:accPr>
+            <m:e>
+              <m:sSub>
+                <m:sSubPr>
+                  <m:ctrlPr>
+                    <w:rPr>
+                      <w:rFonts w:ascii="Cambria Math" w:hAnsi="Cambria Math"/>
+                      <w:i/>
+                    </w:rPr>
+                  </m:ctrlPr>
+                </m:sSubPr>
+                <m:e>
+                  <m:r>
+                    <w:rPr>
+                      <w:rFonts w:ascii="Cambria Math" w:hAnsi="Cambria Math"/>
+                    </w:rPr>
+                    <m:t>Y</m:t>
+                  </m:r>
+                </m:e>
+                <m:sub>
+                  <m:r>
+                    <w:rPr>
+                      <w:rFonts w:ascii="Cambria Math" w:hAnsi="Cambria Math"/>
+                    </w:rPr>
+                    <m:t>n</m:t>
+                  </m:r>
+                </m:sub>
+              </m:sSub>
+            </m:e>
+          </m:acc>
+          <m:r>
+            <w:rPr>
+              <w:rFonts w:ascii="Cambria Math" w:eastAsiaTheme="minorEastAsia" w:hAnsi="Cambria Math"/>
+            </w:rPr>
+            <m:t>θ+</m:t>
+          </m:r>
+          <m:acc>
+            <m:accPr>
+              <m:chr m:val="̅"/>
+              <m:ctrlPr>
+                <w:rPr>
+                  <w:rFonts w:ascii="Cambria Math" w:hAnsi="Cambria Math"/>
+                  <w:i/>
+                </w:rPr>
+              </m:ctrlPr>
+            </m:accPr>
+            <m:e>
+              <m:sSub>
+                <m:sSubPr>
+                  <m:ctrlPr>
+                    <w:rPr>
+                      <w:rFonts w:ascii="Cambria Math" w:hAnsi="Cambria Math"/>
+                      <w:i/>
+                    </w:rPr>
+                  </m:ctrlPr>
+                </m:sSubPr>
+                <m:e>
+                  <m:r>
+                    <w:rPr>
+                      <w:rFonts w:ascii="Cambria Math" w:hAnsi="Cambria Math"/>
+                    </w:rPr>
+                    <m:t>Y</m:t>
+                  </m:r>
+                </m:e>
+                <m:sub>
+                  <m:r>
+                    <w:rPr>
+                      <w:rFonts w:ascii="Cambria Math" w:hAnsi="Cambria Math"/>
+                    </w:rPr>
+                    <m:t>n</m:t>
+                  </m:r>
+                </m:sub>
+              </m:sSub>
+            </m:e>
+          </m:acc>
+          <m:r>
+            <w:rPr>
+              <w:rFonts w:ascii="Cambria Math" w:hAnsi="Cambria Math"/>
+            </w:rPr>
+            <m:t>=θ</m:t>
+          </m:r>
+        </m:oMath>
+      </m:oMathPara>
+    </w:p>
+    <w:p>
+      <w:pPr>
+        <w:rPr>
+          <w:rFonts w:eastAsiaTheme="minorEastAsia"/>
+        </w:rPr>
+      </w:pPr>
+      <m:oMathPara>
+        <m:oMath>
+          <m:acc>
+            <m:accPr>
+              <m:chr m:val="̅"/>
+              <m:ctrlPr>
+                <w:rPr>
+                  <w:rFonts w:ascii="Cambria Math" w:hAnsi="Cambria Math"/>
+                  <w:i/>
+                </w:rPr>
+              </m:ctrlPr>
+            </m:accPr>
+            <m:e>
+              <m:sSub>
+                <m:sSubPr>
+                  <m:ctrlPr>
+                    <w:rPr>
+                      <w:rFonts w:ascii="Cambria Math" w:hAnsi="Cambria Math"/>
+                      <w:i/>
+                    </w:rPr>
+                  </m:ctrlPr>
+                </m:sSubPr>
+                <m:e>
+                  <m:r>
+                    <w:rPr>
+                      <w:rFonts w:ascii="Cambria Math" w:hAnsi="Cambria Math"/>
+                    </w:rPr>
+                    <m:t>Y</m:t>
+                  </m:r>
+                </m:e>
+                <m:sub>
+                  <m:r>
+                    <w:rPr>
+                      <w:rFonts w:ascii="Cambria Math" w:hAnsi="Cambria Math"/>
+                    </w:rPr>
+                    <m:t>n</m:t>
+                  </m:r>
+                </m:sub>
+              </m:sSub>
+            </m:e>
+          </m:acc>
+          <m:r>
+            <w:rPr>
+              <w:rFonts w:ascii="Cambria Math" w:eastAsiaTheme="minorEastAsia" w:hAnsi="Cambria Math"/>
+            </w:rPr>
+            <m:t>=θ(1-</m:t>
+          </m:r>
+          <m:acc>
+            <m:accPr>
+              <m:chr m:val="̅"/>
+              <m:ctrlPr>
+                <w:rPr>
+                  <w:rFonts w:ascii="Cambria Math" w:hAnsi="Cambria Math"/>
+                  <w:i/>
+                </w:rPr>
+              </m:ctrlPr>
+            </m:accPr>
+            <m:e>
+              <m:sSub>
+                <m:sSubPr>
+                  <m:ctrlPr>
+                    <w:rPr>
+                      <w:rFonts w:ascii="Cambria Math" w:hAnsi="Cambria Math"/>
+                      <w:i/>
+                    </w:rPr>
+                  </m:ctrlPr>
+                </m:sSubPr>
+                <m:e>
+                  <m:r>
+                    <w:rPr>
+                      <w:rFonts w:ascii="Cambria Math" w:hAnsi="Cambria Math"/>
+                    </w:rPr>
+                    <m:t>Y</m:t>
+                  </m:r>
+                </m:e>
+                <m:sub>
+                  <m:r>
+                    <w:rPr>
+                      <w:rFonts w:ascii="Cambria Math" w:hAnsi="Cambria Math"/>
+                    </w:rPr>
+                    <m:t>n</m:t>
+                  </m:r>
+                </m:sub>
+              </m:sSub>
+            </m:e>
+          </m:acc>
+          <m:r>
+            <w:rPr>
+              <w:rFonts w:ascii="Cambria Math" w:hAnsi="Cambria Math"/>
+            </w:rPr>
+            <m:t>)</m:t>
+          </m:r>
+        </m:oMath>
+      </m:oMathPara>
+    </w:p>
+    <w:p>
+      <w:pPr>
+        <w:rPr>
+          <w:rFonts w:eastAsiaTheme="minorEastAsia"/>
+        </w:rPr>
+      </w:pPr>
+      <m:oMathPara>
+        <m:oMath>
+          <m:r>
+            <w:rPr>
+              <w:rFonts w:ascii="Cambria Math" w:eastAsiaTheme="minorEastAsia" w:hAnsi="Cambria Math"/>
+            </w:rPr>
+            <m:t>θ=</m:t>
+          </m:r>
+          <m:f>
+            <m:fPr>
+              <m:ctrlPr>
+                <w:rPr>
+                  <w:rFonts w:ascii="Cambria Math" w:hAnsi="Cambria Math"/>
+                  <w:i/>
+                </w:rPr>
+              </m:ctrlPr>
+            </m:fPr>
+            <m:num>
+              <m:acc>
+                <m:accPr>
+                  <m:chr m:val="̅"/>
+                  <m:ctrlPr>
+                    <w:rPr>
+                      <w:rFonts w:ascii="Cambria Math" w:hAnsi="Cambria Math"/>
+                      <w:i/>
+                    </w:rPr>
+                  </m:ctrlPr>
+                </m:accPr>
+                <m:e>
+                  <m:sSub>
+                    <m:sSubPr>
+                      <m:ctrlPr>
+                        <w:rPr>
+                          <w:rFonts w:ascii="Cambria Math" w:hAnsi="Cambria Math"/>
+                          <w:i/>
+                        </w:rPr>
+                      </m:ctrlPr>
+                    </m:sSubPr>
+                    <m:e>
+                      <m:r>
+                        <w:rPr>
+                          <w:rFonts w:ascii="Cambria Math" w:hAnsi="Cambria Math"/>
+                        </w:rPr>
+                        <m:t>Y</m:t>
+                      </m:r>
+                    </m:e>
+                    <m:sub>
+                      <m:r>
+                        <w:rPr>
+                          <w:rFonts w:ascii="Cambria Math" w:hAnsi="Cambria Math"/>
+                        </w:rPr>
+                        <m:t>n</m:t>
+                      </m:r>
+                    </m:sub>
+                  </m:sSub>
+                </m:e>
+              </m:acc>
+              <m:ctrlPr>
+                <w:rPr>
+                  <w:rFonts w:ascii="Cambria Math" w:eastAsiaTheme="minorEastAsia" w:hAnsi="Cambria Math"/>
+                  <w:i/>
+                </w:rPr>
+              </m:ctrlPr>
+            </m:num>
+            <m:den>
+              <m:r>
+                <w:rPr>
+                  <w:rFonts w:ascii="Cambria Math" w:eastAsiaTheme="minorEastAsia" w:hAnsi="Cambria Math"/>
+                </w:rPr>
+                <m:t>1-</m:t>
+              </m:r>
+              <m:acc>
+                <m:accPr>
+                  <m:chr m:val="̅"/>
+                  <m:ctrlPr>
+                    <w:rPr>
+                      <w:rFonts w:ascii="Cambria Math" w:hAnsi="Cambria Math"/>
+                      <w:i/>
+                    </w:rPr>
+                  </m:ctrlPr>
+                </m:accPr>
+                <m:e>
+                  <m:sSub>
+                    <m:sSubPr>
+                      <m:ctrlPr>
+                        <w:rPr>
+                          <w:rFonts w:ascii="Cambria Math" w:hAnsi="Cambria Math"/>
+                          <w:i/>
+                        </w:rPr>
+                      </m:ctrlPr>
+                    </m:sSubPr>
+                    <m:e>
+                      <m:r>
+                        <w:rPr>
+                          <w:rFonts w:ascii="Cambria Math" w:hAnsi="Cambria Math"/>
+                        </w:rPr>
+                        <m:t>Y</m:t>
+                      </m:r>
+                    </m:e>
+                    <m:sub>
+                      <m:r>
+                        <w:rPr>
+                          <w:rFonts w:ascii="Cambria Math" w:hAnsi="Cambria Math"/>
+                        </w:rPr>
+                        <m:t>n</m:t>
+                      </m:r>
+                    </m:sub>
+                  </m:sSub>
+                </m:e>
+              </m:acc>
+            </m:den>
+          </m:f>
+        </m:oMath>
+      </m:oMathPara>
+    </w:p>
+    <w:p>
+      <w:pPr>
+        <w:rPr>
+          <w:rFonts w:eastAsiaTheme="minorEastAsia"/>
+        </w:rPr>
+      </w:pPr>
+      <w:r>
+        <w:rPr>
+          <w:rFonts w:eastAsiaTheme="minorEastAsia"/>
+        </w:rPr>
+        <w:t>Therefore:</w:t>
+      </w:r>
+    </w:p>
+    <w:p>
+      <w:pPr>
+        <w:rPr>
+          <w:rFonts w:eastAsiaTheme="minorEastAsia"/>
+        </w:rPr>
+      </w:pPr>
+      <m:oMathPara>
+        <m:oMath>
+          <m:acc>
+            <m:accPr>
+              <m:chr m:val="̃"/>
+              <m:ctrlPr>
+                <w:rPr>
+                  <w:rFonts w:ascii="Cambria Math" w:hAnsi="Cambria Math"/>
+                  <w:i/>
+                </w:rPr>
+              </m:ctrlPr>
+            </m:accPr>
+            <m:e>
+              <m:r>
+                <w:rPr>
+                  <w:rFonts w:ascii="Cambria Math" w:hAnsi="Cambria Math"/>
+                </w:rPr>
+                <m:t>θ</m:t>
+              </m:r>
+            </m:e>
+          </m:acc>
+          <m:r>
+            <m:rPr>
+              <m:sty m:val="p"/>
+            </m:rPr>
+            <w:rPr>
+              <w:rFonts w:ascii="Cambria Math" w:eastAsiaTheme="minorEastAsia" w:hAnsi="Cambria Math"/>
+            </w:rPr>
+            <m:t>=</m:t>
+          </m:r>
+          <m:f>
+            <m:fPr>
+              <m:ctrlPr>
+                <w:rPr>
+                  <w:rFonts w:ascii="Cambria Math" w:hAnsi="Cambria Math"/>
+                  <w:i/>
+                </w:rPr>
+              </m:ctrlPr>
+            </m:fPr>
+            <m:num>
+              <m:acc>
+                <m:accPr>
+                  <m:chr m:val="̅"/>
+                  <m:ctrlPr>
+                    <w:rPr>
+                      <w:rFonts w:ascii="Cambria Math" w:hAnsi="Cambria Math"/>
+                      <w:i/>
+                    </w:rPr>
+                  </m:ctrlPr>
+                </m:accPr>
+                <m:e>
+                  <m:sSub>
+                    <m:sSubPr>
+                      <m:ctrlPr>
+                        <w:rPr>
+                          <w:rFonts w:ascii="Cambria Math" w:hAnsi="Cambria Math"/>
+                          <w:i/>
+                        </w:rPr>
+                      </m:ctrlPr>
+                    </m:sSubPr>
+                    <m:e>
+                      <m:r>
+                        <w:rPr>
+                          <w:rFonts w:ascii="Cambria Math" w:hAnsi="Cambria Math"/>
+                        </w:rPr>
+                        <m:t>Y</m:t>
+                      </m:r>
+                    </m:e>
+                    <m:sub>
+                      <m:r>
+                        <w:rPr>
+                          <w:rFonts w:ascii="Cambria Math" w:hAnsi="Cambria Math"/>
+                        </w:rPr>
+                        <m:t>n</m:t>
+                      </m:r>
+                    </m:sub>
+                  </m:sSub>
+                </m:e>
+              </m:acc>
+              <m:ctrlPr>
+                <w:rPr>
+                  <w:rFonts w:ascii="Cambria Math" w:eastAsiaTheme="minorEastAsia" w:hAnsi="Cambria Math"/>
+                  <w:i/>
+                </w:rPr>
+              </m:ctrlPr>
+            </m:num>
+            <m:den>
+              <m:r>
+                <w:rPr>
+                  <w:rFonts w:ascii="Cambria Math" w:eastAsiaTheme="minorEastAsia" w:hAnsi="Cambria Math"/>
+                </w:rPr>
+                <m:t>1-</m:t>
+              </m:r>
+              <m:acc>
+                <m:accPr>
+                  <m:chr m:val="̅"/>
+                  <m:ctrlPr>
+                    <w:rPr>
+                      <w:rFonts w:ascii="Cambria Math" w:hAnsi="Cambria Math"/>
+                      <w:i/>
+                    </w:rPr>
+                  </m:ctrlPr>
+                </m:accPr>
+                <m:e>
+                  <m:sSub>
+                    <m:sSubPr>
+                      <m:ctrlPr>
+                        <w:rPr>
+                          <w:rFonts w:ascii="Cambria Math" w:hAnsi="Cambria Math"/>
+                          <w:i/>
+                        </w:rPr>
+                      </m:ctrlPr>
+                    </m:sSubPr>
+                    <m:e>
+                      <m:r>
+                        <w:rPr>
+                          <w:rFonts w:ascii="Cambria Math" w:hAnsi="Cambria Math"/>
+                        </w:rPr>
+                        <m:t>Y</m:t>
+                      </m:r>
+                    </m:e>
+                    <m:sub>
+                      <m:r>
+                        <w:rPr>
+                          <w:rFonts w:ascii="Cambria Math" w:hAnsi="Cambria Math"/>
+                        </w:rPr>
+                        <m:t>n</m:t>
+                      </m:r>
+                    </m:sub>
+                  </m:sSub>
+                </m:e>
+              </m:acc>
+            </m:den>
+          </m:f>
+        </m:oMath>
+      </m:oMathPara>
+    </w:p>
     <w:p>
       <w:pPr>
         <w:pStyle w:val="ListParagraph"/>
@@ -520,7 +3447,375 @@
         <w:t>(1 mark) Specify the log-likelihood function for this sample.</w:t>
       </w:r>
     </w:p>
-    <w:p/>
+    <w:p>
+      <w:r>
+        <w:t>The log likelihood function is:</w:t>
+      </w:r>
+    </w:p>
+    <w:p>
+      <w:pPr>
+        <w:rPr>
+          <w:rFonts w:eastAsiaTheme="minorEastAsia"/>
+        </w:rPr>
+      </w:pPr>
+      <m:oMathPara>
+        <m:oMath>
+          <m:r>
+            <m:rPr>
+              <m:scr m:val="script"/>
+            </m:rPr>
+            <w:rPr>
+              <w:rFonts w:ascii="Cambria Math" w:hAnsi="Cambria Math"/>
+            </w:rPr>
+            <m:t>L</m:t>
+          </m:r>
+          <m:d>
+            <m:dPr>
+              <m:ctrlPr>
+                <w:rPr>
+                  <w:rFonts w:ascii="Cambria Math" w:hAnsi="Cambria Math"/>
+                  <w:i/>
+                </w:rPr>
+              </m:ctrlPr>
+            </m:dPr>
+            <m:e>
+              <m:r>
+                <w:rPr>
+                  <w:rFonts w:ascii="Cambria Math" w:hAnsi="Cambria Math"/>
+                </w:rPr>
+                <m:t>θ</m:t>
+              </m:r>
+            </m:e>
+          </m:d>
+          <m:r>
+            <w:rPr>
+              <w:rFonts w:ascii="Cambria Math" w:hAnsi="Cambria Math"/>
+            </w:rPr>
+            <m:t>=log</m:t>
+          </m:r>
+          <m:r>
+            <m:rPr>
+              <m:scr m:val="script"/>
+            </m:rPr>
+            <w:rPr>
+              <w:rFonts w:ascii="Cambria Math" w:hAnsi="Cambria Math"/>
+            </w:rPr>
+            <m:t>L</m:t>
+          </m:r>
+          <m:d>
+            <m:dPr>
+              <m:ctrlPr>
+                <w:rPr>
+                  <w:rFonts w:ascii="Cambria Math" w:hAnsi="Cambria Math"/>
+                  <w:i/>
+                </w:rPr>
+              </m:ctrlPr>
+            </m:dPr>
+            <m:e>
+              <m:r>
+                <w:rPr>
+                  <w:rFonts w:ascii="Cambria Math" w:hAnsi="Cambria Math"/>
+                </w:rPr>
+                <m:t>θ</m:t>
+              </m:r>
+            </m:e>
+          </m:d>
+          <m:r>
+            <w:rPr>
+              <w:rFonts w:ascii="Cambria Math" w:hAnsi="Cambria Math"/>
+            </w:rPr>
+            <m:t>=</m:t>
+          </m:r>
+          <m:r>
+            <m:rPr>
+              <m:sty m:val="p"/>
+            </m:rPr>
+            <w:rPr>
+              <w:rFonts w:ascii="Cambria Math" w:hAnsi="Cambria Math"/>
+            </w:rPr>
+            <m:t>log⁡</m:t>
+          </m:r>
+          <m:d>
+            <m:dPr>
+              <m:ctrlPr>
+                <w:rPr>
+                  <w:rFonts w:ascii="Cambria Math" w:hAnsi="Cambria Math"/>
+                  <w:i/>
+                </w:rPr>
+              </m:ctrlPr>
+            </m:dPr>
+            <m:e>
+              <m:sSup>
+                <m:sSupPr>
+                  <m:ctrlPr>
+                    <w:rPr>
+                      <w:rFonts w:ascii="Cambria Math" w:hAnsi="Cambria Math"/>
+                      <w:i/>
+                    </w:rPr>
+                  </m:ctrlPr>
+                </m:sSupPr>
+                <m:e>
+                  <m:r>
+                    <w:rPr>
+                      <w:rFonts w:ascii="Cambria Math" w:hAnsi="Cambria Math"/>
+                    </w:rPr>
+                    <m:t>θ</m:t>
+                  </m:r>
+                </m:e>
+                <m:sup>
+                  <m:r>
+                    <w:rPr>
+                      <w:rFonts w:ascii="Cambria Math" w:hAnsi="Cambria Math"/>
+                    </w:rPr>
+                    <m:t>n</m:t>
+                  </m:r>
+                </m:sup>
+              </m:sSup>
+              <m:nary>
+                <m:naryPr>
+                  <m:chr m:val="∏"/>
+                  <m:limLoc m:val="undOvr"/>
+                  <m:ctrlPr>
+                    <w:rPr>
+                      <w:rFonts w:ascii="Cambria Math" w:hAnsi="Cambria Math"/>
+                      <w:i/>
+                    </w:rPr>
+                  </m:ctrlPr>
+                </m:naryPr>
+                <m:sub>
+                  <m:r>
+                    <w:rPr>
+                      <w:rFonts w:ascii="Cambria Math" w:hAnsi="Cambria Math"/>
+                    </w:rPr>
+                    <m:t>i=1</m:t>
+                  </m:r>
+                </m:sub>
+                <m:sup>
+                  <m:r>
+                    <w:rPr>
+                      <w:rFonts w:ascii="Cambria Math" w:hAnsi="Cambria Math"/>
+                    </w:rPr>
+                    <m:t>n</m:t>
+                  </m:r>
+                </m:sup>
+                <m:e>
+                  <m:sSubSup>
+                    <m:sSubSupPr>
+                      <m:ctrlPr>
+                        <w:rPr>
+                          <w:rFonts w:ascii="Cambria Math" w:hAnsi="Cambria Math"/>
+                          <w:i/>
+                        </w:rPr>
+                      </m:ctrlPr>
+                    </m:sSubSupPr>
+                    <m:e>
+                      <m:r>
+                        <w:rPr>
+                          <w:rFonts w:ascii="Cambria Math" w:hAnsi="Cambria Math"/>
+                        </w:rPr>
+                        <m:t>y</m:t>
+                      </m:r>
+                    </m:e>
+                    <m:sub>
+                      <m:r>
+                        <w:rPr>
+                          <w:rFonts w:ascii="Cambria Math" w:hAnsi="Cambria Math"/>
+                        </w:rPr>
+                        <m:t>i</m:t>
+                      </m:r>
+                    </m:sub>
+                    <m:sup>
+                      <m:r>
+                        <w:rPr>
+                          <w:rFonts w:ascii="Cambria Math" w:hAnsi="Cambria Math"/>
+                        </w:rPr>
+                        <m:t>θ-1</m:t>
+                      </m:r>
+                    </m:sup>
+                  </m:sSubSup>
+                </m:e>
+              </m:nary>
+            </m:e>
+          </m:d>
+        </m:oMath>
+      </m:oMathPara>
+    </w:p>
+    <w:p>
+      <m:oMathPara>
+        <m:oMath>
+          <m:r>
+            <m:rPr>
+              <m:scr m:val="script"/>
+            </m:rPr>
+            <w:rPr>
+              <w:rFonts w:ascii="Cambria Math" w:hAnsi="Cambria Math"/>
+            </w:rPr>
+            <m:t>L</m:t>
+          </m:r>
+          <m:d>
+            <m:dPr>
+              <m:ctrlPr>
+                <w:rPr>
+                  <w:rFonts w:ascii="Cambria Math" w:hAnsi="Cambria Math"/>
+                  <w:i/>
+                </w:rPr>
+              </m:ctrlPr>
+            </m:dPr>
+            <m:e>
+              <m:r>
+                <w:rPr>
+                  <w:rFonts w:ascii="Cambria Math" w:hAnsi="Cambria Math"/>
+                </w:rPr>
+                <m:t>θ</m:t>
+              </m:r>
+            </m:e>
+          </m:d>
+          <m:r>
+            <m:rPr>
+              <m:sty m:val="bi"/>
+            </m:rPr>
+            <w:rPr>
+              <w:rFonts w:ascii="Cambria Math" w:hAnsi="Cambria Math"/>
+            </w:rPr>
+            <m:t>=</m:t>
+          </m:r>
+          <m:r>
+            <w:rPr>
+              <w:rFonts w:ascii="Cambria Math" w:hAnsi="Cambria Math"/>
+            </w:rPr>
+            <m:t>nlog</m:t>
+          </m:r>
+          <m:d>
+            <m:dPr>
+              <m:ctrlPr>
+                <w:rPr>
+                  <w:rFonts w:ascii="Cambria Math" w:hAnsi="Cambria Math"/>
+                  <w:i/>
+                </w:rPr>
+              </m:ctrlPr>
+            </m:dPr>
+            <m:e>
+              <m:r>
+                <w:rPr>
+                  <w:rFonts w:ascii="Cambria Math" w:hAnsi="Cambria Math"/>
+                </w:rPr>
+                <m:t>θ</m:t>
+              </m:r>
+            </m:e>
+          </m:d>
+          <m:r>
+            <w:rPr>
+              <w:rFonts w:ascii="Cambria Math" w:hAnsi="Cambria Math"/>
+            </w:rPr>
+            <m:t>+</m:t>
+          </m:r>
+          <m:d>
+            <m:dPr>
+              <m:ctrlPr>
+                <w:rPr>
+                  <w:rFonts w:ascii="Cambria Math" w:hAnsi="Cambria Math"/>
+                  <w:i/>
+                </w:rPr>
+              </m:ctrlPr>
+            </m:dPr>
+            <m:e>
+              <m:r>
+                <w:rPr>
+                  <w:rFonts w:ascii="Cambria Math" w:hAnsi="Cambria Math"/>
+                </w:rPr>
+                <m:t>θ-1</m:t>
+              </m:r>
+            </m:e>
+          </m:d>
+          <m:r>
+            <m:rPr>
+              <m:sty m:val="p"/>
+            </m:rPr>
+            <w:rPr>
+              <w:rFonts w:ascii="Cambria Math" w:hAnsi="Cambria Math"/>
+            </w:rPr>
+            <m:t>⁡</m:t>
+          </m:r>
+          <m:nary>
+            <m:naryPr>
+              <m:chr m:val="∑"/>
+              <m:limLoc m:val="undOvr"/>
+              <m:ctrlPr>
+                <w:rPr>
+                  <w:rFonts w:ascii="Cambria Math" w:hAnsi="Cambria Math"/>
+                  <w:i/>
+                </w:rPr>
+              </m:ctrlPr>
+            </m:naryPr>
+            <m:sub>
+              <m:r>
+                <w:rPr>
+                  <w:rFonts w:ascii="Cambria Math" w:hAnsi="Cambria Math"/>
+                </w:rPr>
+                <m:t>i=1</m:t>
+              </m:r>
+            </m:sub>
+            <m:sup>
+              <m:r>
+                <w:rPr>
+                  <w:rFonts w:ascii="Cambria Math" w:hAnsi="Cambria Math"/>
+                </w:rPr>
+                <m:t>n</m:t>
+              </m:r>
+            </m:sup>
+            <m:e>
+              <m:sSub>
+                <m:sSubPr>
+                  <m:ctrlPr>
+                    <w:rPr>
+                      <w:rFonts w:ascii="Cambria Math" w:hAnsi="Cambria Math"/>
+                      <w:i/>
+                    </w:rPr>
+                  </m:ctrlPr>
+                </m:sSubPr>
+                <m:e>
+                  <m:r>
+                    <m:rPr>
+                      <m:sty m:val="p"/>
+                    </m:rPr>
+                    <w:rPr>
+                      <w:rFonts w:ascii="Cambria Math" w:hAnsi="Cambria Math"/>
+                    </w:rPr>
+                    <m:t>log⁡</m:t>
+                  </m:r>
+                  <m:r>
+                    <w:rPr>
+                      <w:rFonts w:ascii="Cambria Math" w:hAnsi="Cambria Math"/>
+                    </w:rPr>
+                    <m:t>(</m:t>
+                  </m:r>
+                  <m:r>
+                    <w:rPr>
+                      <w:rFonts w:ascii="Cambria Math" w:hAnsi="Cambria Math"/>
+                    </w:rPr>
+                    <m:t>y</m:t>
+                  </m:r>
+                </m:e>
+                <m:sub>
+                  <m:r>
+                    <w:rPr>
+                      <w:rFonts w:ascii="Cambria Math" w:hAnsi="Cambria Math"/>
+                    </w:rPr>
+                    <m:t>i</m:t>
+                  </m:r>
+                </m:sub>
+              </m:sSub>
+              <m:r>
+                <w:rPr>
+                  <w:rFonts w:ascii="Cambria Math" w:hAnsi="Cambria Math"/>
+                </w:rPr>
+                <m:t>)</m:t>
+              </m:r>
+            </m:e>
+          </m:nary>
+        </m:oMath>
+      </m:oMathPara>
+    </w:p>
     <w:p>
       <w:pPr>
         <w:pStyle w:val="ListParagraph"/>
@@ -611,7 +3906,967 @@
         <w:t xml:space="preserve"> likelihood estimator.</w:t>
       </w:r>
     </w:p>
+    <w:p>
+      <w:r>
+        <w:t>To make</w:t>
+      </w:r>
+      <w:r>
+        <w:t xml:space="preserve"> notation simpler:</w:t>
+      </w:r>
+    </w:p>
+    <w:p>
+      <w:pPr>
+        <w:rPr>
+          <w:rFonts w:eastAsiaTheme="minorEastAsia"/>
+        </w:rPr>
+      </w:pPr>
+      <m:oMathPara>
+        <m:oMath>
+          <m:r>
+            <w:rPr>
+              <w:rFonts w:ascii="Cambria Math" w:hAnsi="Cambria Math"/>
+            </w:rPr>
+            <m:t xml:space="preserve">S= </m:t>
+          </m:r>
+          <m:nary>
+            <m:naryPr>
+              <m:chr m:val="∑"/>
+              <m:limLoc m:val="undOvr"/>
+              <m:ctrlPr>
+                <w:rPr>
+                  <w:rFonts w:ascii="Cambria Math" w:hAnsi="Cambria Math"/>
+                  <w:i/>
+                </w:rPr>
+              </m:ctrlPr>
+            </m:naryPr>
+            <m:sub>
+              <m:r>
+                <w:rPr>
+                  <w:rFonts w:ascii="Cambria Math" w:hAnsi="Cambria Math"/>
+                </w:rPr>
+                <m:t>i=1</m:t>
+              </m:r>
+            </m:sub>
+            <m:sup>
+              <m:r>
+                <w:rPr>
+                  <w:rFonts w:ascii="Cambria Math" w:hAnsi="Cambria Math"/>
+                </w:rPr>
+                <m:t>n</m:t>
+              </m:r>
+            </m:sup>
+            <m:e>
+              <m:sSub>
+                <m:sSubPr>
+                  <m:ctrlPr>
+                    <w:rPr>
+                      <w:rFonts w:ascii="Cambria Math" w:hAnsi="Cambria Math"/>
+                      <w:i/>
+                    </w:rPr>
+                  </m:ctrlPr>
+                </m:sSubPr>
+                <m:e>
+                  <m:r>
+                    <m:rPr>
+                      <m:sty m:val="p"/>
+                    </m:rPr>
+                    <w:rPr>
+                      <w:rFonts w:ascii="Cambria Math" w:hAnsi="Cambria Math"/>
+                    </w:rPr>
+                    <m:t>log⁡</m:t>
+                  </m:r>
+                  <m:r>
+                    <w:rPr>
+                      <w:rFonts w:ascii="Cambria Math" w:hAnsi="Cambria Math"/>
+                    </w:rPr>
+                    <m:t>(y</m:t>
+                  </m:r>
+                </m:e>
+                <m:sub>
+                  <m:r>
+                    <w:rPr>
+                      <w:rFonts w:ascii="Cambria Math" w:hAnsi="Cambria Math"/>
+                    </w:rPr>
+                    <m:t>i</m:t>
+                  </m:r>
+                </m:sub>
+              </m:sSub>
+              <m:r>
+                <w:rPr>
+                  <w:rFonts w:ascii="Cambria Math" w:hAnsi="Cambria Math"/>
+                </w:rPr>
+                <m:t>)</m:t>
+              </m:r>
+            </m:e>
+          </m:nary>
+        </m:oMath>
+      </m:oMathPara>
+    </w:p>
+    <w:p>
+      <w:pPr>
+        <w:rPr>
+          <w:rFonts w:eastAsiaTheme="minorEastAsia"/>
+        </w:rPr>
+      </w:pPr>
+      <w:r>
+        <w:rPr>
+          <w:rFonts w:eastAsiaTheme="minorEastAsia"/>
+        </w:rPr>
+        <w:t>Therefore:</w:t>
+      </w:r>
+    </w:p>
+    <w:p>
+      <w:r>
+        <w:rPr>
+          <w:rFonts w:eastAsiaTheme="minorEastAsia"/>
+        </w:rPr>
+        <w:t xml:space="preserve"> </w:t>
+      </w:r>
+      <w:r>
+        <w:rPr>
+          <w:rFonts w:ascii="Cambria Math" w:hAnsi="Cambria Math"/>
+          <w:i/>
+        </w:rPr>
+        <w:br/>
+      </w:r>
+      <m:oMathPara>
+        <m:oMath>
+          <m:d>
+            <m:dPr>
+              <m:ctrlPr>
+                <w:rPr>
+                  <w:rFonts w:ascii="Cambria Math" w:hAnsi="Cambria Math"/>
+                  <w:i/>
+                </w:rPr>
+              </m:ctrlPr>
+            </m:dPr>
+            <m:e>
+              <m:r>
+                <w:rPr>
+                  <w:rFonts w:ascii="Cambria Math" w:hAnsi="Cambria Math"/>
+                </w:rPr>
+                <m:t>θ</m:t>
+              </m:r>
+            </m:e>
+          </m:d>
+          <m:r>
+            <m:rPr>
+              <m:sty m:val="bi"/>
+            </m:rPr>
+            <w:rPr>
+              <w:rFonts w:ascii="Cambria Math" w:hAnsi="Cambria Math"/>
+            </w:rPr>
+            <m:t>=</m:t>
+          </m:r>
+          <m:r>
+            <w:rPr>
+              <w:rFonts w:ascii="Cambria Math" w:hAnsi="Cambria Math"/>
+            </w:rPr>
+            <m:t>nlog</m:t>
+          </m:r>
+          <m:d>
+            <m:dPr>
+              <m:ctrlPr>
+                <w:rPr>
+                  <w:rFonts w:ascii="Cambria Math" w:hAnsi="Cambria Math"/>
+                  <w:i/>
+                </w:rPr>
+              </m:ctrlPr>
+            </m:dPr>
+            <m:e>
+              <m:r>
+                <w:rPr>
+                  <w:rFonts w:ascii="Cambria Math" w:hAnsi="Cambria Math"/>
+                </w:rPr>
+                <m:t>θ</m:t>
+              </m:r>
+            </m:e>
+          </m:d>
+          <m:r>
+            <w:rPr>
+              <w:rFonts w:ascii="Cambria Math" w:hAnsi="Cambria Math"/>
+            </w:rPr>
+            <m:t>+</m:t>
+          </m:r>
+          <m:d>
+            <m:dPr>
+              <m:ctrlPr>
+                <w:rPr>
+                  <w:rFonts w:ascii="Cambria Math" w:hAnsi="Cambria Math"/>
+                  <w:i/>
+                </w:rPr>
+              </m:ctrlPr>
+            </m:dPr>
+            <m:e>
+              <m:r>
+                <w:rPr>
+                  <w:rFonts w:ascii="Cambria Math" w:hAnsi="Cambria Math"/>
+                </w:rPr>
+                <m:t>θ-1</m:t>
+              </m:r>
+            </m:e>
+          </m:d>
+          <m:r>
+            <m:rPr>
+              <m:sty m:val="p"/>
+            </m:rPr>
+            <w:rPr>
+              <w:rFonts w:ascii="Cambria Math" w:hAnsi="Cambria Math"/>
+            </w:rPr>
+            <m:t>⁡</m:t>
+          </m:r>
+          <m:r>
+            <w:rPr>
+              <w:rFonts w:ascii="Cambria Math" w:hAnsi="Cambria Math"/>
+            </w:rPr>
+            <m:t>S</m:t>
+          </m:r>
+        </m:oMath>
+      </m:oMathPara>
+    </w:p>
     <w:p/>
+    <w:p>
+      <w:pPr>
+        <w:rPr>
+          <w:rFonts w:eastAsiaTheme="minorEastAsia"/>
+        </w:rPr>
+      </w:pPr>
+      <w:r>
+        <w:t xml:space="preserve">First, we differentiate the log-likelihood function with respect to </w:t>
+      </w:r>
+      <m:oMath>
+        <m:r>
+          <w:rPr>
+            <w:rFonts w:ascii="Cambria Math" w:hAnsi="Cambria Math"/>
+          </w:rPr>
+          <m:t>θ</m:t>
+        </m:r>
+      </m:oMath>
+      <w:r>
+        <w:rPr>
+          <w:rFonts w:eastAsiaTheme="minorEastAsia"/>
+        </w:rPr>
+        <w:t>:</w:t>
+      </w:r>
+    </w:p>
+    <w:p>
+      <w:pPr>
+        <w:rPr>
+          <w:rFonts w:eastAsiaTheme="minorEastAsia"/>
+        </w:rPr>
+      </w:pPr>
+      <m:oMathPara>
+        <m:oMath>
+          <m:f>
+            <m:fPr>
+              <m:ctrlPr>
+                <w:rPr>
+                  <w:rFonts w:ascii="Cambria Math" w:eastAsiaTheme="minorEastAsia" w:hAnsi="Cambria Math"/>
+                  <w:i/>
+                </w:rPr>
+              </m:ctrlPr>
+            </m:fPr>
+            <m:num>
+              <m:r>
+                <w:rPr>
+                  <w:rFonts w:ascii="Cambria Math" w:eastAsiaTheme="minorEastAsia" w:hAnsi="Cambria Math"/>
+                </w:rPr>
+                <m:t>∂</m:t>
+              </m:r>
+              <m:r>
+                <w:rPr>
+                  <w:rFonts w:ascii="Cambria Math" w:eastAsiaTheme="minorEastAsia" w:hAnsi="Cambria Math"/>
+                </w:rPr>
+                <m:t>log</m:t>
+              </m:r>
+              <m:r>
+                <m:rPr>
+                  <m:scr m:val="script"/>
+                </m:rPr>
+                <w:rPr>
+                  <w:rFonts w:ascii="Cambria Math" w:hAnsi="Cambria Math"/>
+                </w:rPr>
+                <m:t>L</m:t>
+              </m:r>
+              <m:r>
+                <w:rPr>
+                  <w:rFonts w:ascii="Cambria Math" w:hAnsi="Cambria Math"/>
+                </w:rPr>
+                <m:t>(θ)</m:t>
+              </m:r>
+            </m:num>
+            <m:den>
+              <m:r>
+                <w:rPr>
+                  <w:rFonts w:ascii="Cambria Math" w:eastAsiaTheme="minorEastAsia" w:hAnsi="Cambria Math"/>
+                </w:rPr>
+                <m:t>∂θ</m:t>
+              </m:r>
+            </m:den>
+          </m:f>
+          <m:r>
+            <w:rPr>
+              <w:rFonts w:ascii="Cambria Math" w:eastAsiaTheme="minorEastAsia" w:hAnsi="Cambria Math"/>
+            </w:rPr>
+            <m:t>=</m:t>
+          </m:r>
+          <m:f>
+            <m:fPr>
+              <m:ctrlPr>
+                <w:rPr>
+                  <w:rFonts w:ascii="Cambria Math" w:eastAsiaTheme="minorEastAsia" w:hAnsi="Cambria Math"/>
+                  <w:i/>
+                </w:rPr>
+              </m:ctrlPr>
+            </m:fPr>
+            <m:num>
+              <m:r>
+                <w:rPr>
+                  <w:rFonts w:ascii="Cambria Math" w:eastAsiaTheme="minorEastAsia" w:hAnsi="Cambria Math"/>
+                </w:rPr>
+                <m:t>n</m:t>
+              </m:r>
+            </m:num>
+            <m:den>
+              <m:r>
+                <w:rPr>
+                  <w:rFonts w:ascii="Cambria Math" w:eastAsiaTheme="minorEastAsia" w:hAnsi="Cambria Math"/>
+                </w:rPr>
+                <m:t>θ</m:t>
+              </m:r>
+            </m:den>
+          </m:f>
+          <m:r>
+            <w:rPr>
+              <w:rFonts w:ascii="Cambria Math" w:eastAsiaTheme="minorEastAsia" w:hAnsi="Cambria Math"/>
+            </w:rPr>
+            <m:t>+S</m:t>
+          </m:r>
+        </m:oMath>
+      </m:oMathPara>
+    </w:p>
+    <w:p>
+      <w:pPr>
+        <w:rPr>
+          <w:rFonts w:eastAsiaTheme="minorEastAsia"/>
+        </w:rPr>
+      </w:pPr>
+      <w:r>
+        <w:rPr>
+          <w:rFonts w:eastAsiaTheme="minorEastAsia"/>
+        </w:rPr>
+        <w:t>Now we formally state the first order condition:</w:t>
+      </w:r>
+    </w:p>
+    <w:p>
+      <w:pPr>
+        <w:rPr>
+          <w:rFonts w:eastAsiaTheme="minorEastAsia"/>
+        </w:rPr>
+      </w:pPr>
+      <m:oMathPara>
+        <m:oMath>
+          <m:sSub>
+            <m:sSubPr>
+              <m:ctrlPr>
+                <w:rPr>
+                  <w:rFonts w:ascii="Cambria Math" w:eastAsiaTheme="minorEastAsia" w:hAnsi="Cambria Math"/>
+                  <w:i/>
+                </w:rPr>
+              </m:ctrlPr>
+            </m:sSubPr>
+            <m:e>
+              <m:d>
+                <m:dPr>
+                  <m:begChr m:val=""/>
+                  <m:endChr m:val="|"/>
+                  <m:ctrlPr>
+                    <w:rPr>
+                      <w:rFonts w:ascii="Cambria Math" w:eastAsiaTheme="minorEastAsia" w:hAnsi="Cambria Math"/>
+                      <w:i/>
+                    </w:rPr>
+                  </m:ctrlPr>
+                </m:dPr>
+                <m:e>
+                  <m:f>
+                    <m:fPr>
+                      <m:ctrlPr>
+                        <w:rPr>
+                          <w:rFonts w:ascii="Cambria Math" w:eastAsiaTheme="minorEastAsia" w:hAnsi="Cambria Math"/>
+                          <w:i/>
+                        </w:rPr>
+                      </m:ctrlPr>
+                    </m:fPr>
+                    <m:num>
+                      <m:r>
+                        <w:rPr>
+                          <w:rFonts w:ascii="Cambria Math" w:eastAsiaTheme="minorEastAsia" w:hAnsi="Cambria Math"/>
+                        </w:rPr>
+                        <m:t>∂</m:t>
+                      </m:r>
+                      <m:r>
+                        <w:rPr>
+                          <w:rFonts w:ascii="Cambria Math" w:eastAsiaTheme="minorEastAsia" w:hAnsi="Cambria Math"/>
+                        </w:rPr>
+                        <m:t>log</m:t>
+                      </m:r>
+                      <m:r>
+                        <m:rPr>
+                          <m:scr m:val="script"/>
+                        </m:rPr>
+                        <w:rPr>
+                          <w:rFonts w:ascii="Cambria Math" w:hAnsi="Cambria Math"/>
+                        </w:rPr>
+                        <m:t>L</m:t>
+                      </m:r>
+                      <m:d>
+                        <m:dPr>
+                          <m:ctrlPr>
+                            <w:rPr>
+                              <w:rFonts w:ascii="Cambria Math" w:hAnsi="Cambria Math"/>
+                              <w:i/>
+                            </w:rPr>
+                          </m:ctrlPr>
+                        </m:dPr>
+                        <m:e>
+                          <m:r>
+                            <w:rPr>
+                              <w:rFonts w:ascii="Cambria Math" w:hAnsi="Cambria Math"/>
+                            </w:rPr>
+                            <m:t>θ</m:t>
+                          </m:r>
+                        </m:e>
+                      </m:d>
+                    </m:num>
+                    <m:den>
+                      <m:r>
+                        <w:rPr>
+                          <w:rFonts w:ascii="Cambria Math" w:eastAsiaTheme="minorEastAsia" w:hAnsi="Cambria Math"/>
+                        </w:rPr>
+                        <m:t>∂θ</m:t>
+                      </m:r>
+                    </m:den>
+                  </m:f>
+                </m:e>
+              </m:d>
+            </m:e>
+            <m:sub>
+              <m:r>
+                <w:rPr>
+                  <w:rFonts w:ascii="Cambria Math" w:eastAsiaTheme="minorEastAsia" w:hAnsi="Cambria Math"/>
+                </w:rPr>
+                <m:t>θ=</m:t>
+              </m:r>
+              <m:acc>
+                <m:accPr>
+                  <m:ctrlPr>
+                    <w:rPr>
+                      <w:rFonts w:ascii="Cambria Math" w:eastAsiaTheme="minorEastAsia" w:hAnsi="Cambria Math"/>
+                      <w:i/>
+                    </w:rPr>
+                  </m:ctrlPr>
+                </m:accPr>
+                <m:e>
+                  <m:r>
+                    <w:rPr>
+                      <w:rFonts w:ascii="Cambria Math" w:eastAsiaTheme="minorEastAsia" w:hAnsi="Cambria Math"/>
+                    </w:rPr>
+                    <m:t>θ</m:t>
+                  </m:r>
+                </m:e>
+              </m:acc>
+            </m:sub>
+          </m:sSub>
+          <m:r>
+            <w:rPr>
+              <w:rFonts w:ascii="Cambria Math" w:eastAsiaTheme="minorEastAsia" w:hAnsi="Cambria Math"/>
+            </w:rPr>
+            <m:t>=0</m:t>
+          </m:r>
+        </m:oMath>
+      </m:oMathPara>
+    </w:p>
+    <w:p>
+      <w:pPr>
+        <w:rPr>
+          <w:rFonts w:eastAsiaTheme="minorEastAsia"/>
+        </w:rPr>
+      </w:pPr>
+      <w:r>
+        <w:rPr>
+          <w:rFonts w:eastAsiaTheme="minorEastAsia"/>
+        </w:rPr>
+        <w:t>Hence our maximum likelihood estimator is given as:</w:t>
+      </w:r>
+    </w:p>
+    <w:p>
+      <w:pPr>
+        <w:rPr>
+          <w:rFonts w:eastAsiaTheme="minorEastAsia"/>
+        </w:rPr>
+      </w:pPr>
+      <m:oMathPara>
+        <m:oMath>
+          <m:f>
+            <m:fPr>
+              <m:ctrlPr>
+                <w:rPr>
+                  <w:rFonts w:ascii="Cambria Math" w:eastAsiaTheme="minorEastAsia" w:hAnsi="Cambria Math"/>
+                  <w:i/>
+                </w:rPr>
+              </m:ctrlPr>
+            </m:fPr>
+            <m:num>
+              <m:r>
+                <w:rPr>
+                  <w:rFonts w:ascii="Cambria Math" w:eastAsiaTheme="minorEastAsia" w:hAnsi="Cambria Math"/>
+                </w:rPr>
+                <m:t>n</m:t>
+              </m:r>
+            </m:num>
+            <m:den>
+              <m:r>
+                <w:rPr>
+                  <w:rFonts w:ascii="Cambria Math" w:eastAsiaTheme="minorEastAsia" w:hAnsi="Cambria Math"/>
+                </w:rPr>
+                <m:t>θ</m:t>
+              </m:r>
+            </m:den>
+          </m:f>
+          <m:r>
+            <w:rPr>
+              <w:rFonts w:ascii="Cambria Math" w:eastAsiaTheme="minorEastAsia" w:hAnsi="Cambria Math"/>
+            </w:rPr>
+            <m:t>+S</m:t>
+          </m:r>
+          <m:r>
+            <w:rPr>
+              <w:rFonts w:ascii="Cambria Math" w:eastAsiaTheme="minorEastAsia" w:hAnsi="Cambria Math"/>
+            </w:rPr>
+            <m:t>=0</m:t>
+          </m:r>
+        </m:oMath>
+      </m:oMathPara>
+    </w:p>
+    <w:p>
+      <w:pPr>
+        <w:rPr>
+          <w:rFonts w:eastAsiaTheme="minorEastAsia"/>
+        </w:rPr>
+      </w:pPr>
+      <m:oMathPara>
+        <m:oMath>
+          <m:r>
+            <w:rPr>
+              <w:rFonts w:ascii="Cambria Math" w:eastAsiaTheme="minorEastAsia" w:hAnsi="Cambria Math"/>
+            </w:rPr>
+            <m:t>n=-Sθ</m:t>
+          </m:r>
+        </m:oMath>
+      </m:oMathPara>
+    </w:p>
+    <w:p>
+      <w:pPr>
+        <w:rPr>
+          <w:rFonts w:eastAsiaTheme="minorEastAsia"/>
+        </w:rPr>
+      </w:pPr>
+      <m:oMathPara>
+        <m:oMath>
+          <m:r>
+            <w:rPr>
+              <w:rFonts w:ascii="Cambria Math" w:eastAsiaTheme="minorEastAsia" w:hAnsi="Cambria Math"/>
+            </w:rPr>
+            <m:t>θ=-</m:t>
+          </m:r>
+          <m:f>
+            <m:fPr>
+              <m:ctrlPr>
+                <w:rPr>
+                  <w:rFonts w:ascii="Cambria Math" w:eastAsiaTheme="minorEastAsia" w:hAnsi="Cambria Math"/>
+                  <w:i/>
+                </w:rPr>
+              </m:ctrlPr>
+            </m:fPr>
+            <m:num>
+              <m:r>
+                <w:rPr>
+                  <w:rFonts w:ascii="Cambria Math" w:eastAsiaTheme="minorEastAsia" w:hAnsi="Cambria Math"/>
+                </w:rPr>
+                <m:t>S</m:t>
+              </m:r>
+            </m:num>
+            <m:den>
+              <m:r>
+                <w:rPr>
+                  <w:rFonts w:ascii="Cambria Math" w:eastAsiaTheme="minorEastAsia" w:hAnsi="Cambria Math"/>
+                </w:rPr>
+                <m:t>n</m:t>
+              </m:r>
+            </m:den>
+          </m:f>
+        </m:oMath>
+      </m:oMathPara>
+    </w:p>
+    <w:p>
+      <w:pPr>
+        <w:rPr>
+          <w:rFonts w:eastAsiaTheme="minorEastAsia"/>
+        </w:rPr>
+      </w:pPr>
+      <m:oMathPara>
+        <m:oMath>
+          <m:r>
+            <w:rPr>
+              <w:rFonts w:ascii="Cambria Math" w:eastAsiaTheme="minorEastAsia" w:hAnsi="Cambria Math"/>
+            </w:rPr>
+            <m:t>θ=-</m:t>
+          </m:r>
+          <m:f>
+            <m:fPr>
+              <m:ctrlPr>
+                <w:rPr>
+                  <w:rFonts w:ascii="Cambria Math" w:eastAsiaTheme="minorEastAsia" w:hAnsi="Cambria Math"/>
+                  <w:i/>
+                </w:rPr>
+              </m:ctrlPr>
+            </m:fPr>
+            <m:num>
+              <m:nary>
+                <m:naryPr>
+                  <m:chr m:val="∑"/>
+                  <m:limLoc m:val="undOvr"/>
+                  <m:ctrlPr>
+                    <w:rPr>
+                      <w:rFonts w:ascii="Cambria Math" w:hAnsi="Cambria Math"/>
+                      <w:i/>
+                    </w:rPr>
+                  </m:ctrlPr>
+                </m:naryPr>
+                <m:sub>
+                  <m:r>
+                    <w:rPr>
+                      <w:rFonts w:ascii="Cambria Math" w:hAnsi="Cambria Math"/>
+                    </w:rPr>
+                    <m:t>i=1</m:t>
+                  </m:r>
+                </m:sub>
+                <m:sup>
+                  <m:r>
+                    <w:rPr>
+                      <w:rFonts w:ascii="Cambria Math" w:hAnsi="Cambria Math"/>
+                    </w:rPr>
+                    <m:t>n</m:t>
+                  </m:r>
+                </m:sup>
+                <m:e>
+                  <m:sSub>
+                    <m:sSubPr>
+                      <m:ctrlPr>
+                        <w:rPr>
+                          <w:rFonts w:ascii="Cambria Math" w:hAnsi="Cambria Math"/>
+                          <w:i/>
+                        </w:rPr>
+                      </m:ctrlPr>
+                    </m:sSubPr>
+                    <m:e>
+                      <m:r>
+                        <m:rPr>
+                          <m:sty m:val="p"/>
+                        </m:rPr>
+                        <w:rPr>
+                          <w:rFonts w:ascii="Cambria Math" w:hAnsi="Cambria Math"/>
+                        </w:rPr>
+                        <m:t>log⁡</m:t>
+                      </m:r>
+                      <m:r>
+                        <w:rPr>
+                          <w:rFonts w:ascii="Cambria Math" w:hAnsi="Cambria Math"/>
+                        </w:rPr>
+                        <m:t>(y</m:t>
+                      </m:r>
+                    </m:e>
+                    <m:sub>
+                      <m:r>
+                        <w:rPr>
+                          <w:rFonts w:ascii="Cambria Math" w:hAnsi="Cambria Math"/>
+                        </w:rPr>
+                        <m:t>i</m:t>
+                      </m:r>
+                    </m:sub>
+                  </m:sSub>
+                  <m:r>
+                    <w:rPr>
+                      <w:rFonts w:ascii="Cambria Math" w:hAnsi="Cambria Math"/>
+                    </w:rPr>
+                    <m:t>)</m:t>
+                  </m:r>
+                </m:e>
+              </m:nary>
+            </m:num>
+            <m:den>
+              <m:r>
+                <w:rPr>
+                  <w:rFonts w:ascii="Cambria Math" w:eastAsiaTheme="minorEastAsia" w:hAnsi="Cambria Math"/>
+                </w:rPr>
+                <m:t>n</m:t>
+              </m:r>
+            </m:den>
+          </m:f>
+        </m:oMath>
+      </m:oMathPara>
+    </w:p>
+    <w:p>
+      <w:pPr>
+        <w:rPr>
+          <w:rFonts w:eastAsiaTheme="minorEastAsia"/>
+        </w:rPr>
+      </w:pPr>
+      <w:r>
+        <w:rPr>
+          <w:rFonts w:eastAsiaTheme="minorEastAsia"/>
+        </w:rPr>
+        <w:t xml:space="preserve">Now to verify this is </w:t>
+      </w:r>
+      <w:proofErr w:type="gramStart"/>
+      <w:r>
+        <w:rPr>
+          <w:rFonts w:eastAsiaTheme="minorEastAsia"/>
+        </w:rPr>
+        <w:t>actually a</w:t>
+      </w:r>
+      <w:proofErr w:type="gramEnd"/>
+      <w:r>
+        <w:rPr>
+          <w:rFonts w:eastAsiaTheme="minorEastAsia"/>
+        </w:rPr>
+        <w:t xml:space="preserve"> maximum by verifying the Hessian is negative:</w:t>
+      </w:r>
+    </w:p>
+    <w:p>
+      <w:pPr>
+        <w:rPr>
+          <w:rFonts w:eastAsiaTheme="minorEastAsia"/>
+        </w:rPr>
+      </w:pPr>
+      <m:oMathPara>
+        <m:oMath>
+          <m:f>
+            <m:fPr>
+              <m:ctrlPr>
+                <w:rPr>
+                  <w:rFonts w:ascii="Cambria Math" w:eastAsiaTheme="minorEastAsia" w:hAnsi="Cambria Math"/>
+                  <w:i/>
+                </w:rPr>
+              </m:ctrlPr>
+            </m:fPr>
+            <m:num>
+              <m:sSup>
+                <m:sSupPr>
+                  <m:ctrlPr>
+                    <w:rPr>
+                      <w:rFonts w:ascii="Cambria Math" w:eastAsiaTheme="minorEastAsia" w:hAnsi="Cambria Math"/>
+                      <w:i/>
+                    </w:rPr>
+                  </m:ctrlPr>
+                </m:sSupPr>
+                <m:e>
+                  <m:r>
+                    <w:rPr>
+                      <w:rFonts w:ascii="Cambria Math" w:eastAsiaTheme="minorEastAsia" w:hAnsi="Cambria Math"/>
+                    </w:rPr>
+                    <m:t>∂</m:t>
+                  </m:r>
+                </m:e>
+                <m:sup>
+                  <m:r>
+                    <w:rPr>
+                      <w:rFonts w:ascii="Cambria Math" w:eastAsiaTheme="minorEastAsia" w:hAnsi="Cambria Math"/>
+                    </w:rPr>
+                    <m:t>2</m:t>
+                  </m:r>
+                </m:sup>
+              </m:sSup>
+              <m:r>
+                <w:rPr>
+                  <w:rFonts w:ascii="Cambria Math" w:eastAsiaTheme="minorEastAsia" w:hAnsi="Cambria Math"/>
+                </w:rPr>
+                <m:t>log</m:t>
+              </m:r>
+              <m:r>
+                <m:rPr>
+                  <m:scr m:val="script"/>
+                </m:rPr>
+                <w:rPr>
+                  <w:rFonts w:ascii="Cambria Math" w:hAnsi="Cambria Math"/>
+                </w:rPr>
+                <m:t>L(</m:t>
+              </m:r>
+              <m:r>
+                <w:rPr>
+                  <w:rFonts w:ascii="Cambria Math" w:hAnsi="Cambria Math"/>
+                </w:rPr>
+                <m:t>θ)</m:t>
+              </m:r>
+            </m:num>
+            <m:den>
+              <m:sSup>
+                <m:sSupPr>
+                  <m:ctrlPr>
+                    <w:rPr>
+                      <w:rFonts w:ascii="Cambria Math" w:eastAsiaTheme="minorEastAsia" w:hAnsi="Cambria Math"/>
+                      <w:i/>
+                    </w:rPr>
+                  </m:ctrlPr>
+                </m:sSupPr>
+                <m:e>
+                  <m:r>
+                    <w:rPr>
+                      <w:rFonts w:ascii="Cambria Math" w:eastAsiaTheme="minorEastAsia" w:hAnsi="Cambria Math"/>
+                    </w:rPr>
+                    <m:t>∂</m:t>
+                  </m:r>
+                </m:e>
+                <m:sup>
+                  <m:r>
+                    <w:rPr>
+                      <w:rFonts w:ascii="Cambria Math" w:eastAsiaTheme="minorEastAsia" w:hAnsi="Cambria Math"/>
+                    </w:rPr>
+                    <m:t>2</m:t>
+                  </m:r>
+                </m:sup>
+              </m:sSup>
+              <m:r>
+                <w:rPr>
+                  <w:rFonts w:ascii="Cambria Math" w:eastAsiaTheme="minorEastAsia" w:hAnsi="Cambria Math"/>
+                </w:rPr>
+                <m:t>θ</m:t>
+              </m:r>
+            </m:den>
+          </m:f>
+          <m:r>
+            <w:rPr>
+              <w:rFonts w:ascii="Cambria Math" w:eastAsiaTheme="minorEastAsia" w:hAnsi="Cambria Math"/>
+            </w:rPr>
+            <m:t>=</m:t>
+          </m:r>
+          <m:r>
+            <w:rPr>
+              <w:rFonts w:ascii="Cambria Math" w:eastAsiaTheme="minorEastAsia" w:hAnsi="Cambria Math"/>
+            </w:rPr>
+            <m:t>-</m:t>
+          </m:r>
+          <m:f>
+            <m:fPr>
+              <m:ctrlPr>
+                <w:rPr>
+                  <w:rFonts w:ascii="Cambria Math" w:eastAsiaTheme="minorEastAsia" w:hAnsi="Cambria Math"/>
+                  <w:i/>
+                </w:rPr>
+              </m:ctrlPr>
+            </m:fPr>
+            <m:num>
+              <m:r>
+                <w:rPr>
+                  <w:rFonts w:ascii="Cambria Math" w:eastAsiaTheme="minorEastAsia" w:hAnsi="Cambria Math"/>
+                </w:rPr>
+                <m:t>n</m:t>
+              </m:r>
+            </m:num>
+            <m:den>
+              <m:sSup>
+                <m:sSupPr>
+                  <m:ctrlPr>
+                    <w:rPr>
+                      <w:rFonts w:ascii="Cambria Math" w:eastAsiaTheme="minorEastAsia" w:hAnsi="Cambria Math"/>
+                      <w:i/>
+                    </w:rPr>
+                  </m:ctrlPr>
+                </m:sSupPr>
+                <m:e>
+                  <m:r>
+                    <w:rPr>
+                      <w:rFonts w:ascii="Cambria Math" w:eastAsiaTheme="minorEastAsia" w:hAnsi="Cambria Math"/>
+                    </w:rPr>
+                    <m:t>θ</m:t>
+                  </m:r>
+                </m:e>
+                <m:sup>
+                  <m:r>
+                    <w:rPr>
+                      <w:rFonts w:ascii="Cambria Math" w:eastAsiaTheme="minorEastAsia" w:hAnsi="Cambria Math"/>
+                    </w:rPr>
+                    <m:t>2</m:t>
+                  </m:r>
+                </m:sup>
+              </m:sSup>
+            </m:den>
+          </m:f>
+        </m:oMath>
+      </m:oMathPara>
+    </w:p>
+    <w:p>
+      <w:pPr>
+        <w:rPr>
+          <w:rFonts w:eastAsiaTheme="minorEastAsia"/>
+        </w:rPr>
+      </w:pPr>
+      <w:r>
+        <w:rPr>
+          <w:rFonts w:eastAsiaTheme="minorEastAsia"/>
+        </w:rPr>
+        <w:t xml:space="preserve">As it’s assumed </w:t>
+      </w:r>
+      <m:oMath>
+        <m:r>
+          <w:rPr>
+            <w:rFonts w:ascii="Cambria Math" w:eastAsiaTheme="minorEastAsia" w:hAnsi="Cambria Math"/>
+          </w:rPr>
+          <m:t xml:space="preserve">θ&gt;0 </m:t>
+        </m:r>
+      </m:oMath>
+      <w:r>
+        <w:rPr>
+          <w:rFonts w:eastAsiaTheme="minorEastAsia"/>
+        </w:rPr>
+        <w:t xml:space="preserve">this Hessian must be negative, telling us the log-likelihood is </w:t>
+      </w:r>
+      <w:proofErr w:type="gramStart"/>
+      <w:r>
+        <w:rPr>
+          <w:rFonts w:eastAsiaTheme="minorEastAsia"/>
+        </w:rPr>
+        <w:t>concave</w:t>
+      </w:r>
+      <w:proofErr w:type="gramEnd"/>
+      <w:r>
+        <w:rPr>
+          <w:rFonts w:eastAsiaTheme="minorEastAsia"/>
+        </w:rPr>
+        <w:t xml:space="preserve"> and the maximum likelihood estimator is </w:t>
+      </w:r>
+      <w:proofErr w:type="gramStart"/>
+      <w:r>
+        <w:rPr>
+          <w:rFonts w:eastAsiaTheme="minorEastAsia"/>
+        </w:rPr>
+        <w:t>actually a</w:t>
+      </w:r>
+      <w:proofErr w:type="gramEnd"/>
+      <w:r>
+        <w:rPr>
+          <w:rFonts w:eastAsiaTheme="minorEastAsia"/>
+        </w:rPr>
+        <w:t xml:space="preserve"> maximum.</w:t>
+      </w:r>
+    </w:p>
+    <w:p>
+      <w:pPr>
+        <w:rPr>
+          <w:rFonts w:eastAsiaTheme="minorEastAsia"/>
+        </w:rPr>
+      </w:pPr>
+    </w:p>
     <w:p>
       <w:pPr>
         <w:pStyle w:val="ListParagraph"/>
@@ -631,6 +4886,381 @@
         </w:rPr>
         <w:t>(2 marks) Derive the Fisher information for the sample.</w:t>
       </w:r>
+    </w:p>
+    <w:p>
+      <w:commentRangeStart w:id="2"/>
+      <w:r>
+        <w:t>The Fisher information is the negative expected value of the Hessian:</w:t>
+      </w:r>
+      <w:commentRangeEnd w:id="2"/>
+      <w:r>
+        <w:rPr>
+          <w:rStyle w:val="CommentReference"/>
+        </w:rPr>
+        <w:commentReference w:id="2"/>
+      </w:r>
+    </w:p>
+    <w:p>
+      <w:pPr>
+        <w:rPr>
+          <w:rFonts w:eastAsiaTheme="minorEastAsia"/>
+        </w:rPr>
+      </w:pPr>
+      <m:oMathPara>
+        <m:oMath>
+          <m:r>
+            <w:rPr>
+              <w:rFonts w:ascii="Cambria Math" w:eastAsiaTheme="minorEastAsia" w:hAnsi="Cambria Math"/>
+            </w:rPr>
+            <m:t>H</m:t>
+          </m:r>
+          <m:d>
+            <m:dPr>
+              <m:ctrlPr>
+                <w:rPr>
+                  <w:rFonts w:ascii="Cambria Math" w:eastAsiaTheme="minorEastAsia" w:hAnsi="Cambria Math"/>
+                  <w:i/>
+                </w:rPr>
+              </m:ctrlPr>
+            </m:dPr>
+            <m:e>
+              <m:r>
+                <w:rPr>
+                  <w:rFonts w:ascii="Cambria Math" w:eastAsiaTheme="minorEastAsia" w:hAnsi="Cambria Math"/>
+                </w:rPr>
+                <m:t>θ</m:t>
+              </m:r>
+            </m:e>
+          </m:d>
+          <m:r>
+            <w:rPr>
+              <w:rFonts w:ascii="Cambria Math" w:eastAsiaTheme="minorEastAsia" w:hAnsi="Cambria Math"/>
+            </w:rPr>
+            <m:t>=</m:t>
+          </m:r>
+          <m:f>
+            <m:fPr>
+              <m:ctrlPr>
+                <w:rPr>
+                  <w:rFonts w:ascii="Cambria Math" w:eastAsiaTheme="minorEastAsia" w:hAnsi="Cambria Math"/>
+                  <w:i/>
+                </w:rPr>
+              </m:ctrlPr>
+            </m:fPr>
+            <m:num>
+              <m:sSup>
+                <m:sSupPr>
+                  <m:ctrlPr>
+                    <w:rPr>
+                      <w:rFonts w:ascii="Cambria Math" w:eastAsiaTheme="minorEastAsia" w:hAnsi="Cambria Math"/>
+                      <w:i/>
+                    </w:rPr>
+                  </m:ctrlPr>
+                </m:sSupPr>
+                <m:e>
+                  <m:r>
+                    <w:rPr>
+                      <w:rFonts w:ascii="Cambria Math" w:eastAsiaTheme="minorEastAsia" w:hAnsi="Cambria Math"/>
+                    </w:rPr>
+                    <m:t>∂</m:t>
+                  </m:r>
+                </m:e>
+                <m:sup>
+                  <m:r>
+                    <w:rPr>
+                      <w:rFonts w:ascii="Cambria Math" w:eastAsiaTheme="minorEastAsia" w:hAnsi="Cambria Math"/>
+                    </w:rPr>
+                    <m:t>2</m:t>
+                  </m:r>
+                </m:sup>
+              </m:sSup>
+              <m:r>
+                <w:rPr>
+                  <w:rFonts w:ascii="Cambria Math" w:eastAsiaTheme="minorEastAsia" w:hAnsi="Cambria Math"/>
+                </w:rPr>
+                <m:t>log</m:t>
+              </m:r>
+              <m:r>
+                <m:rPr>
+                  <m:scr m:val="script"/>
+                </m:rPr>
+                <w:rPr>
+                  <w:rFonts w:ascii="Cambria Math" w:hAnsi="Cambria Math"/>
+                </w:rPr>
+                <m:t>L(</m:t>
+              </m:r>
+              <m:r>
+                <w:rPr>
+                  <w:rFonts w:ascii="Cambria Math" w:hAnsi="Cambria Math"/>
+                </w:rPr>
+                <m:t>θ)</m:t>
+              </m:r>
+            </m:num>
+            <m:den>
+              <m:sSup>
+                <m:sSupPr>
+                  <m:ctrlPr>
+                    <w:rPr>
+                      <w:rFonts w:ascii="Cambria Math" w:eastAsiaTheme="minorEastAsia" w:hAnsi="Cambria Math"/>
+                      <w:i/>
+                    </w:rPr>
+                  </m:ctrlPr>
+                </m:sSupPr>
+                <m:e>
+                  <m:r>
+                    <w:rPr>
+                      <w:rFonts w:ascii="Cambria Math" w:eastAsiaTheme="minorEastAsia" w:hAnsi="Cambria Math"/>
+                    </w:rPr>
+                    <m:t>∂</m:t>
+                  </m:r>
+                </m:e>
+                <m:sup>
+                  <m:r>
+                    <w:rPr>
+                      <w:rFonts w:ascii="Cambria Math" w:eastAsiaTheme="minorEastAsia" w:hAnsi="Cambria Math"/>
+                    </w:rPr>
+                    <m:t>2</m:t>
+                  </m:r>
+                </m:sup>
+              </m:sSup>
+              <m:r>
+                <w:rPr>
+                  <w:rFonts w:ascii="Cambria Math" w:eastAsiaTheme="minorEastAsia" w:hAnsi="Cambria Math"/>
+                </w:rPr>
+                <m:t>θ</m:t>
+              </m:r>
+            </m:den>
+          </m:f>
+          <m:r>
+            <w:rPr>
+              <w:rFonts w:ascii="Cambria Math" w:eastAsiaTheme="minorEastAsia" w:hAnsi="Cambria Math"/>
+            </w:rPr>
+            <m:t>=-</m:t>
+          </m:r>
+          <m:f>
+            <m:fPr>
+              <m:ctrlPr>
+                <w:rPr>
+                  <w:rFonts w:ascii="Cambria Math" w:eastAsiaTheme="minorEastAsia" w:hAnsi="Cambria Math"/>
+                  <w:i/>
+                </w:rPr>
+              </m:ctrlPr>
+            </m:fPr>
+            <m:num>
+              <m:r>
+                <w:rPr>
+                  <w:rFonts w:ascii="Cambria Math" w:eastAsiaTheme="minorEastAsia" w:hAnsi="Cambria Math"/>
+                </w:rPr>
+                <m:t>n</m:t>
+              </m:r>
+            </m:num>
+            <m:den>
+              <m:sSup>
+                <m:sSupPr>
+                  <m:ctrlPr>
+                    <w:rPr>
+                      <w:rFonts w:ascii="Cambria Math" w:eastAsiaTheme="minorEastAsia" w:hAnsi="Cambria Math"/>
+                      <w:i/>
+                    </w:rPr>
+                  </m:ctrlPr>
+                </m:sSupPr>
+                <m:e>
+                  <m:r>
+                    <w:rPr>
+                      <w:rFonts w:ascii="Cambria Math" w:eastAsiaTheme="minorEastAsia" w:hAnsi="Cambria Math"/>
+                    </w:rPr>
+                    <m:t>θ</m:t>
+                  </m:r>
+                </m:e>
+                <m:sup>
+                  <m:r>
+                    <w:rPr>
+                      <w:rFonts w:ascii="Cambria Math" w:eastAsiaTheme="minorEastAsia" w:hAnsi="Cambria Math"/>
+                    </w:rPr>
+                    <m:t>2</m:t>
+                  </m:r>
+                </m:sup>
+              </m:sSup>
+            </m:den>
+          </m:f>
+        </m:oMath>
+      </m:oMathPara>
+    </w:p>
+    <w:p/>
+    <w:p>
+      <w:pPr>
+        <w:rPr>
+          <w:rFonts w:eastAsiaTheme="minorEastAsia"/>
+        </w:rPr>
+      </w:pPr>
+      <m:oMathPara>
+        <m:oMath>
+          <m:r>
+            <w:rPr>
+              <w:rFonts w:ascii="Cambria Math" w:hAnsi="Cambria Math"/>
+            </w:rPr>
+            <m:t>I</m:t>
+          </m:r>
+          <m:d>
+            <m:dPr>
+              <m:ctrlPr>
+                <w:rPr>
+                  <w:rFonts w:ascii="Cambria Math" w:hAnsi="Cambria Math"/>
+                  <w:i/>
+                </w:rPr>
+              </m:ctrlPr>
+            </m:dPr>
+            <m:e>
+              <m:r>
+                <w:rPr>
+                  <w:rFonts w:ascii="Cambria Math" w:hAnsi="Cambria Math"/>
+                </w:rPr>
+                <m:t>θ</m:t>
+              </m:r>
+            </m:e>
+          </m:d>
+          <m:r>
+            <w:rPr>
+              <w:rFonts w:ascii="Cambria Math" w:hAnsi="Cambria Math"/>
+            </w:rPr>
+            <m:t>=-E</m:t>
+          </m:r>
+          <m:d>
+            <m:dPr>
+              <m:ctrlPr>
+                <w:rPr>
+                  <w:rFonts w:ascii="Cambria Math" w:hAnsi="Cambria Math"/>
+                  <w:i/>
+                </w:rPr>
+              </m:ctrlPr>
+            </m:dPr>
+            <m:e>
+              <m:r>
+                <w:rPr>
+                  <w:rFonts w:ascii="Cambria Math" w:hAnsi="Cambria Math"/>
+                </w:rPr>
+                <m:t>H(θ)</m:t>
+              </m:r>
+            </m:e>
+          </m:d>
+          <m:r>
+            <w:rPr>
+              <w:rFonts w:ascii="Cambria Math" w:hAnsi="Cambria Math"/>
+            </w:rPr>
+            <m:t>=-E</m:t>
+          </m:r>
+          <m:d>
+            <m:dPr>
+              <m:ctrlPr>
+                <w:rPr>
+                  <w:rFonts w:ascii="Cambria Math" w:hAnsi="Cambria Math"/>
+                  <w:i/>
+                </w:rPr>
+              </m:ctrlPr>
+            </m:dPr>
+            <m:e>
+              <m:f>
+                <m:fPr>
+                  <m:ctrlPr>
+                    <w:rPr>
+                      <w:rFonts w:ascii="Cambria Math" w:hAnsi="Cambria Math"/>
+                      <w:i/>
+                    </w:rPr>
+                  </m:ctrlPr>
+                </m:fPr>
+                <m:num>
+                  <m:r>
+                    <w:rPr>
+                      <w:rFonts w:ascii="Cambria Math" w:hAnsi="Cambria Math"/>
+                    </w:rPr>
+                    <m:t>n</m:t>
+                  </m:r>
+                </m:num>
+                <m:den>
+                  <m:sSup>
+                    <m:sSupPr>
+                      <m:ctrlPr>
+                        <w:rPr>
+                          <w:rFonts w:ascii="Cambria Math" w:hAnsi="Cambria Math"/>
+                          <w:i/>
+                        </w:rPr>
+                      </m:ctrlPr>
+                    </m:sSupPr>
+                    <m:e>
+                      <m:r>
+                        <w:rPr>
+                          <w:rFonts w:ascii="Cambria Math" w:hAnsi="Cambria Math"/>
+                        </w:rPr>
+                        <m:t>θ</m:t>
+                      </m:r>
+                    </m:e>
+                    <m:sup>
+                      <m:r>
+                        <w:rPr>
+                          <w:rFonts w:ascii="Cambria Math" w:hAnsi="Cambria Math"/>
+                        </w:rPr>
+                        <m:t>2</m:t>
+                      </m:r>
+                    </m:sup>
+                  </m:sSup>
+                </m:den>
+              </m:f>
+            </m:e>
+          </m:d>
+          <m:r>
+            <w:rPr>
+              <w:rFonts w:ascii="Cambria Math" w:hAnsi="Cambria Math"/>
+            </w:rPr>
+            <m:t>=</m:t>
+          </m:r>
+          <m:f>
+            <m:fPr>
+              <m:ctrlPr>
+                <w:rPr>
+                  <w:rFonts w:ascii="Cambria Math" w:hAnsi="Cambria Math"/>
+                  <w:i/>
+                </w:rPr>
+              </m:ctrlPr>
+            </m:fPr>
+            <m:num>
+              <m:r>
+                <w:rPr>
+                  <w:rFonts w:ascii="Cambria Math" w:hAnsi="Cambria Math"/>
+                </w:rPr>
+                <m:t>n</m:t>
+              </m:r>
+            </m:num>
+            <m:den>
+              <m:sSup>
+                <m:sSupPr>
+                  <m:ctrlPr>
+                    <w:rPr>
+                      <w:rFonts w:ascii="Cambria Math" w:hAnsi="Cambria Math"/>
+                      <w:i/>
+                    </w:rPr>
+                  </m:ctrlPr>
+                </m:sSupPr>
+                <m:e>
+                  <m:r>
+                    <w:rPr>
+                      <w:rFonts w:ascii="Cambria Math" w:hAnsi="Cambria Math"/>
+                    </w:rPr>
+                    <m:t>θ</m:t>
+                  </m:r>
+                </m:e>
+                <m:sup>
+                  <m:r>
+                    <w:rPr>
+                      <w:rFonts w:ascii="Cambria Math" w:hAnsi="Cambria Math"/>
+                    </w:rPr>
+                    <m:t>2</m:t>
+                  </m:r>
+                </m:sup>
+              </m:sSup>
+            </m:den>
+          </m:f>
+        </m:oMath>
+      </m:oMathPara>
     </w:p>
     <w:p/>
     <w:p>
@@ -798,6 +5428,14 @@
           <w:b/>
           <w:bCs/>
         </w:rPr>
+        <w:lastRenderedPageBreak/>
+        <w:t xml:space="preserve">(6 marks) </w:t>
+      </w:r>
+      <w:r>
+        <w:rPr>
+          <w:b/>
+          <w:bCs/>
+        </w:rPr>
         <w:t xml:space="preserve">Without appeal to the generic properties of maximum likelihood estimators, prove that </w:t>
       </w:r>
       <m:oMath>
@@ -864,12 +5502,89 @@
     </w:p>
     <w:sectPr>
       <w:pgSz w:w="11906" w:h="16838"/>
-      <w:pgMar w:top="1440" w:right="1440" w:bottom="1440" w:left="1440" w:header="708" w:footer="708" w:gutter="0"/>
+      <w:pgMar w:top="1440" w:right="1440" w:bottom="1440" w:left="1440" w:header="709" w:footer="709" w:gutter="0"/>
       <w:cols w:space="708"/>
       <w:docGrid w:linePitch="360"/>
     </w:sectPr>
   </w:body>
 </w:document>
+</file>
+
+<file path=word/comments.xml><?xml version="1.0" encoding="utf-8"?>
+<w:comments xmlns:wpc="http://schemas.microsoft.com/office/word/2010/wordprocessingCanvas" xmlns:cx="http://schemas.microsoft.com/office/drawing/2014/chartex" xmlns:cx1="http://schemas.microsoft.com/office/drawing/2015/9/8/chartex" xmlns:cx2="http://schemas.microsoft.com/office/drawing/2015/10/21/chartex" xmlns:cx3="http://schemas.microsoft.com/office/drawing/2016/5/9/chartex" xmlns:cx4="http://schemas.microsoft.com/office/drawing/2016/5/10/chartex" xmlns:cx5="http://schemas.microsoft.com/office/drawing/2016/5/11/chartex" xmlns:cx6="http://schemas.microsoft.com/office/drawing/2016/5/12/chartex" xmlns:cx7="http://schemas.microsoft.com/office/drawing/2016/5/13/chartex" xmlns:cx8="http://schemas.microsoft.com/office/drawing/2016/5/14/chartex" xmlns:mc="http://schemas.openxmlformats.org/markup-compatibility/2006" xmlns:aink="http://schemas.microsoft.com/office/drawing/2016/ink" xmlns:am3d="http://schemas.microsoft.com/office/drawing/2017/model3d" xmlns:o="urn:schemas-microsoft-com:office:office" xmlns:oel="http://schemas.microsoft.com/office/2019/extlst" xmlns:r="http://schemas.openxmlformats.org/officeDocument/2006/relationships" xmlns:m="http://schemas.openxmlformats.org/officeDocument/2006/math" xmlns:v="urn:schemas-microsoft-com:vml" xmlns:wp14="http://schemas.microsoft.com/office/word/2010/wordprocessingDrawing" xmlns:wp="http://schemas.openxmlformats.org/drawingml/2006/wordprocessingDrawing" xmlns:w10="urn:schemas-microsoft-com:office:word" xmlns:w="http://schemas.openxmlformats.org/wordprocessingml/2006/main" xmlns:w14="http://schemas.microsoft.com/office/word/2010/wordml" xmlns:w15="http://schemas.microsoft.com/office/word/2012/wordml" xmlns:w16cex="http://schemas.microsoft.com/office/word/2018/wordml/cex" xmlns:w16cid="http://schemas.microsoft.com/office/word/2016/wordml/cid" xmlns:w16="http://schemas.microsoft.com/office/word/2018/wordml" xmlns:w16du="http://schemas.microsoft.com/office/word/2023/wordml/word16du" xmlns:w16sdtdh="http://schemas.microsoft.com/office/word/2020/wordml/sdtdatahash" xmlns:w16sdtfl="http://schemas.microsoft.com/office/word/2024/wordml/sdtformatlock" xmlns:w16se="http://schemas.microsoft.com/office/word/2015/wordml/symex" xmlns:wpg="http://schemas.microsoft.com/office/word/2010/wordprocessingGroup" xmlns:wpi="http://schemas.microsoft.com/office/word/2010/wordprocessingInk" xmlns:wne="http://schemas.microsoft.com/office/word/2006/wordml" xmlns:wps="http://schemas.microsoft.com/office/word/2010/wordprocessingShape" mc:Ignorable="w14 w15 w16se w16cid w16 w16cex w16sdtdh w16sdtfl w16du wp14">
+  <w:comment w:id="0" w:author="Josh Copeland" w:date="2025-05-13T18:35:00Z" w:initials="JC">
+    <w:p>
+      <w:pPr>
+        <w:pStyle w:val="CommentText"/>
+      </w:pPr>
+      <w:r>
+        <w:rPr>
+          <w:rStyle w:val="CommentReference"/>
+        </w:rPr>
+        <w:annotationRef/>
+      </w:r>
+      <w:r>
+        <w:t>Do I need to simplify this expression further?</w:t>
+      </w:r>
+    </w:p>
+  </w:comment>
+  <w:comment w:id="1" w:author="Josh Copeland" w:date="2025-05-13T19:30:00Z" w:initials="JC">
+    <w:p>
+      <w:pPr>
+        <w:pStyle w:val="CommentText"/>
+      </w:pPr>
+      <w:r>
+        <w:rPr>
+          <w:rStyle w:val="CommentReference"/>
+        </w:rPr>
+        <w:annotationRef/>
+      </w:r>
+      <w:r>
+        <w:t>Is this necessarily true without expectations?</w:t>
+      </w:r>
+    </w:p>
+  </w:comment>
+  <w:comment w:id="2" w:author="Josh Copeland" w:date="2025-05-13T20:27:00Z" w:initials="JC">
+    <w:p>
+      <w:pPr>
+        <w:pStyle w:val="CommentText"/>
+      </w:pPr>
+      <w:r>
+        <w:rPr>
+          <w:rStyle w:val="CommentReference"/>
+        </w:rPr>
+        <w:annotationRef/>
+      </w:r>
+      <w:r>
+        <w:t>For full marks, do I also need to show this is equivalent to the variance of the score?</w:t>
+      </w:r>
+    </w:p>
+  </w:comment>
+</w:comments>
+</file>
+
+<file path=word/commentsExtended.xml><?xml version="1.0" encoding="utf-8"?>
+<w15:commentsEx xmlns:wpc="http://schemas.microsoft.com/office/word/2010/wordprocessingCanvas" xmlns:cx="http://schemas.microsoft.com/office/drawing/2014/chartex" xmlns:cx1="http://schemas.microsoft.com/office/drawing/2015/9/8/chartex" xmlns:cx2="http://schemas.microsoft.com/office/drawing/2015/10/21/chartex" xmlns:cx3="http://schemas.microsoft.com/office/drawing/2016/5/9/chartex" xmlns:cx4="http://schemas.microsoft.com/office/drawing/2016/5/10/chartex" xmlns:cx5="http://schemas.microsoft.com/office/drawing/2016/5/11/chartex" xmlns:cx6="http://schemas.microsoft.com/office/drawing/2016/5/12/chartex" xmlns:cx7="http://schemas.microsoft.com/office/drawing/2016/5/13/chartex" xmlns:cx8="http://schemas.microsoft.com/office/drawing/2016/5/14/chartex" xmlns:mc="http://schemas.openxmlformats.org/markup-compatibility/2006" xmlns:aink="http://schemas.microsoft.com/office/drawing/2016/ink" xmlns:am3d="http://schemas.microsoft.com/office/drawing/2017/model3d" xmlns:o="urn:schemas-microsoft-com:office:office" xmlns:oel="http://schemas.microsoft.com/office/2019/extlst" xmlns:r="http://schemas.openxmlformats.org/officeDocument/2006/relationships" xmlns:m="http://schemas.openxmlformats.org/officeDocument/2006/math" xmlns:v="urn:schemas-microsoft-com:vml" xmlns:wp14="http://schemas.microsoft.com/office/word/2010/wordprocessingDrawing" xmlns:wp="http://schemas.openxmlformats.org/drawingml/2006/wordprocessingDrawing" xmlns:w10="urn:schemas-microsoft-com:office:word" xmlns:w="http://schemas.openxmlformats.org/wordprocessingml/2006/main" xmlns:w14="http://schemas.microsoft.com/office/word/2010/wordml" xmlns:w15="http://schemas.microsoft.com/office/word/2012/wordml" xmlns:w16cex="http://schemas.microsoft.com/office/word/2018/wordml/cex" xmlns:w16cid="http://schemas.microsoft.com/office/word/2016/wordml/cid" xmlns:w16="http://schemas.microsoft.com/office/word/2018/wordml" xmlns:w16du="http://schemas.microsoft.com/office/word/2023/wordml/word16du" xmlns:w16sdtdh="http://schemas.microsoft.com/office/word/2020/wordml/sdtdatahash" xmlns:w16sdtfl="http://schemas.microsoft.com/office/word/2024/wordml/sdtformatlock" xmlns:w16se="http://schemas.microsoft.com/office/word/2015/wordml/symex" xmlns:wpg="http://schemas.microsoft.com/office/word/2010/wordprocessingGroup" xmlns:wpi="http://schemas.microsoft.com/office/word/2010/wordprocessingInk" xmlns:wne="http://schemas.microsoft.com/office/word/2006/wordml" xmlns:wps="http://schemas.microsoft.com/office/word/2010/wordprocessingShape" mc:Ignorable="w14 w15 w16se w16cid w16 w16cex w16sdtdh w16sdtfl w16du wp14">
+  <w15:commentEx w15:paraId="601A82C1" w15:done="0"/>
+  <w15:commentEx w15:paraId="388762F5" w15:done="0"/>
+  <w15:commentEx w15:paraId="610EFF42" w15:done="0"/>
+</w15:commentsEx>
+</file>
+
+<file path=word/commentsExtensible.xml><?xml version="1.0" encoding="utf-8"?>
+<w16cex:commentsExtensible xmlns:wpc="http://schemas.microsoft.com/office/word/2010/wordprocessingCanvas" xmlns:cx="http://schemas.microsoft.com/office/drawing/2014/chartex" xmlns:cx1="http://schemas.microsoft.com/office/drawing/2015/9/8/chartex" xmlns:cx2="http://schemas.microsoft.com/office/drawing/2015/10/21/chartex" xmlns:cx3="http://schemas.microsoft.com/office/drawing/2016/5/9/chartex" xmlns:cx4="http://schemas.microsoft.com/office/drawing/2016/5/10/chartex" xmlns:cx5="http://schemas.microsoft.com/office/drawing/2016/5/11/chartex" xmlns:cx6="http://schemas.microsoft.com/office/drawing/2016/5/12/chartex" xmlns:cx7="http://schemas.microsoft.com/office/drawing/2016/5/13/chartex" xmlns:cx8="http://schemas.microsoft.com/office/drawing/2016/5/14/chartex" xmlns:cr="http://schemas.microsoft.com/office/comments/2020/reactions" xmlns:mc="http://schemas.openxmlformats.org/markup-compatibility/2006" xmlns:aink="http://schemas.microsoft.com/office/drawing/2016/ink" xmlns:am3d="http://schemas.microsoft.com/office/drawing/2017/model3d" xmlns:o="urn:schemas-microsoft-com:office:office" xmlns:oel="http://schemas.microsoft.com/office/2019/extlst" xmlns:r="http://schemas.openxmlformats.org/officeDocument/2006/relationships" xmlns:m="http://schemas.openxmlformats.org/officeDocument/2006/math" xmlns:v="urn:schemas-microsoft-com:vml" xmlns:wp14="http://schemas.microsoft.com/office/word/2010/wordprocessingDrawing" xmlns:wp="http://schemas.openxmlformats.org/drawingml/2006/wordprocessingDrawing" xmlns:w10="urn:schemas-microsoft-com:office:word" xmlns:w="http://schemas.openxmlformats.org/wordprocessingml/2006/main" xmlns:w14="http://schemas.microsoft.com/office/word/2010/wordml" xmlns:w15="http://schemas.microsoft.com/office/word/2012/wordml" xmlns:w16cex="http://schemas.microsoft.com/office/word/2018/wordml/cex" xmlns:w16cid="http://schemas.microsoft.com/office/word/2016/wordml/cid" xmlns:w16="http://schemas.microsoft.com/office/word/2018/wordml" xmlns:w16du="http://schemas.microsoft.com/office/word/2023/wordml/word16du" xmlns:w16sdtdh="http://schemas.microsoft.com/office/word/2020/wordml/sdtdatahash" xmlns:w16sdtfl="http://schemas.microsoft.com/office/word/2024/wordml/sdtformatlock" xmlns:w16se="http://schemas.microsoft.com/office/word/2015/wordml/symex" xmlns:wpg="http://schemas.microsoft.com/office/word/2010/wordprocessingGroup" xmlns:wpi="http://schemas.microsoft.com/office/word/2010/wordprocessingInk" xmlns:wne="http://schemas.microsoft.com/office/word/2006/wordml" xmlns:wps="http://schemas.microsoft.com/office/word/2010/wordprocessingShape" mc:Ignorable="w14 w15 w16se w16cid w16 w16cex w16sdtdh w16sdtfl cr w16du wp14">
+  <w16cex:commentExtensible w16cex:durableId="6129C5A6" w16cex:dateUtc="2025-05-13T08:35:00Z"/>
+  <w16cex:commentExtensible w16cex:durableId="062AD2AD" w16cex:dateUtc="2025-05-13T09:30:00Z"/>
+  <w16cex:commentExtensible w16cex:durableId="638CB0E1" w16cex:dateUtc="2025-05-13T10:27:00Z"/>
+</w16cex:commentsExtensible>
+</file>
+
+<file path=word/commentsIds.xml><?xml version="1.0" encoding="utf-8"?>
+<w16cid:commentsIds xmlns:wpc="http://schemas.microsoft.com/office/word/2010/wordprocessingCanvas" xmlns:cx="http://schemas.microsoft.com/office/drawing/2014/chartex" xmlns:cx1="http://schemas.microsoft.com/office/drawing/2015/9/8/chartex" xmlns:cx2="http://schemas.microsoft.com/office/drawing/2015/10/21/chartex" xmlns:cx3="http://schemas.microsoft.com/office/drawing/2016/5/9/chartex" xmlns:cx4="http://schemas.microsoft.com/office/drawing/2016/5/10/chartex" xmlns:cx5="http://schemas.microsoft.com/office/drawing/2016/5/11/chartex" xmlns:cx6="http://schemas.microsoft.com/office/drawing/2016/5/12/chartex" xmlns:cx7="http://schemas.microsoft.com/office/drawing/2016/5/13/chartex" xmlns:cx8="http://schemas.microsoft.com/office/drawing/2016/5/14/chartex" xmlns:mc="http://schemas.openxmlformats.org/markup-compatibility/2006" xmlns:aink="http://schemas.microsoft.com/office/drawing/2016/ink" xmlns:am3d="http://schemas.microsoft.com/office/drawing/2017/model3d" xmlns:o="urn:schemas-microsoft-com:office:office" xmlns:oel="http://schemas.microsoft.com/office/2019/extlst" xmlns:r="http://schemas.openxmlformats.org/officeDocument/2006/relationships" xmlns:m="http://schemas.openxmlformats.org/officeDocument/2006/math" xmlns:v="urn:schemas-microsoft-com:vml" xmlns:wp14="http://schemas.microsoft.com/office/word/2010/wordprocessingDrawing" xmlns:wp="http://schemas.openxmlformats.org/drawingml/2006/wordprocessingDrawing" xmlns:w10="urn:schemas-microsoft-com:office:word" xmlns:w="http://schemas.openxmlformats.org/wordprocessingml/2006/main" xmlns:w14="http://schemas.microsoft.com/office/word/2010/wordml" xmlns:w15="http://schemas.microsoft.com/office/word/2012/wordml" xmlns:w16cex="http://schemas.microsoft.com/office/word/2018/wordml/cex" xmlns:w16cid="http://schemas.microsoft.com/office/word/2016/wordml/cid" xmlns:w16="http://schemas.microsoft.com/office/word/2018/wordml" xmlns:w16du="http://schemas.microsoft.com/office/word/2023/wordml/word16du" xmlns:w16sdtdh="http://schemas.microsoft.com/office/word/2020/wordml/sdtdatahash" xmlns:w16sdtfl="http://schemas.microsoft.com/office/word/2024/wordml/sdtformatlock" xmlns:w16se="http://schemas.microsoft.com/office/word/2015/wordml/symex" xmlns:wpg="http://schemas.microsoft.com/office/word/2010/wordprocessingGroup" xmlns:wpi="http://schemas.microsoft.com/office/word/2010/wordprocessingInk" xmlns:wne="http://schemas.microsoft.com/office/word/2006/wordml" xmlns:wps="http://schemas.microsoft.com/office/word/2010/wordprocessingShape" mc:Ignorable="w14 w15 w16se w16cid w16 w16cex w16sdtdh w16sdtfl w16du wp14">
+  <w16cid:commentId w16cid:paraId="601A82C1" w16cid:durableId="6129C5A6"/>
+  <w16cid:commentId w16cid:paraId="388762F5" w16cid:durableId="062AD2AD"/>
+  <w16cid:commentId w16cid:paraId="610EFF42" w16cid:durableId="638CB0E1"/>
+</w16cid:commentsIds>
 </file>
 
 <file path=word/numbering.xml><?xml version="1.0" encoding="utf-8"?>
@@ -1060,6 +5775,14 @@
     <w:abstractNumId w:val="1"/>
   </w:num>
 </w:numbering>
+</file>
+
+<file path=word/people.xml><?xml version="1.0" encoding="utf-8"?>
+<w15:people xmlns:wpc="http://schemas.microsoft.com/office/word/2010/wordprocessingCanvas" xmlns:cx="http://schemas.microsoft.com/office/drawing/2014/chartex" xmlns:cx1="http://schemas.microsoft.com/office/drawing/2015/9/8/chartex" xmlns:cx2="http://schemas.microsoft.com/office/drawing/2015/10/21/chartex" xmlns:cx3="http://schemas.microsoft.com/office/drawing/2016/5/9/chartex" xmlns:cx4="http://schemas.microsoft.com/office/drawing/2016/5/10/chartex" xmlns:cx5="http://schemas.microsoft.com/office/drawing/2016/5/11/chartex" xmlns:cx6="http://schemas.microsoft.com/office/drawing/2016/5/12/chartex" xmlns:cx7="http://schemas.microsoft.com/office/drawing/2016/5/13/chartex" xmlns:cx8="http://schemas.microsoft.com/office/drawing/2016/5/14/chartex" xmlns:mc="http://schemas.openxmlformats.org/markup-compatibility/2006" xmlns:aink="http://schemas.microsoft.com/office/drawing/2016/ink" xmlns:am3d="http://schemas.microsoft.com/office/drawing/2017/model3d" xmlns:o="urn:schemas-microsoft-com:office:office" xmlns:oel="http://schemas.microsoft.com/office/2019/extlst" xmlns:r="http://schemas.openxmlformats.org/officeDocument/2006/relationships" xmlns:m="http://schemas.openxmlformats.org/officeDocument/2006/math" xmlns:v="urn:schemas-microsoft-com:vml" xmlns:wp14="http://schemas.microsoft.com/office/word/2010/wordprocessingDrawing" xmlns:wp="http://schemas.openxmlformats.org/drawingml/2006/wordprocessingDrawing" xmlns:w10="urn:schemas-microsoft-com:office:word" xmlns:w="http://schemas.openxmlformats.org/wordprocessingml/2006/main" xmlns:w14="http://schemas.microsoft.com/office/word/2010/wordml" xmlns:w15="http://schemas.microsoft.com/office/word/2012/wordml" xmlns:w16cex="http://schemas.microsoft.com/office/word/2018/wordml/cex" xmlns:w16cid="http://schemas.microsoft.com/office/word/2016/wordml/cid" xmlns:w16="http://schemas.microsoft.com/office/word/2018/wordml" xmlns:w16du="http://schemas.microsoft.com/office/word/2023/wordml/word16du" xmlns:w16sdtdh="http://schemas.microsoft.com/office/word/2020/wordml/sdtdatahash" xmlns:w16sdtfl="http://schemas.microsoft.com/office/word/2024/wordml/sdtformatlock" xmlns:w16se="http://schemas.microsoft.com/office/word/2015/wordml/symex" xmlns:wpg="http://schemas.microsoft.com/office/word/2010/wordprocessingGroup" xmlns:wpi="http://schemas.microsoft.com/office/word/2010/wordprocessingInk" xmlns:wne="http://schemas.microsoft.com/office/word/2006/wordml" xmlns:wps="http://schemas.microsoft.com/office/word/2010/wordprocessingShape" mc:Ignorable="w14 w15 w16se w16cid w16 w16cex w16sdtdh w16sdtfl w16du wp14">
+  <w15:person w15:author="Josh Copeland">
+    <w15:presenceInfo w15:providerId="Windows Live" w15:userId="16fd880609b67c05"/>
+  </w15:person>
+</w15:people>
 </file>
 
 <file path=word/styles.xml><?xml version="1.0" encoding="utf-8"?>
@@ -1990,6 +6713,72 @@
       <w:color w:val="666666"/>
     </w:rPr>
   </w:style>
+  <w:style w:type="character" w:styleId="CommentReference">
+    <w:name w:val="annotation reference"/>
+    <w:basedOn w:val="DefaultParagraphFont"/>
+    <w:uiPriority w:val="99"/>
+    <w:semiHidden/>
+    <w:unhideWhenUsed/>
+    <w:rsid w:val="004B2EE1"/>
+    <w:rPr>
+      <w:sz w:val="16"/>
+      <w:szCs w:val="16"/>
+    </w:rPr>
+  </w:style>
+  <w:style w:type="paragraph" w:styleId="CommentText">
+    <w:name w:val="annotation text"/>
+    <w:basedOn w:val="Normal"/>
+    <w:link w:val="CommentTextChar"/>
+    <w:uiPriority w:val="99"/>
+    <w:unhideWhenUsed/>
+    <w:rsid w:val="004B2EE1"/>
+    <w:pPr>
+      <w:spacing w:line="240" w:lineRule="auto"/>
+    </w:pPr>
+    <w:rPr>
+      <w:sz w:val="20"/>
+      <w:szCs w:val="20"/>
+    </w:rPr>
+  </w:style>
+  <w:style w:type="character" w:customStyle="1" w:styleId="CommentTextChar">
+    <w:name w:val="Comment Text Char"/>
+    <w:basedOn w:val="DefaultParagraphFont"/>
+    <w:link w:val="CommentText"/>
+    <w:uiPriority w:val="99"/>
+    <w:rsid w:val="004B2EE1"/>
+    <w:rPr>
+      <w:sz w:val="20"/>
+      <w:szCs w:val="20"/>
+    </w:rPr>
+  </w:style>
+  <w:style w:type="paragraph" w:styleId="CommentSubject">
+    <w:name w:val="annotation subject"/>
+    <w:basedOn w:val="CommentText"/>
+    <w:next w:val="CommentText"/>
+    <w:link w:val="CommentSubjectChar"/>
+    <w:uiPriority w:val="99"/>
+    <w:semiHidden/>
+    <w:unhideWhenUsed/>
+    <w:rsid w:val="004B2EE1"/>
+    <w:rPr>
+      <w:b/>
+      <w:bCs/>
+    </w:rPr>
+  </w:style>
+  <w:style w:type="character" w:customStyle="1" w:styleId="CommentSubjectChar">
+    <w:name w:val="Comment Subject Char"/>
+    <w:basedOn w:val="CommentTextChar"/>
+    <w:link w:val="CommentSubject"/>
+    <w:uiPriority w:val="99"/>
+    <w:semiHidden/>
+    <w:rsid w:val="004B2EE1"/>
+    <w:rPr>
+      <w:b/>
+      <w:bCs/>
+      <w:sz w:val="20"/>
+      <w:szCs w:val="20"/>
+    </w:rPr>
+  </w:style>
 </w:styles>
 </file>
 

</xml_diff>

<commit_message>
ecom2 submitted assignment 3 and sorted out all handouts/extra materials
</commit_message>
<xml_diff>
--- a/2025/S1/ECOM90013/Assignment 3/Assignment 3.docx
+++ b/2025/S1/ECOM90013/Assignment 3/Assignment 3.docx
@@ -1732,7 +1732,6 @@
           <w:rFonts w:eastAsiaTheme="minorEastAsia"/>
         </w:rPr>
       </w:pPr>
-      <w:commentRangeStart w:id="0"/>
       <m:oMathPara>
         <m:oMath>
           <m:r>
@@ -1837,16 +1836,6 @@
               </m:r>
             </m:sup>
           </m:sSup>
-          <w:commentRangeEnd w:id="0"/>
-          <m:r>
-            <m:rPr>
-              <m:sty m:val="p"/>
-            </m:rPr>
-            <w:rPr>
-              <w:rStyle w:val="CommentReference"/>
-            </w:rPr>
-            <w:commentReference w:id="0"/>
-          </m:r>
         </m:oMath>
       </m:oMathPara>
     </w:p>
@@ -2565,7 +2554,6 @@
         <w:t xml:space="preserve"> Therefore, we need to take our definition of the sample average and solve for our unknown.</w:t>
       </w:r>
     </w:p>
-    <w:commentRangeStart w:id="1"/>
     <w:p>
       <w:pPr>
         <w:rPr>
@@ -2733,16 +2721,6 @@
               </m:r>
             </m:den>
           </m:f>
-          <w:commentRangeEnd w:id="1"/>
-          <m:r>
-            <m:rPr>
-              <m:sty m:val="p"/>
-            </m:rPr>
-            <w:rPr>
-              <w:rStyle w:val="CommentReference"/>
-            </w:rPr>
-            <w:commentReference w:id="1"/>
-          </m:r>
         </m:oMath>
       </m:oMathPara>
     </w:p>
@@ -3750,13 +3728,7 @@
                     <w:rPr>
                       <w:rFonts w:ascii="Cambria Math" w:hAnsi="Cambria Math"/>
                     </w:rPr>
-                    <m:t>(</m:t>
-                  </m:r>
-                  <m:r>
-                    <w:rPr>
-                      <w:rFonts w:ascii="Cambria Math" w:hAnsi="Cambria Math"/>
-                    </w:rPr>
-                    <m:t>Y</m:t>
+                    <m:t>(Y</m:t>
                   </m:r>
                 </m:e>
                 <m:sub>
@@ -4614,13 +4586,7 @@
                         <w:rPr>
                           <w:rFonts w:ascii="Cambria Math" w:hAnsi="Cambria Math"/>
                         </w:rPr>
-                        <m:t>(</m:t>
-                      </m:r>
-                      <m:r>
-                        <w:rPr>
-                          <w:rFonts w:ascii="Cambria Math" w:hAnsi="Cambria Math"/>
-                        </w:rPr>
-                        <m:t>Y</m:t>
+                        <m:t>(Y</m:t>
                       </m:r>
                     </m:e>
                     <m:sub>
@@ -4909,16 +4875,8 @@
       </w:r>
     </w:p>
     <w:p>
-      <w:commentRangeStart w:id="2"/>
       <w:r>
         <w:t>The Fisher information is the negative expected value of the Hessian:</w:t>
-      </w:r>
-      <w:commentRangeEnd w:id="2"/>
-      <w:r>
-        <w:rPr>
-          <w:rStyle w:val="CommentReference"/>
-        </w:rPr>
-        <w:commentReference w:id="2"/>
       </w:r>
     </w:p>
     <w:p>
@@ -5890,29 +5848,7 @@
           <w:b/>
           <w:bCs/>
         </w:rPr>
-        <w:t xml:space="preserve">(12 marks) Derive the likelihood ratio, Lagrange multiplier and Wald tests for the hypotheses of Question 6. In each case provide the decision rule that you would use in practice to apply the test, including any </w:t>
-      </w:r>
-      <w:commentRangeStart w:id="3"/>
-      <w:r>
-        <w:rPr>
-          <w:b/>
-          <w:bCs/>
-        </w:rPr>
-        <w:t>critical value(s) you may need</w:t>
-      </w:r>
-      <w:commentRangeEnd w:id="3"/>
-      <w:r>
-        <w:rPr>
-          <w:rStyle w:val="CommentReference"/>
-        </w:rPr>
-        <w:commentReference w:id="3"/>
-      </w:r>
-      <w:r>
-        <w:rPr>
-          <w:b/>
-          <w:bCs/>
-        </w:rPr>
-        <w:t>.</w:t>
+        <w:t>(12 marks) Derive the likelihood ratio, Lagrange multiplier and Wald tests for the hypotheses of Question 6. In each case provide the decision rule that you would use in practice to apply the test, including any critical value(s) you may need.</w:t>
       </w:r>
     </w:p>
     <w:p>
@@ -5986,13 +5922,7 @@
                   <w:rPr>
                     <w:rFonts w:ascii="Cambria Math" w:hAnsi="Cambria Math"/>
                   </w:rPr>
-                  <m:t>(</m:t>
-                </m:r>
-                <m:r>
-                  <w:rPr>
-                    <w:rFonts w:ascii="Cambria Math" w:hAnsi="Cambria Math"/>
-                  </w:rPr>
-                  <m:t>Y</m:t>
+                  <m:t>(Y</m:t>
                 </m:r>
               </m:e>
               <m:sub>
@@ -6262,19 +6192,13 @@
                 </m:e>
               </m:d>
               <m:r>
-                <w:rPr>
-                  <w:rFonts w:ascii="Cambria Math" w:hAnsi="Cambria Math"/>
-                </w:rPr>
-                <m:t>-</m:t>
-              </m:r>
-              <m:r>
                 <m:rPr>
                   <m:scr m:val="script"/>
                 </m:rPr>
                 <w:rPr>
                   <w:rFonts w:ascii="Cambria Math" w:hAnsi="Cambria Math"/>
                 </w:rPr>
-                <m:t>L</m:t>
+                <m:t>-L</m:t>
               </m:r>
               <m:d>
                 <m:dPr>
@@ -6494,13 +6418,7 @@
                         <w:rPr>
                           <w:rFonts w:ascii="Cambria Math" w:hAnsi="Cambria Math"/>
                         </w:rPr>
-                        <m:t>1</m:t>
-                      </m:r>
-                      <m:r>
-                        <w:rPr>
-                          <w:rFonts w:ascii="Cambria Math" w:hAnsi="Cambria Math"/>
-                        </w:rPr>
-                        <m:t>-1</m:t>
+                        <m:t>1-1</m:t>
                       </m:r>
                     </m:e>
                   </m:d>
@@ -6529,13 +6447,7 @@
             <w:rPr>
               <w:rFonts w:ascii="Cambria Math" w:hAnsi="Cambria Math"/>
             </w:rPr>
-            <m:t xml:space="preserve">= </m:t>
-          </m:r>
-          <m:r>
-            <w:rPr>
-              <w:rFonts w:ascii="Cambria Math" w:hAnsi="Cambria Math"/>
-            </w:rPr>
-            <m:t>2</m:t>
+            <m:t>= 2</m:t>
           </m:r>
           <m:d>
             <m:dPr>
@@ -6649,13 +6561,7 @@
                 <w:rPr>
                   <w:rFonts w:ascii="Cambria Math" w:hAnsi="Cambria Math"/>
                 </w:rPr>
-                <m:t>-</m:t>
-              </m:r>
-              <m:r>
-                <w:rPr>
-                  <w:rFonts w:ascii="Cambria Math" w:hAnsi="Cambria Math"/>
-                </w:rPr>
-                <m:t>0</m:t>
+                <m:t>-0</m:t>
               </m:r>
             </m:e>
           </m:d>
@@ -6831,19 +6737,7 @@
         <w:rPr>
           <w:rFonts w:eastAsiaTheme="minorEastAsia"/>
         </w:rPr>
-        <w:t xml:space="preserve">if the </w:t>
-      </w:r>
-      <w:r>
-        <w:rPr>
-          <w:rFonts w:eastAsiaTheme="minorEastAsia"/>
-        </w:rPr>
-        <w:t>LR</w:t>
-      </w:r>
-      <w:r>
-        <w:rPr>
-          <w:rFonts w:eastAsiaTheme="minorEastAsia"/>
-        </w:rPr>
-        <w:t xml:space="preserve"> test statistic is larger than the critical value at the chosen significance value. At the 5% significance level, the test statistic would need to be larger than 3.841. More formally, we would reject the significance level if:</w:t>
+        <w:t>if the LR test statistic is larger than the critical value at the chosen significance value. At the 5% significance level, the test statistic would need to be larger than 3.841. More formally, we would reject the significance level if:</w:t>
       </w:r>
     </w:p>
     <w:p>
@@ -6861,13 +6755,7 @@
               <w:rFonts w:ascii="Cambria Math" w:hAnsi="Cambria Math"/>
             </w:rPr>
             <w:lastRenderedPageBreak/>
-            <m:t>LR</m:t>
-          </m:r>
-          <m:r>
-            <w:rPr>
-              <w:rFonts w:ascii="Cambria Math" w:hAnsi="Cambria Math"/>
-            </w:rPr>
-            <m:t xml:space="preserve">= </m:t>
+            <m:t xml:space="preserve">LR= </m:t>
           </m:r>
           <m:r>
             <w:rPr>
@@ -7346,7 +7234,6 @@
           <w:rFonts w:eastAsiaTheme="minorEastAsia"/>
         </w:rPr>
       </w:pPr>
-      <w:commentRangeStart w:id="4"/>
       <m:oMathPara>
         <m:oMath>
           <m:r>
@@ -7495,16 +7382,6 @@
               </m:sSup>
             </m:den>
           </m:f>
-          <w:commentRangeEnd w:id="4"/>
-          <m:r>
-            <m:rPr>
-              <m:sty m:val="p"/>
-            </m:rPr>
-            <w:rPr>
-              <w:rStyle w:val="CommentReference"/>
-            </w:rPr>
-            <w:commentReference w:id="4"/>
-          </m:r>
         </m:oMath>
       </m:oMathPara>
     </w:p>
@@ -7799,19 +7676,7 @@
         <w:rPr>
           <w:rFonts w:eastAsiaTheme="minorEastAsia"/>
         </w:rPr>
-        <w:t xml:space="preserve">if the </w:t>
-      </w:r>
-      <w:r>
-        <w:rPr>
-          <w:rFonts w:eastAsiaTheme="minorEastAsia"/>
-        </w:rPr>
-        <w:t>Wald</w:t>
-      </w:r>
-      <w:r>
-        <w:rPr>
-          <w:rFonts w:eastAsiaTheme="minorEastAsia"/>
-        </w:rPr>
-        <w:t xml:space="preserve"> test statistic is larger than the critical value at the chosen significance value. At the 5% significance level, the test statistic would need to be larger than 3.841. More formally, we would reject the significance level if:</w:t>
+        <w:t>if the Wald test statistic is larger than the critical value at the chosen significance value. At the 5% significance level, the test statistic would need to be larger than 3.841. More formally, we would reject the significance level if:</w:t>
       </w:r>
     </w:p>
     <w:p>
@@ -7821,13 +7686,7 @@
             <w:rPr>
               <w:rFonts w:ascii="Cambria Math" w:hAnsi="Cambria Math"/>
             </w:rPr>
-            <m:t>Wald</m:t>
-          </m:r>
-          <m:r>
-            <w:rPr>
-              <w:rFonts w:ascii="Cambria Math" w:hAnsi="Cambria Math"/>
-            </w:rPr>
-            <m:t xml:space="preserve">= </m:t>
+            <m:t xml:space="preserve">Wald= </m:t>
           </m:r>
           <m:r>
             <w:rPr>
@@ -8315,19 +8174,7 @@
                 <w:rPr>
                   <w:rFonts w:ascii="Cambria Math" w:eastAsiaTheme="minorEastAsia" w:hAnsi="Cambria Math"/>
                 </w:rPr>
-                <m:t>I(</m:t>
-              </m:r>
-              <m:r>
-                <w:rPr>
-                  <w:rFonts w:ascii="Cambria Math" w:eastAsiaTheme="minorEastAsia" w:hAnsi="Cambria Math"/>
-                </w:rPr>
-                <m:t>1</m:t>
-              </m:r>
-              <m:r>
-                <w:rPr>
-                  <w:rFonts w:ascii="Cambria Math" w:eastAsiaTheme="minorEastAsia" w:hAnsi="Cambria Math"/>
-                </w:rPr>
-                <m:t>)</m:t>
+                <m:t>I(1)</m:t>
               </m:r>
             </m:den>
           </m:f>
@@ -8660,13 +8507,7 @@
                         <w:rPr>
                           <w:rFonts w:ascii="Cambria Math" w:eastAsiaTheme="minorEastAsia" w:hAnsi="Cambria Math"/>
                         </w:rPr>
-                        <m:t>n</m:t>
-                      </m:r>
-                      <m:r>
-                        <w:rPr>
-                          <w:rFonts w:ascii="Cambria Math" w:eastAsiaTheme="minorEastAsia" w:hAnsi="Cambria Math"/>
-                        </w:rPr>
-                        <m:t>+S</m:t>
+                        <m:t>n+S</m:t>
                       </m:r>
                     </m:e>
                   </m:d>
@@ -9257,19 +9098,11 @@
           <w:rFonts w:eastAsiaTheme="minorEastAsia"/>
         </w:rPr>
       </w:pPr>
-      <w:commentRangeStart w:id="5"/>
       <w:r>
         <w:rPr>
           <w:rFonts w:eastAsiaTheme="minorEastAsia"/>
         </w:rPr>
         <w:t>Now we need to apply the WLLN to this expression:</w:t>
-      </w:r>
-      <w:commentRangeEnd w:id="5"/>
-      <w:r>
-        <w:rPr>
-          <w:rStyle w:val="CommentReference"/>
-        </w:rPr>
-        <w:commentReference w:id="5"/>
       </w:r>
     </w:p>
     <w:p>
@@ -9428,13 +9261,7 @@
             <w:rPr>
               <w:rFonts w:ascii="Cambria Math" w:hAnsi="Cambria Math"/>
             </w:rPr>
-            <m:t>y</m:t>
-          </m:r>
-          <m:r>
-            <w:rPr>
-              <w:rFonts w:ascii="Cambria Math" w:hAnsi="Cambria Math"/>
-            </w:rPr>
-            <m:t xml:space="preserve">)] </m:t>
+            <m:t xml:space="preserve">y)] </m:t>
           </m:r>
         </m:oMath>
       </m:oMathPara>
@@ -9684,13 +9511,7 @@
                 <w:rPr>
                   <w:rFonts w:ascii="Cambria Math" w:hAnsi="Cambria Math"/>
                 </w:rPr>
-                <m:t>=</m:t>
-              </m:r>
-              <m:r>
-                <w:rPr>
-                  <w:rFonts w:ascii="Cambria Math" w:hAnsi="Cambria Math"/>
-                </w:rPr>
-                <m:t>θ</m:t>
+                <m:t>=θ</m:t>
               </m:r>
               <m:nary>
                 <m:naryPr>
@@ -10548,7 +10369,7 @@
                 <w:rPr>
                   <w:rFonts w:ascii="Cambria Math" w:hAnsi="Cambria Math"/>
                 </w:rPr>
-                <m:t xml:space="preserve"> dt,  </m:t>
+                <m:t xml:space="preserve"> dt</m:t>
               </m:r>
               <m:r>
                 <m:rPr>
@@ -10557,7 +10378,7 @@
                 <w:rPr>
                   <w:rFonts w:ascii="Cambria Math" w:hAnsi="Cambria Math"/>
                 </w:rPr>
-                <m:t>R</m:t>
+                <m:t>,  R</m:t>
               </m:r>
               <m:d>
                 <m:dPr>
@@ -10710,13 +10531,7 @@
                     <w:rPr>
                       <w:rFonts w:ascii="Cambria Math" w:hAnsi="Cambria Math"/>
                     </w:rPr>
-                    <m:t>2</m:t>
-                  </m:r>
-                  <m:r>
-                    <w:rPr>
-                      <w:rFonts w:ascii="Cambria Math" w:hAnsi="Cambria Math"/>
-                    </w:rPr>
-                    <m:t>-1</m:t>
+                    <m:t>2-1</m:t>
                   </m:r>
                 </m:sup>
               </m:sSup>
@@ -10863,13 +10678,7 @@
             <w:rPr>
               <w:rFonts w:ascii="Cambria Math" w:hAnsi="Cambria Math"/>
             </w:rPr>
-            <m:t xml:space="preserve"> dt</m:t>
-          </m:r>
-          <m:r>
-            <w:rPr>
-              <w:rFonts w:ascii="Cambria Math" w:hAnsi="Cambria Math"/>
-            </w:rPr>
-            <m:t>=</m:t>
+            <m:t xml:space="preserve"> dt=</m:t>
           </m:r>
           <m:f>
             <m:fPr>
@@ -11149,13 +10958,7 @@
             <w:rPr>
               <w:rFonts w:ascii="Cambria Math" w:hAnsi="Cambria Math"/>
             </w:rPr>
-            <m:t>=</m:t>
-          </m:r>
-          <m:r>
-            <w:rPr>
-              <w:rFonts w:ascii="Cambria Math" w:hAnsi="Cambria Math"/>
-            </w:rPr>
-            <m:t>θ</m:t>
+            <m:t>=θ</m:t>
           </m:r>
           <m:nary>
             <m:naryPr>
@@ -11222,13 +11025,7 @@
             <w:rPr>
               <w:rFonts w:ascii="Cambria Math" w:hAnsi="Cambria Math"/>
             </w:rPr>
-            <m:t xml:space="preserve"> dt</m:t>
-          </m:r>
-          <m:r>
-            <w:rPr>
-              <w:rFonts w:ascii="Cambria Math" w:hAnsi="Cambria Math"/>
-            </w:rPr>
-            <m:t>=θ.</m:t>
+            <m:t xml:space="preserve"> dt=θ.</m:t>
           </m:r>
           <m:f>
             <m:fPr>
@@ -11333,6 +11130,9 @@
       <m:oMathPara>
         <m:oMath>
           <m:r>
+            <m:rPr>
+              <m:sty m:val="p"/>
+            </m:rPr>
             <w:rPr>
               <w:rFonts w:ascii="Cambria Math" w:hAnsi="Cambria Math"/>
             </w:rPr>
@@ -11549,13 +11349,7 @@
                 <w:rPr>
                   <w:rFonts w:ascii="Cambria Math" w:eastAsiaTheme="minorEastAsia" w:hAnsi="Cambria Math"/>
                 </w:rPr>
-                <m:t xml:space="preserve"> </m:t>
-              </m:r>
-              <m:r>
-                <w:rPr>
-                  <w:rFonts w:ascii="Cambria Math" w:eastAsiaTheme="minorEastAsia" w:hAnsi="Cambria Math"/>
-                </w:rPr>
-                <m:t>θ</m:t>
+                <m:t xml:space="preserve"> θ</m:t>
               </m:r>
             </m:den>
           </m:f>
@@ -11985,6 +11779,12 @@
       </m:oMathPara>
     </w:p>
     <w:sectPr>
+      <w:headerReference w:type="even" r:id="rId7"/>
+      <w:headerReference w:type="default" r:id="rId8"/>
+      <w:footerReference w:type="even" r:id="rId9"/>
+      <w:footerReference w:type="default" r:id="rId10"/>
+      <w:headerReference w:type="first" r:id="rId11"/>
+      <w:footerReference w:type="first" r:id="rId12"/>
       <w:pgSz w:w="11906" w:h="16838"/>
       <w:pgMar w:top="1440" w:right="1440" w:bottom="1440" w:left="1440" w:header="709" w:footer="709" w:gutter="0"/>
       <w:cols w:space="708"/>
@@ -11994,138 +11794,123 @@
 </w:document>
 </file>
 
-<file path=word/comments.xml><?xml version="1.0" encoding="utf-8"?>
-<w:comments xmlns:wpc="http://schemas.microsoft.com/office/word/2010/wordprocessingCanvas" xmlns:cx="http://schemas.microsoft.com/office/drawing/2014/chartex" xmlns:cx1="http://schemas.microsoft.com/office/drawing/2015/9/8/chartex" xmlns:cx2="http://schemas.microsoft.com/office/drawing/2015/10/21/chartex" xmlns:cx3="http://schemas.microsoft.com/office/drawing/2016/5/9/chartex" xmlns:cx4="http://schemas.microsoft.com/office/drawing/2016/5/10/chartex" xmlns:cx5="http://schemas.microsoft.com/office/drawing/2016/5/11/chartex" xmlns:cx6="http://schemas.microsoft.com/office/drawing/2016/5/12/chartex" xmlns:cx7="http://schemas.microsoft.com/office/drawing/2016/5/13/chartex" xmlns:cx8="http://schemas.microsoft.com/office/drawing/2016/5/14/chartex" xmlns:mc="http://schemas.openxmlformats.org/markup-compatibility/2006" xmlns:aink="http://schemas.microsoft.com/office/drawing/2016/ink" xmlns:am3d="http://schemas.microsoft.com/office/drawing/2017/model3d" xmlns:o="urn:schemas-microsoft-com:office:office" xmlns:oel="http://schemas.microsoft.com/office/2019/extlst" xmlns:r="http://schemas.openxmlformats.org/officeDocument/2006/relationships" xmlns:m="http://schemas.openxmlformats.org/officeDocument/2006/math" xmlns:v="urn:schemas-microsoft-com:vml" xmlns:wp14="http://schemas.microsoft.com/office/word/2010/wordprocessingDrawing" xmlns:wp="http://schemas.openxmlformats.org/drawingml/2006/wordprocessingDrawing" xmlns:w10="urn:schemas-microsoft-com:office:word" xmlns:w="http://schemas.openxmlformats.org/wordprocessingml/2006/main" xmlns:w14="http://schemas.microsoft.com/office/word/2010/wordml" xmlns:w15="http://schemas.microsoft.com/office/word/2012/wordml" xmlns:w16cex="http://schemas.microsoft.com/office/word/2018/wordml/cex" xmlns:w16cid="http://schemas.microsoft.com/office/word/2016/wordml/cid" xmlns:w16="http://schemas.microsoft.com/office/word/2018/wordml" xmlns:w16du="http://schemas.microsoft.com/office/word/2023/wordml/word16du" xmlns:w16sdtdh="http://schemas.microsoft.com/office/word/2020/wordml/sdtdatahash" xmlns:w16sdtfl="http://schemas.microsoft.com/office/word/2024/wordml/sdtformatlock" xmlns:w16se="http://schemas.microsoft.com/office/word/2015/wordml/symex" xmlns:wpg="http://schemas.microsoft.com/office/word/2010/wordprocessingGroup" xmlns:wpi="http://schemas.microsoft.com/office/word/2010/wordprocessingInk" xmlns:wne="http://schemas.microsoft.com/office/word/2006/wordml" xmlns:wps="http://schemas.microsoft.com/office/word/2010/wordprocessingShape" mc:Ignorable="w14 w15 w16se w16cid w16 w16cex w16sdtdh w16sdtfl w16du wp14">
-  <w:comment w:id="0" w:author="Josh Copeland" w:date="2025-05-13T18:35:00Z" w:initials="JC">
-    <w:p>
-      <w:pPr>
-        <w:pStyle w:val="CommentText"/>
-      </w:pPr>
-      <w:r>
-        <w:rPr>
-          <w:rStyle w:val="CommentReference"/>
-        </w:rPr>
-        <w:annotationRef/>
-      </w:r>
-      <w:r>
-        <w:t>Do I need to simplify this expression further?</w:t>
-      </w:r>
-    </w:p>
-  </w:comment>
-  <w:comment w:id="1" w:author="Josh Copeland" w:date="2025-05-13T19:30:00Z" w:initials="JC">
-    <w:p>
-      <w:pPr>
-        <w:pStyle w:val="CommentText"/>
-      </w:pPr>
-      <w:r>
-        <w:rPr>
-          <w:rStyle w:val="CommentReference"/>
-        </w:rPr>
-        <w:annotationRef/>
-      </w:r>
-      <w:r>
-        <w:t>Is this necessarily true without expectations?</w:t>
-      </w:r>
-    </w:p>
-  </w:comment>
-  <w:comment w:id="2" w:author="Josh Copeland" w:date="2025-05-13T20:27:00Z" w:initials="JC">
-    <w:p>
-      <w:pPr>
-        <w:pStyle w:val="CommentText"/>
-      </w:pPr>
-      <w:r>
-        <w:rPr>
-          <w:rStyle w:val="CommentReference"/>
-        </w:rPr>
-        <w:annotationRef/>
-      </w:r>
-      <w:r>
-        <w:t>For full marks, do I also need to show this is equivalent to the variance of the score?</w:t>
-      </w:r>
-    </w:p>
-  </w:comment>
-  <w:comment w:id="3" w:author="Josh Copeland" w:date="2025-05-18T11:30:00Z" w:initials="JC">
-    <w:p>
-      <w:pPr>
-        <w:pStyle w:val="CommentText"/>
-      </w:pPr>
-      <w:r>
-        <w:rPr>
-          <w:rStyle w:val="CommentReference"/>
-        </w:rPr>
-        <w:annotationRef/>
-      </w:r>
-      <w:r>
-        <w:t>i.e. just state the 5% significance value for a chi-square distn with one dof?</w:t>
-      </w:r>
-    </w:p>
-  </w:comment>
-  <w:comment w:id="4" w:author="Josh Copeland" w:date="2025-05-18T11:02:00Z" w:initials="JC">
-    <w:p>
-      <w:pPr>
-        <w:pStyle w:val="CommentText"/>
-      </w:pPr>
-      <w:r>
-        <w:rPr>
-          <w:rStyle w:val="CommentReference"/>
-        </w:rPr>
-        <w:annotationRef/>
-      </w:r>
-      <w:r>
-        <w:t>Why do you need to invert the fisher information matrix here? I thought it was the variance of the score - why do we need to do further transformations?</w:t>
-      </w:r>
-    </w:p>
-  </w:comment>
-  <w:comment w:id="5" w:author="Josh Copeland" w:date="2025-05-18T12:57:00Z" w:initials="JC">
-    <w:p>
-      <w:pPr>
-        <w:pStyle w:val="CommentText"/>
-      </w:pPr>
-      <w:r>
-        <w:rPr>
-          <w:rStyle w:val="CommentReference"/>
-        </w:rPr>
-        <w:annotationRef/>
-      </w:r>
-      <w:r>
-        <w:t>Need to show finite variance</w:t>
-      </w:r>
-    </w:p>
-  </w:comment>
-</w:comments>
+<file path=word/endnotes.xml><?xml version="1.0" encoding="utf-8"?>
+<w:endnotes xmlns:wpc="http://schemas.microsoft.com/office/word/2010/wordprocessingCanvas" xmlns:cx="http://schemas.microsoft.com/office/drawing/2014/chartex" xmlns:cx1="http://schemas.microsoft.com/office/drawing/2015/9/8/chartex" xmlns:cx2="http://schemas.microsoft.com/office/drawing/2015/10/21/chartex" xmlns:cx3="http://schemas.microsoft.com/office/drawing/2016/5/9/chartex" xmlns:cx4="http://schemas.microsoft.com/office/drawing/2016/5/10/chartex" xmlns:cx5="http://schemas.microsoft.com/office/drawing/2016/5/11/chartex" xmlns:cx6="http://schemas.microsoft.com/office/drawing/2016/5/12/chartex" xmlns:cx7="http://schemas.microsoft.com/office/drawing/2016/5/13/chartex" xmlns:cx8="http://schemas.microsoft.com/office/drawing/2016/5/14/chartex" xmlns:mc="http://schemas.openxmlformats.org/markup-compatibility/2006" xmlns:aink="http://schemas.microsoft.com/office/drawing/2016/ink" xmlns:am3d="http://schemas.microsoft.com/office/drawing/2017/model3d" xmlns:o="urn:schemas-microsoft-com:office:office" xmlns:oel="http://schemas.microsoft.com/office/2019/extlst" xmlns:r="http://schemas.openxmlformats.org/officeDocument/2006/relationships" xmlns:m="http://schemas.openxmlformats.org/officeDocument/2006/math" xmlns:v="urn:schemas-microsoft-com:vml" xmlns:wp14="http://schemas.microsoft.com/office/word/2010/wordprocessingDrawing" xmlns:wp="http://schemas.openxmlformats.org/drawingml/2006/wordprocessingDrawing" xmlns:w10="urn:schemas-microsoft-com:office:word" xmlns:w="http://schemas.openxmlformats.org/wordprocessingml/2006/main" xmlns:w14="http://schemas.microsoft.com/office/word/2010/wordml" xmlns:w15="http://schemas.microsoft.com/office/word/2012/wordml" xmlns:w16cex="http://schemas.microsoft.com/office/word/2018/wordml/cex" xmlns:w16cid="http://schemas.microsoft.com/office/word/2016/wordml/cid" xmlns:w16="http://schemas.microsoft.com/office/word/2018/wordml" xmlns:w16du="http://schemas.microsoft.com/office/word/2023/wordml/word16du" xmlns:w16sdtdh="http://schemas.microsoft.com/office/word/2020/wordml/sdtdatahash" xmlns:w16sdtfl="http://schemas.microsoft.com/office/word/2024/wordml/sdtformatlock" xmlns:w16se="http://schemas.microsoft.com/office/word/2015/wordml/symex" xmlns:wpg="http://schemas.microsoft.com/office/word/2010/wordprocessingGroup" xmlns:wpi="http://schemas.microsoft.com/office/word/2010/wordprocessingInk" xmlns:wne="http://schemas.microsoft.com/office/word/2006/wordml" xmlns:wps="http://schemas.microsoft.com/office/word/2010/wordprocessingShape" mc:Ignorable="w14 w15 w16se w16cid w16 w16cex w16sdtdh w16sdtfl w16du wp14">
+  <w:endnote w:type="separator" w:id="-1">
+    <w:p>
+      <w:pPr>
+        <w:spacing w:after="0" w:line="240" w:lineRule="auto"/>
+      </w:pPr>
+      <w:r>
+        <w:separator/>
+      </w:r>
+    </w:p>
+  </w:endnote>
+  <w:endnote w:type="continuationSeparator" w:id="0">
+    <w:p>
+      <w:pPr>
+        <w:spacing w:after="0" w:line="240" w:lineRule="auto"/>
+      </w:pPr>
+      <w:r>
+        <w:continuationSeparator/>
+      </w:r>
+    </w:p>
+  </w:endnote>
+</w:endnotes>
 </file>
 
-<file path=word/commentsExtended.xml><?xml version="1.0" encoding="utf-8"?>
-<w15:commentsEx xmlns:wpc="http://schemas.microsoft.com/office/word/2010/wordprocessingCanvas" xmlns:cx="http://schemas.microsoft.com/office/drawing/2014/chartex" xmlns:cx1="http://schemas.microsoft.com/office/drawing/2015/9/8/chartex" xmlns:cx2="http://schemas.microsoft.com/office/drawing/2015/10/21/chartex" xmlns:cx3="http://schemas.microsoft.com/office/drawing/2016/5/9/chartex" xmlns:cx4="http://schemas.microsoft.com/office/drawing/2016/5/10/chartex" xmlns:cx5="http://schemas.microsoft.com/office/drawing/2016/5/11/chartex" xmlns:cx6="http://schemas.microsoft.com/office/drawing/2016/5/12/chartex" xmlns:cx7="http://schemas.microsoft.com/office/drawing/2016/5/13/chartex" xmlns:cx8="http://schemas.microsoft.com/office/drawing/2016/5/14/chartex" xmlns:mc="http://schemas.openxmlformats.org/markup-compatibility/2006" xmlns:aink="http://schemas.microsoft.com/office/drawing/2016/ink" xmlns:am3d="http://schemas.microsoft.com/office/drawing/2017/model3d" xmlns:o="urn:schemas-microsoft-com:office:office" xmlns:oel="http://schemas.microsoft.com/office/2019/extlst" xmlns:r="http://schemas.openxmlformats.org/officeDocument/2006/relationships" xmlns:m="http://schemas.openxmlformats.org/officeDocument/2006/math" xmlns:v="urn:schemas-microsoft-com:vml" xmlns:wp14="http://schemas.microsoft.com/office/word/2010/wordprocessingDrawing" xmlns:wp="http://schemas.openxmlformats.org/drawingml/2006/wordprocessingDrawing" xmlns:w10="urn:schemas-microsoft-com:office:word" xmlns:w="http://schemas.openxmlformats.org/wordprocessingml/2006/main" xmlns:w14="http://schemas.microsoft.com/office/word/2010/wordml" xmlns:w15="http://schemas.microsoft.com/office/word/2012/wordml" xmlns:w16cex="http://schemas.microsoft.com/office/word/2018/wordml/cex" xmlns:w16cid="http://schemas.microsoft.com/office/word/2016/wordml/cid" xmlns:w16="http://schemas.microsoft.com/office/word/2018/wordml" xmlns:w16du="http://schemas.microsoft.com/office/word/2023/wordml/word16du" xmlns:w16sdtdh="http://schemas.microsoft.com/office/word/2020/wordml/sdtdatahash" xmlns:w16sdtfl="http://schemas.microsoft.com/office/word/2024/wordml/sdtformatlock" xmlns:w16se="http://schemas.microsoft.com/office/word/2015/wordml/symex" xmlns:wpg="http://schemas.microsoft.com/office/word/2010/wordprocessingGroup" xmlns:wpi="http://schemas.microsoft.com/office/word/2010/wordprocessingInk" xmlns:wne="http://schemas.microsoft.com/office/word/2006/wordml" xmlns:wps="http://schemas.microsoft.com/office/word/2010/wordprocessingShape" mc:Ignorable="w14 w15 w16se w16cid w16 w16cex w16sdtdh w16sdtfl w16du wp14">
-  <w15:commentEx w15:paraId="601A82C1" w15:done="0"/>
-  <w15:commentEx w15:paraId="388762F5" w15:done="0"/>
-  <w15:commentEx w15:paraId="610EFF42" w15:done="0"/>
-  <w15:commentEx w15:paraId="7147CDD0" w15:done="0"/>
-  <w15:commentEx w15:paraId="12AFB771" w15:done="0"/>
-  <w15:commentEx w15:paraId="7266785C" w15:done="0"/>
-</w15:commentsEx>
+<file path=word/footer1.xml><?xml version="1.0" encoding="utf-8"?>
+<w:ftr xmlns:wpc="http://schemas.microsoft.com/office/word/2010/wordprocessingCanvas" xmlns:cx="http://schemas.microsoft.com/office/drawing/2014/chartex" xmlns:cx1="http://schemas.microsoft.com/office/drawing/2015/9/8/chartex" xmlns:cx2="http://schemas.microsoft.com/office/drawing/2015/10/21/chartex" xmlns:cx3="http://schemas.microsoft.com/office/drawing/2016/5/9/chartex" xmlns:cx4="http://schemas.microsoft.com/office/drawing/2016/5/10/chartex" xmlns:cx5="http://schemas.microsoft.com/office/drawing/2016/5/11/chartex" xmlns:cx6="http://schemas.microsoft.com/office/drawing/2016/5/12/chartex" xmlns:cx7="http://schemas.microsoft.com/office/drawing/2016/5/13/chartex" xmlns:cx8="http://schemas.microsoft.com/office/drawing/2016/5/14/chartex" xmlns:mc="http://schemas.openxmlformats.org/markup-compatibility/2006" xmlns:aink="http://schemas.microsoft.com/office/drawing/2016/ink" xmlns:am3d="http://schemas.microsoft.com/office/drawing/2017/model3d" xmlns:o="urn:schemas-microsoft-com:office:office" xmlns:oel="http://schemas.microsoft.com/office/2019/extlst" xmlns:r="http://schemas.openxmlformats.org/officeDocument/2006/relationships" xmlns:m="http://schemas.openxmlformats.org/officeDocument/2006/math" xmlns:v="urn:schemas-microsoft-com:vml" xmlns:wp14="http://schemas.microsoft.com/office/word/2010/wordprocessingDrawing" xmlns:wp="http://schemas.openxmlformats.org/drawingml/2006/wordprocessingDrawing" xmlns:w10="urn:schemas-microsoft-com:office:word" xmlns:w="http://schemas.openxmlformats.org/wordprocessingml/2006/main" xmlns:w14="http://schemas.microsoft.com/office/word/2010/wordml" xmlns:w15="http://schemas.microsoft.com/office/word/2012/wordml" xmlns:w16cex="http://schemas.microsoft.com/office/word/2018/wordml/cex" xmlns:w16cid="http://schemas.microsoft.com/office/word/2016/wordml/cid" xmlns:w16="http://schemas.microsoft.com/office/word/2018/wordml" xmlns:w16du="http://schemas.microsoft.com/office/word/2023/wordml/word16du" xmlns:w16sdtdh="http://schemas.microsoft.com/office/word/2020/wordml/sdtdatahash" xmlns:w16sdtfl="http://schemas.microsoft.com/office/word/2024/wordml/sdtformatlock" xmlns:w16se="http://schemas.microsoft.com/office/word/2015/wordml/symex" xmlns:wpg="http://schemas.microsoft.com/office/word/2010/wordprocessingGroup" xmlns:wpi="http://schemas.microsoft.com/office/word/2010/wordprocessingInk" xmlns:wne="http://schemas.microsoft.com/office/word/2006/wordml" xmlns:wps="http://schemas.microsoft.com/office/word/2010/wordprocessingShape" mc:Ignorable="w14 w15 w16se w16cid w16 w16cex w16sdtdh w16sdtfl w16du wp14">
+  <w:p>
+    <w:pPr>
+      <w:pStyle w:val="Footer"/>
+    </w:pPr>
+  </w:p>
+</w:ftr>
 </file>
 
-<file path=word/commentsExtensible.xml><?xml version="1.0" encoding="utf-8"?>
-<w16cex:commentsExtensible xmlns:wpc="http://schemas.microsoft.com/office/word/2010/wordprocessingCanvas" xmlns:cx="http://schemas.microsoft.com/office/drawing/2014/chartex" xmlns:cx1="http://schemas.microsoft.com/office/drawing/2015/9/8/chartex" xmlns:cx2="http://schemas.microsoft.com/office/drawing/2015/10/21/chartex" xmlns:cx3="http://schemas.microsoft.com/office/drawing/2016/5/9/chartex" xmlns:cx4="http://schemas.microsoft.com/office/drawing/2016/5/10/chartex" xmlns:cx5="http://schemas.microsoft.com/office/drawing/2016/5/11/chartex" xmlns:cx6="http://schemas.microsoft.com/office/drawing/2016/5/12/chartex" xmlns:cx7="http://schemas.microsoft.com/office/drawing/2016/5/13/chartex" xmlns:cx8="http://schemas.microsoft.com/office/drawing/2016/5/14/chartex" xmlns:cr="http://schemas.microsoft.com/office/comments/2020/reactions" xmlns:mc="http://schemas.openxmlformats.org/markup-compatibility/2006" xmlns:aink="http://schemas.microsoft.com/office/drawing/2016/ink" xmlns:am3d="http://schemas.microsoft.com/office/drawing/2017/model3d" xmlns:o="urn:schemas-microsoft-com:office:office" xmlns:oel="http://schemas.microsoft.com/office/2019/extlst" xmlns:r="http://schemas.openxmlformats.org/officeDocument/2006/relationships" xmlns:m="http://schemas.openxmlformats.org/officeDocument/2006/math" xmlns:v="urn:schemas-microsoft-com:vml" xmlns:wp14="http://schemas.microsoft.com/office/word/2010/wordprocessingDrawing" xmlns:wp="http://schemas.openxmlformats.org/drawingml/2006/wordprocessingDrawing" xmlns:w10="urn:schemas-microsoft-com:office:word" xmlns:w="http://schemas.openxmlformats.org/wordprocessingml/2006/main" xmlns:w14="http://schemas.microsoft.com/office/word/2010/wordml" xmlns:w15="http://schemas.microsoft.com/office/word/2012/wordml" xmlns:w16cex="http://schemas.microsoft.com/office/word/2018/wordml/cex" xmlns:w16cid="http://schemas.microsoft.com/office/word/2016/wordml/cid" xmlns:w16="http://schemas.microsoft.com/office/word/2018/wordml" xmlns:w16du="http://schemas.microsoft.com/office/word/2023/wordml/word16du" xmlns:w16sdtdh="http://schemas.microsoft.com/office/word/2020/wordml/sdtdatahash" xmlns:w16sdtfl="http://schemas.microsoft.com/office/word/2024/wordml/sdtformatlock" xmlns:w16se="http://schemas.microsoft.com/office/word/2015/wordml/symex" xmlns:wpg="http://schemas.microsoft.com/office/word/2010/wordprocessingGroup" xmlns:wpi="http://schemas.microsoft.com/office/word/2010/wordprocessingInk" xmlns:wne="http://schemas.microsoft.com/office/word/2006/wordml" xmlns:wps="http://schemas.microsoft.com/office/word/2010/wordprocessingShape" mc:Ignorable="w14 w15 w16se w16cid w16 w16cex w16sdtdh w16sdtfl cr w16du wp14">
-  <w16cex:commentExtensible w16cex:durableId="6129C5A6" w16cex:dateUtc="2025-05-13T08:35:00Z"/>
-  <w16cex:commentExtensible w16cex:durableId="062AD2AD" w16cex:dateUtc="2025-05-13T09:30:00Z"/>
-  <w16cex:commentExtensible w16cex:durableId="638CB0E1" w16cex:dateUtc="2025-05-13T10:27:00Z"/>
-  <w16cex:commentExtensible w16cex:durableId="1F532760" w16cex:dateUtc="2025-05-18T01:30:00Z"/>
-  <w16cex:commentExtensible w16cex:durableId="76CF92B6" w16cex:dateUtc="2025-05-18T01:02:00Z"/>
-  <w16cex:commentExtensible w16cex:durableId="1876CDF8" w16cex:dateUtc="2025-05-18T02:57:00Z"/>
-</w16cex:commentsExtensible>
+<file path=word/footer2.xml><?xml version="1.0" encoding="utf-8"?>
+<w:ftr xmlns:wpc="http://schemas.microsoft.com/office/word/2010/wordprocessingCanvas" xmlns:cx="http://schemas.microsoft.com/office/drawing/2014/chartex" xmlns:cx1="http://schemas.microsoft.com/office/drawing/2015/9/8/chartex" xmlns:cx2="http://schemas.microsoft.com/office/drawing/2015/10/21/chartex" xmlns:cx3="http://schemas.microsoft.com/office/drawing/2016/5/9/chartex" xmlns:cx4="http://schemas.microsoft.com/office/drawing/2016/5/10/chartex" xmlns:cx5="http://schemas.microsoft.com/office/drawing/2016/5/11/chartex" xmlns:cx6="http://schemas.microsoft.com/office/drawing/2016/5/12/chartex" xmlns:cx7="http://schemas.microsoft.com/office/drawing/2016/5/13/chartex" xmlns:cx8="http://schemas.microsoft.com/office/drawing/2016/5/14/chartex" xmlns:mc="http://schemas.openxmlformats.org/markup-compatibility/2006" xmlns:aink="http://schemas.microsoft.com/office/drawing/2016/ink" xmlns:am3d="http://schemas.microsoft.com/office/drawing/2017/model3d" xmlns:o="urn:schemas-microsoft-com:office:office" xmlns:oel="http://schemas.microsoft.com/office/2019/extlst" xmlns:r="http://schemas.openxmlformats.org/officeDocument/2006/relationships" xmlns:m="http://schemas.openxmlformats.org/officeDocument/2006/math" xmlns:v="urn:schemas-microsoft-com:vml" xmlns:wp14="http://schemas.microsoft.com/office/word/2010/wordprocessingDrawing" xmlns:wp="http://schemas.openxmlformats.org/drawingml/2006/wordprocessingDrawing" xmlns:w10="urn:schemas-microsoft-com:office:word" xmlns:w="http://schemas.openxmlformats.org/wordprocessingml/2006/main" xmlns:w14="http://schemas.microsoft.com/office/word/2010/wordml" xmlns:w15="http://schemas.microsoft.com/office/word/2012/wordml" xmlns:w16cex="http://schemas.microsoft.com/office/word/2018/wordml/cex" xmlns:w16cid="http://schemas.microsoft.com/office/word/2016/wordml/cid" xmlns:w16="http://schemas.microsoft.com/office/word/2018/wordml" xmlns:w16du="http://schemas.microsoft.com/office/word/2023/wordml/word16du" xmlns:w16sdtdh="http://schemas.microsoft.com/office/word/2020/wordml/sdtdatahash" xmlns:w16sdtfl="http://schemas.microsoft.com/office/word/2024/wordml/sdtformatlock" xmlns:w16se="http://schemas.microsoft.com/office/word/2015/wordml/symex" xmlns:wpg="http://schemas.microsoft.com/office/word/2010/wordprocessingGroup" xmlns:wpi="http://schemas.microsoft.com/office/word/2010/wordprocessingInk" xmlns:wne="http://schemas.microsoft.com/office/word/2006/wordml" xmlns:wps="http://schemas.microsoft.com/office/word/2010/wordprocessingShape" mc:Ignorable="w14 w15 w16se w16cid w16 w16cex w16sdtdh w16sdtfl w16du wp14">
+  <w:p>
+    <w:pPr>
+      <w:pStyle w:val="Footer"/>
+      <w:rPr>
+        <w:lang w:val="en-US"/>
+      </w:rPr>
+    </w:pPr>
+    <w:r>
+      <w:rPr>
+        <w:lang w:val="en-US"/>
+      </w:rPr>
+      <w:t>Josh Copeland (SID: 1444772)</w:t>
+    </w:r>
+  </w:p>
+</w:ftr>
 </file>
 
-<file path=word/commentsIds.xml><?xml version="1.0" encoding="utf-8"?>
-<w16cid:commentsIds xmlns:wpc="http://schemas.microsoft.com/office/word/2010/wordprocessingCanvas" xmlns:cx="http://schemas.microsoft.com/office/drawing/2014/chartex" xmlns:cx1="http://schemas.microsoft.com/office/drawing/2015/9/8/chartex" xmlns:cx2="http://schemas.microsoft.com/office/drawing/2015/10/21/chartex" xmlns:cx3="http://schemas.microsoft.com/office/drawing/2016/5/9/chartex" xmlns:cx4="http://schemas.microsoft.com/office/drawing/2016/5/10/chartex" xmlns:cx5="http://schemas.microsoft.com/office/drawing/2016/5/11/chartex" xmlns:cx6="http://schemas.microsoft.com/office/drawing/2016/5/12/chartex" xmlns:cx7="http://schemas.microsoft.com/office/drawing/2016/5/13/chartex" xmlns:cx8="http://schemas.microsoft.com/office/drawing/2016/5/14/chartex" xmlns:mc="http://schemas.openxmlformats.org/markup-compatibility/2006" xmlns:aink="http://schemas.microsoft.com/office/drawing/2016/ink" xmlns:am3d="http://schemas.microsoft.com/office/drawing/2017/model3d" xmlns:o="urn:schemas-microsoft-com:office:office" xmlns:oel="http://schemas.microsoft.com/office/2019/extlst" xmlns:r="http://schemas.openxmlformats.org/officeDocument/2006/relationships" xmlns:m="http://schemas.openxmlformats.org/officeDocument/2006/math" xmlns:v="urn:schemas-microsoft-com:vml" xmlns:wp14="http://schemas.microsoft.com/office/word/2010/wordprocessingDrawing" xmlns:wp="http://schemas.openxmlformats.org/drawingml/2006/wordprocessingDrawing" xmlns:w10="urn:schemas-microsoft-com:office:word" xmlns:w="http://schemas.openxmlformats.org/wordprocessingml/2006/main" xmlns:w14="http://schemas.microsoft.com/office/word/2010/wordml" xmlns:w15="http://schemas.microsoft.com/office/word/2012/wordml" xmlns:w16cex="http://schemas.microsoft.com/office/word/2018/wordml/cex" xmlns:w16cid="http://schemas.microsoft.com/office/word/2016/wordml/cid" xmlns:w16="http://schemas.microsoft.com/office/word/2018/wordml" xmlns:w16du="http://schemas.microsoft.com/office/word/2023/wordml/word16du" xmlns:w16sdtdh="http://schemas.microsoft.com/office/word/2020/wordml/sdtdatahash" xmlns:w16sdtfl="http://schemas.microsoft.com/office/word/2024/wordml/sdtformatlock" xmlns:w16se="http://schemas.microsoft.com/office/word/2015/wordml/symex" xmlns:wpg="http://schemas.microsoft.com/office/word/2010/wordprocessingGroup" xmlns:wpi="http://schemas.microsoft.com/office/word/2010/wordprocessingInk" xmlns:wne="http://schemas.microsoft.com/office/word/2006/wordml" xmlns:wps="http://schemas.microsoft.com/office/word/2010/wordprocessingShape" mc:Ignorable="w14 w15 w16se w16cid w16 w16cex w16sdtdh w16sdtfl w16du wp14">
-  <w16cid:commentId w16cid:paraId="601A82C1" w16cid:durableId="6129C5A6"/>
-  <w16cid:commentId w16cid:paraId="388762F5" w16cid:durableId="062AD2AD"/>
-  <w16cid:commentId w16cid:paraId="610EFF42" w16cid:durableId="638CB0E1"/>
-  <w16cid:commentId w16cid:paraId="7147CDD0" w16cid:durableId="1F532760"/>
-  <w16cid:commentId w16cid:paraId="12AFB771" w16cid:durableId="76CF92B6"/>
-  <w16cid:commentId w16cid:paraId="7266785C" w16cid:durableId="1876CDF8"/>
-</w16cid:commentsIds>
+<file path=word/footer3.xml><?xml version="1.0" encoding="utf-8"?>
+<w:ftr xmlns:wpc="http://schemas.microsoft.com/office/word/2010/wordprocessingCanvas" xmlns:cx="http://schemas.microsoft.com/office/drawing/2014/chartex" xmlns:cx1="http://schemas.microsoft.com/office/drawing/2015/9/8/chartex" xmlns:cx2="http://schemas.microsoft.com/office/drawing/2015/10/21/chartex" xmlns:cx3="http://schemas.microsoft.com/office/drawing/2016/5/9/chartex" xmlns:cx4="http://schemas.microsoft.com/office/drawing/2016/5/10/chartex" xmlns:cx5="http://schemas.microsoft.com/office/drawing/2016/5/11/chartex" xmlns:cx6="http://schemas.microsoft.com/office/drawing/2016/5/12/chartex" xmlns:cx7="http://schemas.microsoft.com/office/drawing/2016/5/13/chartex" xmlns:cx8="http://schemas.microsoft.com/office/drawing/2016/5/14/chartex" xmlns:mc="http://schemas.openxmlformats.org/markup-compatibility/2006" xmlns:aink="http://schemas.microsoft.com/office/drawing/2016/ink" xmlns:am3d="http://schemas.microsoft.com/office/drawing/2017/model3d" xmlns:o="urn:schemas-microsoft-com:office:office" xmlns:oel="http://schemas.microsoft.com/office/2019/extlst" xmlns:r="http://schemas.openxmlformats.org/officeDocument/2006/relationships" xmlns:m="http://schemas.openxmlformats.org/officeDocument/2006/math" xmlns:v="urn:schemas-microsoft-com:vml" xmlns:wp14="http://schemas.microsoft.com/office/word/2010/wordprocessingDrawing" xmlns:wp="http://schemas.openxmlformats.org/drawingml/2006/wordprocessingDrawing" xmlns:w10="urn:schemas-microsoft-com:office:word" xmlns:w="http://schemas.openxmlformats.org/wordprocessingml/2006/main" xmlns:w14="http://schemas.microsoft.com/office/word/2010/wordml" xmlns:w15="http://schemas.microsoft.com/office/word/2012/wordml" xmlns:w16cex="http://schemas.microsoft.com/office/word/2018/wordml/cex" xmlns:w16cid="http://schemas.microsoft.com/office/word/2016/wordml/cid" xmlns:w16="http://schemas.microsoft.com/office/word/2018/wordml" xmlns:w16du="http://schemas.microsoft.com/office/word/2023/wordml/word16du" xmlns:w16sdtdh="http://schemas.microsoft.com/office/word/2020/wordml/sdtdatahash" xmlns:w16sdtfl="http://schemas.microsoft.com/office/word/2024/wordml/sdtformatlock" xmlns:w16se="http://schemas.microsoft.com/office/word/2015/wordml/symex" xmlns:wpg="http://schemas.microsoft.com/office/word/2010/wordprocessingGroup" xmlns:wpi="http://schemas.microsoft.com/office/word/2010/wordprocessingInk" xmlns:wne="http://schemas.microsoft.com/office/word/2006/wordml" xmlns:wps="http://schemas.microsoft.com/office/word/2010/wordprocessingShape" mc:Ignorable="w14 w15 w16se w16cid w16 w16cex w16sdtdh w16sdtfl w16du wp14">
+  <w:p>
+    <w:pPr>
+      <w:pStyle w:val="Footer"/>
+    </w:pPr>
+  </w:p>
+</w:ftr>
+</file>
+
+<file path=word/footnotes.xml><?xml version="1.0" encoding="utf-8"?>
+<w:footnotes xmlns:wpc="http://schemas.microsoft.com/office/word/2010/wordprocessingCanvas" xmlns:cx="http://schemas.microsoft.com/office/drawing/2014/chartex" xmlns:cx1="http://schemas.microsoft.com/office/drawing/2015/9/8/chartex" xmlns:cx2="http://schemas.microsoft.com/office/drawing/2015/10/21/chartex" xmlns:cx3="http://schemas.microsoft.com/office/drawing/2016/5/9/chartex" xmlns:cx4="http://schemas.microsoft.com/office/drawing/2016/5/10/chartex" xmlns:cx5="http://schemas.microsoft.com/office/drawing/2016/5/11/chartex" xmlns:cx6="http://schemas.microsoft.com/office/drawing/2016/5/12/chartex" xmlns:cx7="http://schemas.microsoft.com/office/drawing/2016/5/13/chartex" xmlns:cx8="http://schemas.microsoft.com/office/drawing/2016/5/14/chartex" xmlns:mc="http://schemas.openxmlformats.org/markup-compatibility/2006" xmlns:aink="http://schemas.microsoft.com/office/drawing/2016/ink" xmlns:am3d="http://schemas.microsoft.com/office/drawing/2017/model3d" xmlns:o="urn:schemas-microsoft-com:office:office" xmlns:oel="http://schemas.microsoft.com/office/2019/extlst" xmlns:r="http://schemas.openxmlformats.org/officeDocument/2006/relationships" xmlns:m="http://schemas.openxmlformats.org/officeDocument/2006/math" xmlns:v="urn:schemas-microsoft-com:vml" xmlns:wp14="http://schemas.microsoft.com/office/word/2010/wordprocessingDrawing" xmlns:wp="http://schemas.openxmlformats.org/drawingml/2006/wordprocessingDrawing" xmlns:w10="urn:schemas-microsoft-com:office:word" xmlns:w="http://schemas.openxmlformats.org/wordprocessingml/2006/main" xmlns:w14="http://schemas.microsoft.com/office/word/2010/wordml" xmlns:w15="http://schemas.microsoft.com/office/word/2012/wordml" xmlns:w16cex="http://schemas.microsoft.com/office/word/2018/wordml/cex" xmlns:w16cid="http://schemas.microsoft.com/office/word/2016/wordml/cid" xmlns:w16="http://schemas.microsoft.com/office/word/2018/wordml" xmlns:w16du="http://schemas.microsoft.com/office/word/2023/wordml/word16du" xmlns:w16sdtdh="http://schemas.microsoft.com/office/word/2020/wordml/sdtdatahash" xmlns:w16sdtfl="http://schemas.microsoft.com/office/word/2024/wordml/sdtformatlock" xmlns:w16se="http://schemas.microsoft.com/office/word/2015/wordml/symex" xmlns:wpg="http://schemas.microsoft.com/office/word/2010/wordprocessingGroup" xmlns:wpi="http://schemas.microsoft.com/office/word/2010/wordprocessingInk" xmlns:wne="http://schemas.microsoft.com/office/word/2006/wordml" xmlns:wps="http://schemas.microsoft.com/office/word/2010/wordprocessingShape" mc:Ignorable="w14 w15 w16se w16cid w16 w16cex w16sdtdh w16sdtfl w16du wp14">
+  <w:footnote w:type="separator" w:id="-1">
+    <w:p>
+      <w:pPr>
+        <w:spacing w:after="0" w:line="240" w:lineRule="auto"/>
+      </w:pPr>
+      <w:r>
+        <w:separator/>
+      </w:r>
+    </w:p>
+  </w:footnote>
+  <w:footnote w:type="continuationSeparator" w:id="0">
+    <w:p>
+      <w:pPr>
+        <w:spacing w:after="0" w:line="240" w:lineRule="auto"/>
+      </w:pPr>
+      <w:r>
+        <w:continuationSeparator/>
+      </w:r>
+    </w:p>
+  </w:footnote>
+</w:footnotes>
+</file>
+
+<file path=word/header1.xml><?xml version="1.0" encoding="utf-8"?>
+<w:hdr xmlns:wpc="http://schemas.microsoft.com/office/word/2010/wordprocessingCanvas" xmlns:cx="http://schemas.microsoft.com/office/drawing/2014/chartex" xmlns:cx1="http://schemas.microsoft.com/office/drawing/2015/9/8/chartex" xmlns:cx2="http://schemas.microsoft.com/office/drawing/2015/10/21/chartex" xmlns:cx3="http://schemas.microsoft.com/office/drawing/2016/5/9/chartex" xmlns:cx4="http://schemas.microsoft.com/office/drawing/2016/5/10/chartex" xmlns:cx5="http://schemas.microsoft.com/office/drawing/2016/5/11/chartex" xmlns:cx6="http://schemas.microsoft.com/office/drawing/2016/5/12/chartex" xmlns:cx7="http://schemas.microsoft.com/office/drawing/2016/5/13/chartex" xmlns:cx8="http://schemas.microsoft.com/office/drawing/2016/5/14/chartex" xmlns:mc="http://schemas.openxmlformats.org/markup-compatibility/2006" xmlns:aink="http://schemas.microsoft.com/office/drawing/2016/ink" xmlns:am3d="http://schemas.microsoft.com/office/drawing/2017/model3d" xmlns:o="urn:schemas-microsoft-com:office:office" xmlns:oel="http://schemas.microsoft.com/office/2019/extlst" xmlns:r="http://schemas.openxmlformats.org/officeDocument/2006/relationships" xmlns:m="http://schemas.openxmlformats.org/officeDocument/2006/math" xmlns:v="urn:schemas-microsoft-com:vml" xmlns:wp14="http://schemas.microsoft.com/office/word/2010/wordprocessingDrawing" xmlns:wp="http://schemas.openxmlformats.org/drawingml/2006/wordprocessingDrawing" xmlns:w10="urn:schemas-microsoft-com:office:word" xmlns:w="http://schemas.openxmlformats.org/wordprocessingml/2006/main" xmlns:w14="http://schemas.microsoft.com/office/word/2010/wordml" xmlns:w15="http://schemas.microsoft.com/office/word/2012/wordml" xmlns:w16cex="http://schemas.microsoft.com/office/word/2018/wordml/cex" xmlns:w16cid="http://schemas.microsoft.com/office/word/2016/wordml/cid" xmlns:w16="http://schemas.microsoft.com/office/word/2018/wordml" xmlns:w16du="http://schemas.microsoft.com/office/word/2023/wordml/word16du" xmlns:w16sdtdh="http://schemas.microsoft.com/office/word/2020/wordml/sdtdatahash" xmlns:w16sdtfl="http://schemas.microsoft.com/office/word/2024/wordml/sdtformatlock" xmlns:w16se="http://schemas.microsoft.com/office/word/2015/wordml/symex" xmlns:wpg="http://schemas.microsoft.com/office/word/2010/wordprocessingGroup" xmlns:wpi="http://schemas.microsoft.com/office/word/2010/wordprocessingInk" xmlns:wne="http://schemas.microsoft.com/office/word/2006/wordml" xmlns:wps="http://schemas.microsoft.com/office/word/2010/wordprocessingShape" mc:Ignorable="w14 w15 w16se w16cid w16 w16cex w16sdtdh w16sdtfl w16du wp14">
+  <w:p>
+    <w:pPr>
+      <w:pStyle w:val="Header"/>
+    </w:pPr>
+  </w:p>
+</w:hdr>
+</file>
+
+<file path=word/header2.xml><?xml version="1.0" encoding="utf-8"?>
+<w:hdr xmlns:wpc="http://schemas.microsoft.com/office/word/2010/wordprocessingCanvas" xmlns:cx="http://schemas.microsoft.com/office/drawing/2014/chartex" xmlns:cx1="http://schemas.microsoft.com/office/drawing/2015/9/8/chartex" xmlns:cx2="http://schemas.microsoft.com/office/drawing/2015/10/21/chartex" xmlns:cx3="http://schemas.microsoft.com/office/drawing/2016/5/9/chartex" xmlns:cx4="http://schemas.microsoft.com/office/drawing/2016/5/10/chartex" xmlns:cx5="http://schemas.microsoft.com/office/drawing/2016/5/11/chartex" xmlns:cx6="http://schemas.microsoft.com/office/drawing/2016/5/12/chartex" xmlns:cx7="http://schemas.microsoft.com/office/drawing/2016/5/13/chartex" xmlns:cx8="http://schemas.microsoft.com/office/drawing/2016/5/14/chartex" xmlns:mc="http://schemas.openxmlformats.org/markup-compatibility/2006" xmlns:aink="http://schemas.microsoft.com/office/drawing/2016/ink" xmlns:am3d="http://schemas.microsoft.com/office/drawing/2017/model3d" xmlns:o="urn:schemas-microsoft-com:office:office" xmlns:oel="http://schemas.microsoft.com/office/2019/extlst" xmlns:r="http://schemas.openxmlformats.org/officeDocument/2006/relationships" xmlns:m="http://schemas.openxmlformats.org/officeDocument/2006/math" xmlns:v="urn:schemas-microsoft-com:vml" xmlns:wp14="http://schemas.microsoft.com/office/word/2010/wordprocessingDrawing" xmlns:wp="http://schemas.openxmlformats.org/drawingml/2006/wordprocessingDrawing" xmlns:w10="urn:schemas-microsoft-com:office:word" xmlns:w="http://schemas.openxmlformats.org/wordprocessingml/2006/main" xmlns:w14="http://schemas.microsoft.com/office/word/2010/wordml" xmlns:w15="http://schemas.microsoft.com/office/word/2012/wordml" xmlns:w16cex="http://schemas.microsoft.com/office/word/2018/wordml/cex" xmlns:w16cid="http://schemas.microsoft.com/office/word/2016/wordml/cid" xmlns:w16="http://schemas.microsoft.com/office/word/2018/wordml" xmlns:w16du="http://schemas.microsoft.com/office/word/2023/wordml/word16du" xmlns:w16sdtdh="http://schemas.microsoft.com/office/word/2020/wordml/sdtdatahash" xmlns:w16sdtfl="http://schemas.microsoft.com/office/word/2024/wordml/sdtformatlock" xmlns:w16se="http://schemas.microsoft.com/office/word/2015/wordml/symex" xmlns:wpg="http://schemas.microsoft.com/office/word/2010/wordprocessingGroup" xmlns:wpi="http://schemas.microsoft.com/office/word/2010/wordprocessingInk" xmlns:wne="http://schemas.microsoft.com/office/word/2006/wordml" xmlns:wps="http://schemas.microsoft.com/office/word/2010/wordprocessingShape" mc:Ignorable="w14 w15 w16se w16cid w16 w16cex w16sdtdh w16sdtfl w16du wp14">
+  <w:p>
+    <w:pPr>
+      <w:pStyle w:val="Header"/>
+    </w:pPr>
+  </w:p>
+</w:hdr>
+</file>
+
+<file path=word/header3.xml><?xml version="1.0" encoding="utf-8"?>
+<w:hdr xmlns:wpc="http://schemas.microsoft.com/office/word/2010/wordprocessingCanvas" xmlns:cx="http://schemas.microsoft.com/office/drawing/2014/chartex" xmlns:cx1="http://schemas.microsoft.com/office/drawing/2015/9/8/chartex" xmlns:cx2="http://schemas.microsoft.com/office/drawing/2015/10/21/chartex" xmlns:cx3="http://schemas.microsoft.com/office/drawing/2016/5/9/chartex" xmlns:cx4="http://schemas.microsoft.com/office/drawing/2016/5/10/chartex" xmlns:cx5="http://schemas.microsoft.com/office/drawing/2016/5/11/chartex" xmlns:cx6="http://schemas.microsoft.com/office/drawing/2016/5/12/chartex" xmlns:cx7="http://schemas.microsoft.com/office/drawing/2016/5/13/chartex" xmlns:cx8="http://schemas.microsoft.com/office/drawing/2016/5/14/chartex" xmlns:mc="http://schemas.openxmlformats.org/markup-compatibility/2006" xmlns:aink="http://schemas.microsoft.com/office/drawing/2016/ink" xmlns:am3d="http://schemas.microsoft.com/office/drawing/2017/model3d" xmlns:o="urn:schemas-microsoft-com:office:office" xmlns:oel="http://schemas.microsoft.com/office/2019/extlst" xmlns:r="http://schemas.openxmlformats.org/officeDocument/2006/relationships" xmlns:m="http://schemas.openxmlformats.org/officeDocument/2006/math" xmlns:v="urn:schemas-microsoft-com:vml" xmlns:wp14="http://schemas.microsoft.com/office/word/2010/wordprocessingDrawing" xmlns:wp="http://schemas.openxmlformats.org/drawingml/2006/wordprocessingDrawing" xmlns:w10="urn:schemas-microsoft-com:office:word" xmlns:w="http://schemas.openxmlformats.org/wordprocessingml/2006/main" xmlns:w14="http://schemas.microsoft.com/office/word/2010/wordml" xmlns:w15="http://schemas.microsoft.com/office/word/2012/wordml" xmlns:w16cex="http://schemas.microsoft.com/office/word/2018/wordml/cex" xmlns:w16cid="http://schemas.microsoft.com/office/word/2016/wordml/cid" xmlns:w16="http://schemas.microsoft.com/office/word/2018/wordml" xmlns:w16du="http://schemas.microsoft.com/office/word/2023/wordml/word16du" xmlns:w16sdtdh="http://schemas.microsoft.com/office/word/2020/wordml/sdtdatahash" xmlns:w16sdtfl="http://schemas.microsoft.com/office/word/2024/wordml/sdtformatlock" xmlns:w16se="http://schemas.microsoft.com/office/word/2015/wordml/symex" xmlns:wpg="http://schemas.microsoft.com/office/word/2010/wordprocessingGroup" xmlns:wpi="http://schemas.microsoft.com/office/word/2010/wordprocessingInk" xmlns:wne="http://schemas.microsoft.com/office/word/2006/wordml" xmlns:wps="http://schemas.microsoft.com/office/word/2010/wordprocessingShape" mc:Ignorable="w14 w15 w16se w16cid w16 w16cex w16sdtdh w16sdtfl w16du wp14">
+  <w:p>
+    <w:pPr>
+      <w:pStyle w:val="Header"/>
+    </w:pPr>
+  </w:p>
+</w:hdr>
 </file>
 
 <file path=word/numbering.xml><?xml version="1.0" encoding="utf-8"?>
@@ -12316,14 +12101,6 @@
     <w:abstractNumId w:val="1"/>
   </w:num>
 </w:numbering>
-</file>
-
-<file path=word/people.xml><?xml version="1.0" encoding="utf-8"?>
-<w15:people xmlns:wpc="http://schemas.microsoft.com/office/word/2010/wordprocessingCanvas" xmlns:cx="http://schemas.microsoft.com/office/drawing/2014/chartex" xmlns:cx1="http://schemas.microsoft.com/office/drawing/2015/9/8/chartex" xmlns:cx2="http://schemas.microsoft.com/office/drawing/2015/10/21/chartex" xmlns:cx3="http://schemas.microsoft.com/office/drawing/2016/5/9/chartex" xmlns:cx4="http://schemas.microsoft.com/office/drawing/2016/5/10/chartex" xmlns:cx5="http://schemas.microsoft.com/office/drawing/2016/5/11/chartex" xmlns:cx6="http://schemas.microsoft.com/office/drawing/2016/5/12/chartex" xmlns:cx7="http://schemas.microsoft.com/office/drawing/2016/5/13/chartex" xmlns:cx8="http://schemas.microsoft.com/office/drawing/2016/5/14/chartex" xmlns:mc="http://schemas.openxmlformats.org/markup-compatibility/2006" xmlns:aink="http://schemas.microsoft.com/office/drawing/2016/ink" xmlns:am3d="http://schemas.microsoft.com/office/drawing/2017/model3d" xmlns:o="urn:schemas-microsoft-com:office:office" xmlns:oel="http://schemas.microsoft.com/office/2019/extlst" xmlns:r="http://schemas.openxmlformats.org/officeDocument/2006/relationships" xmlns:m="http://schemas.openxmlformats.org/officeDocument/2006/math" xmlns:v="urn:schemas-microsoft-com:vml" xmlns:wp14="http://schemas.microsoft.com/office/word/2010/wordprocessingDrawing" xmlns:wp="http://schemas.openxmlformats.org/drawingml/2006/wordprocessingDrawing" xmlns:w10="urn:schemas-microsoft-com:office:word" xmlns:w="http://schemas.openxmlformats.org/wordprocessingml/2006/main" xmlns:w14="http://schemas.microsoft.com/office/word/2010/wordml" xmlns:w15="http://schemas.microsoft.com/office/word/2012/wordml" xmlns:w16cex="http://schemas.microsoft.com/office/word/2018/wordml/cex" xmlns:w16cid="http://schemas.microsoft.com/office/word/2016/wordml/cid" xmlns:w16="http://schemas.microsoft.com/office/word/2018/wordml" xmlns:w16du="http://schemas.microsoft.com/office/word/2023/wordml/word16du" xmlns:w16sdtdh="http://schemas.microsoft.com/office/word/2020/wordml/sdtdatahash" xmlns:w16sdtfl="http://schemas.microsoft.com/office/word/2024/wordml/sdtformatlock" xmlns:w16se="http://schemas.microsoft.com/office/word/2015/wordml/symex" xmlns:wpg="http://schemas.microsoft.com/office/word/2010/wordprocessingGroup" xmlns:wpi="http://schemas.microsoft.com/office/word/2010/wordprocessingInk" xmlns:wne="http://schemas.microsoft.com/office/word/2006/wordml" xmlns:wps="http://schemas.microsoft.com/office/word/2010/wordprocessingShape" mc:Ignorable="w14 w15 w16se w16cid w16 w16cex w16sdtdh w16sdtfl w16du wp14">
-  <w15:person w15:author="Josh Copeland">
-    <w15:presenceInfo w15:providerId="Windows Live" w15:userId="16fd880609b67c05"/>
-  </w15:person>
-</w15:people>
 </file>
 
 <file path=word/styles.xml><?xml version="1.0" encoding="utf-8"?>
@@ -13320,6 +13097,50 @@
       <w:szCs w:val="20"/>
     </w:rPr>
   </w:style>
+  <w:style w:type="paragraph" w:styleId="Header">
+    <w:name w:val="header"/>
+    <w:basedOn w:val="Normal"/>
+    <w:link w:val="HeaderChar"/>
+    <w:uiPriority w:val="99"/>
+    <w:unhideWhenUsed/>
+    <w:rsid w:val="004C6D12"/>
+    <w:pPr>
+      <w:tabs>
+        <w:tab w:val="center" w:pos="4513"/>
+        <w:tab w:val="right" w:pos="9026"/>
+      </w:tabs>
+      <w:spacing w:after="0" w:line="240" w:lineRule="auto"/>
+    </w:pPr>
+  </w:style>
+  <w:style w:type="character" w:customStyle="1" w:styleId="HeaderChar">
+    <w:name w:val="Header Char"/>
+    <w:basedOn w:val="DefaultParagraphFont"/>
+    <w:link w:val="Header"/>
+    <w:uiPriority w:val="99"/>
+    <w:rsid w:val="004C6D12"/>
+  </w:style>
+  <w:style w:type="paragraph" w:styleId="Footer">
+    <w:name w:val="footer"/>
+    <w:basedOn w:val="Normal"/>
+    <w:link w:val="FooterChar"/>
+    <w:uiPriority w:val="99"/>
+    <w:unhideWhenUsed/>
+    <w:rsid w:val="004C6D12"/>
+    <w:pPr>
+      <w:tabs>
+        <w:tab w:val="center" w:pos="4513"/>
+        <w:tab w:val="right" w:pos="9026"/>
+      </w:tabs>
+      <w:spacing w:after="0" w:line="240" w:lineRule="auto"/>
+    </w:pPr>
+  </w:style>
+  <w:style w:type="character" w:customStyle="1" w:styleId="FooterChar">
+    <w:name w:val="Footer Char"/>
+    <w:basedOn w:val="DefaultParagraphFont"/>
+    <w:link w:val="Footer"/>
+    <w:uiPriority w:val="99"/>
+    <w:rsid w:val="004C6D12"/>
+  </w:style>
 </w:styles>
 </file>
 

</xml_diff>